<commit_message>
✏️ Rapport : points 1.0 à 4.2.1 : OK
</commit_message>
<xml_diff>
--- a/frontend/R-P_Web294-ThodeMateo_SegalenAlban_FabreAntoine-rapport.docx
+++ b/frontend/R-P_Web294-ThodeMateo_SegalenAlban_FabreAntoine-rapport.docx
@@ -201,8 +201,10 @@
           <w:bCs w:val="0"/>
           <w:caps w:val="0"/>
           <w:noProof/>
+          <w:kern w:val="2"/>
           <w:sz w:val="22"/>
           <w:szCs w:val="22"/>
+          <w14:ligatures w14:val="standardContextual"/>
         </w:rPr>
       </w:pPr>
       <w:r>
@@ -238,7 +240,7 @@
         </w:rPr>
         <w:fldChar w:fldCharType="separate"/>
       </w:r>
-      <w:hyperlink w:anchor="_Toc308526316" w:history="1">
+      <w:hyperlink w:anchor="_Toc198653196" w:history="1">
         <w:r>
           <w:rPr>
             <w:rStyle w:val="Lienhypertexte"/>
@@ -253,8 +255,10 @@
             <w:bCs w:val="0"/>
             <w:caps w:val="0"/>
             <w:noProof/>
+            <w:kern w:val="2"/>
             <w:sz w:val="22"/>
             <w:szCs w:val="22"/>
+            <w14:ligatures w14:val="standardContextual"/>
           </w:rPr>
           <w:tab/>
         </w:r>
@@ -284,7 +288,7 @@
             <w:noProof/>
             <w:webHidden/>
           </w:rPr>
-          <w:instrText xml:space="preserve"> PAGEREF _Toc308526316 \h </w:instrText>
+          <w:instrText xml:space="preserve"> PAGEREF _Toc198653196 \h </w:instrText>
         </w:r>
         <w:r>
           <w:rPr>
@@ -326,11 +330,13 @@
           <w:rFonts w:eastAsiaTheme="minorEastAsia" w:cstheme="minorBidi"/>
           <w:smallCaps w:val="0"/>
           <w:noProof/>
+          <w:kern w:val="2"/>
           <w:sz w:val="22"/>
           <w:szCs w:val="22"/>
+          <w14:ligatures w14:val="standardContextual"/>
         </w:rPr>
       </w:pPr>
-      <w:hyperlink w:anchor="_Toc308526317" w:history="1">
+      <w:hyperlink w:anchor="_Toc198653197" w:history="1">
         <w:r>
           <w:rPr>
             <w:rStyle w:val="Lienhypertexte"/>
@@ -343,8 +349,10 @@
             <w:rFonts w:eastAsiaTheme="minorEastAsia" w:cstheme="minorBidi"/>
             <w:smallCaps w:val="0"/>
             <w:noProof/>
+            <w:kern w:val="2"/>
             <w:sz w:val="22"/>
             <w:szCs w:val="22"/>
+            <w14:ligatures w14:val="standardContextual"/>
           </w:rPr>
           <w:tab/>
         </w:r>
@@ -374,7 +382,7 @@
             <w:noProof/>
             <w:webHidden/>
           </w:rPr>
-          <w:instrText xml:space="preserve"> PAGEREF _Toc308526317 \h </w:instrText>
+          <w:instrText xml:space="preserve"> PAGEREF _Toc198653197 \h </w:instrText>
         </w:r>
         <w:r>
           <w:rPr>
@@ -416,11 +424,13 @@
           <w:rFonts w:eastAsiaTheme="minorEastAsia" w:cstheme="minorBidi"/>
           <w:smallCaps w:val="0"/>
           <w:noProof/>
+          <w:kern w:val="2"/>
           <w:sz w:val="22"/>
           <w:szCs w:val="22"/>
+          <w14:ligatures w14:val="standardContextual"/>
         </w:rPr>
       </w:pPr>
-      <w:hyperlink w:anchor="_Toc308526318" w:history="1">
+      <w:hyperlink w:anchor="_Toc198653198" w:history="1">
         <w:r>
           <w:rPr>
             <w:rStyle w:val="Lienhypertexte"/>
@@ -433,8 +443,10 @@
             <w:rFonts w:eastAsiaTheme="minorEastAsia" w:cstheme="minorBidi"/>
             <w:smallCaps w:val="0"/>
             <w:noProof/>
+            <w:kern w:val="2"/>
             <w:sz w:val="22"/>
             <w:szCs w:val="22"/>
+            <w14:ligatures w14:val="standardContextual"/>
           </w:rPr>
           <w:tab/>
         </w:r>
@@ -464,7 +476,7 @@
             <w:noProof/>
             <w:webHidden/>
           </w:rPr>
-          <w:instrText xml:space="preserve"> PAGEREF _Toc308526318 \h </w:instrText>
+          <w:instrText xml:space="preserve"> PAGEREF _Toc198653198 \h </w:instrText>
         </w:r>
         <w:r>
           <w:rPr>
@@ -506,11 +518,13 @@
           <w:rFonts w:eastAsiaTheme="minorEastAsia" w:cstheme="minorBidi"/>
           <w:smallCaps w:val="0"/>
           <w:noProof/>
+          <w:kern w:val="2"/>
           <w:sz w:val="22"/>
           <w:szCs w:val="22"/>
+          <w14:ligatures w14:val="standardContextual"/>
         </w:rPr>
       </w:pPr>
-      <w:hyperlink w:anchor="_Toc308526319" w:history="1">
+      <w:hyperlink w:anchor="_Toc198653199" w:history="1">
         <w:r>
           <w:rPr>
             <w:rStyle w:val="Lienhypertexte"/>
@@ -523,8 +537,10 @@
             <w:rFonts w:eastAsiaTheme="minorEastAsia" w:cstheme="minorBidi"/>
             <w:smallCaps w:val="0"/>
             <w:noProof/>
+            <w:kern w:val="2"/>
             <w:sz w:val="22"/>
             <w:szCs w:val="22"/>
+            <w14:ligatures w14:val="standardContextual"/>
           </w:rPr>
           <w:tab/>
         </w:r>
@@ -554,7 +570,7 @@
             <w:noProof/>
             <w:webHidden/>
           </w:rPr>
-          <w:instrText xml:space="preserve"> PAGEREF _Toc308526319 \h </w:instrText>
+          <w:instrText xml:space="preserve"> PAGEREF _Toc198653199 \h </w:instrText>
         </w:r>
         <w:r>
           <w:rPr>
@@ -596,11 +612,13 @@
           <w:rFonts w:eastAsiaTheme="minorEastAsia" w:cstheme="minorBidi"/>
           <w:smallCaps w:val="0"/>
           <w:noProof/>
+          <w:kern w:val="2"/>
           <w:sz w:val="22"/>
           <w:szCs w:val="22"/>
+          <w14:ligatures w14:val="standardContextual"/>
         </w:rPr>
       </w:pPr>
-      <w:hyperlink w:anchor="_Toc308526320" w:history="1">
+      <w:hyperlink w:anchor="_Toc198653200" w:history="1">
         <w:r>
           <w:rPr>
             <w:rStyle w:val="Lienhypertexte"/>
@@ -613,8 +631,10 @@
             <w:rFonts w:eastAsiaTheme="minorEastAsia" w:cstheme="minorBidi"/>
             <w:smallCaps w:val="0"/>
             <w:noProof/>
+            <w:kern w:val="2"/>
             <w:sz w:val="22"/>
             <w:szCs w:val="22"/>
+            <w14:ligatures w14:val="standardContextual"/>
           </w:rPr>
           <w:tab/>
         </w:r>
@@ -644,7 +664,7 @@
             <w:noProof/>
             <w:webHidden/>
           </w:rPr>
-          <w:instrText xml:space="preserve"> PAGEREF _Toc308526320 \h </w:instrText>
+          <w:instrText xml:space="preserve"> PAGEREF _Toc198653200 \h </w:instrText>
         </w:r>
         <w:r>
           <w:rPr>
@@ -686,11 +706,13 @@
           <w:rFonts w:eastAsiaTheme="minorEastAsia" w:cstheme="minorBidi"/>
           <w:smallCaps w:val="0"/>
           <w:noProof/>
+          <w:kern w:val="2"/>
           <w:sz w:val="22"/>
           <w:szCs w:val="22"/>
+          <w14:ligatures w14:val="standardContextual"/>
         </w:rPr>
       </w:pPr>
-      <w:hyperlink w:anchor="_Toc308526321" w:history="1">
+      <w:hyperlink w:anchor="_Toc198653201" w:history="1">
         <w:r>
           <w:rPr>
             <w:rStyle w:val="Lienhypertexte"/>
@@ -703,8 +725,10 @@
             <w:rFonts w:eastAsiaTheme="minorEastAsia" w:cstheme="minorBidi"/>
             <w:smallCaps w:val="0"/>
             <w:noProof/>
+            <w:kern w:val="2"/>
             <w:sz w:val="22"/>
             <w:szCs w:val="22"/>
+            <w14:ligatures w14:val="standardContextual"/>
           </w:rPr>
           <w:tab/>
         </w:r>
@@ -734,7 +758,7 @@
             <w:noProof/>
             <w:webHidden/>
           </w:rPr>
-          <w:instrText xml:space="preserve"> PAGEREF _Toc308526321 \h </w:instrText>
+          <w:instrText xml:space="preserve"> PAGEREF _Toc198653201 \h </w:instrText>
         </w:r>
         <w:r>
           <w:rPr>
@@ -755,650 +779,6 @@
             <w:webHidden/>
           </w:rPr>
           <w:t>3</w:t>
-        </w:r>
-        <w:r>
-          <w:rPr>
-            <w:noProof/>
-            <w:webHidden/>
-          </w:rPr>
-          <w:fldChar w:fldCharType="end"/>
-        </w:r>
-      </w:hyperlink>
-    </w:p>
-    <w:p>
-      <w:pPr>
-        <w:pStyle w:val="TM3"/>
-        <w:tabs>
-          <w:tab w:val="left" w:pos="1200"/>
-          <w:tab w:val="right" w:leader="dot" w:pos="9060"/>
-        </w:tabs>
-        <w:rPr>
-          <w:rFonts w:eastAsiaTheme="minorEastAsia" w:cstheme="minorBidi"/>
-          <w:i w:val="0"/>
-          <w:iCs w:val="0"/>
-          <w:noProof/>
-          <w:sz w:val="22"/>
-          <w:szCs w:val="22"/>
-        </w:rPr>
-      </w:pPr>
-      <w:hyperlink w:anchor="_Toc308526322" w:history="1">
-        <w:r>
-          <w:rPr>
-            <w:rStyle w:val="Lienhypertexte"/>
-            <w:noProof/>
-          </w:rPr>
-          <w:t>1.5.1</w:t>
-        </w:r>
-        <w:r>
-          <w:rPr>
-            <w:rFonts w:eastAsiaTheme="minorEastAsia" w:cstheme="minorBidi"/>
-            <w:i w:val="0"/>
-            <w:iCs w:val="0"/>
-            <w:noProof/>
-            <w:sz w:val="22"/>
-            <w:szCs w:val="22"/>
-          </w:rPr>
-          <w:tab/>
-        </w:r>
-        <w:r>
-          <w:rPr>
-            <w:rStyle w:val="Lienhypertexte"/>
-            <w:noProof/>
-          </w:rPr>
-          <w:t>Objectifs et portée du projet (objectifs SMART)</w:t>
-        </w:r>
-        <w:r>
-          <w:rPr>
-            <w:noProof/>
-            <w:webHidden/>
-          </w:rPr>
-          <w:tab/>
-        </w:r>
-        <w:r>
-          <w:rPr>
-            <w:noProof/>
-            <w:webHidden/>
-          </w:rPr>
-          <w:fldChar w:fldCharType="begin"/>
-        </w:r>
-        <w:r>
-          <w:rPr>
-            <w:noProof/>
-            <w:webHidden/>
-          </w:rPr>
-          <w:instrText xml:space="preserve"> PAGEREF _Toc308526322 \h </w:instrText>
-        </w:r>
-        <w:r>
-          <w:rPr>
-            <w:noProof/>
-            <w:webHidden/>
-          </w:rPr>
-        </w:r>
-        <w:r>
-          <w:rPr>
-            <w:noProof/>
-            <w:webHidden/>
-          </w:rPr>
-          <w:fldChar w:fldCharType="separate"/>
-        </w:r>
-        <w:r>
-          <w:rPr>
-            <w:noProof/>
-            <w:webHidden/>
-          </w:rPr>
-          <w:t>3</w:t>
-        </w:r>
-        <w:r>
-          <w:rPr>
-            <w:noProof/>
-            <w:webHidden/>
-          </w:rPr>
-          <w:fldChar w:fldCharType="end"/>
-        </w:r>
-      </w:hyperlink>
-    </w:p>
-    <w:p>
-      <w:pPr>
-        <w:pStyle w:val="TM3"/>
-        <w:tabs>
-          <w:tab w:val="left" w:pos="1200"/>
-          <w:tab w:val="right" w:leader="dot" w:pos="9060"/>
-        </w:tabs>
-        <w:rPr>
-          <w:rFonts w:eastAsiaTheme="minorEastAsia" w:cstheme="minorBidi"/>
-          <w:i w:val="0"/>
-          <w:iCs w:val="0"/>
-          <w:noProof/>
-          <w:sz w:val="22"/>
-          <w:szCs w:val="22"/>
-        </w:rPr>
-      </w:pPr>
-      <w:hyperlink w:anchor="_Toc308526323" w:history="1">
-        <w:r>
-          <w:rPr>
-            <w:rStyle w:val="Lienhypertexte"/>
-            <w:noProof/>
-          </w:rPr>
-          <w:t>1.5.2</w:t>
-        </w:r>
-        <w:r>
-          <w:rPr>
-            <w:rFonts w:eastAsiaTheme="minorEastAsia" w:cstheme="minorBidi"/>
-            <w:i w:val="0"/>
-            <w:iCs w:val="0"/>
-            <w:noProof/>
-            <w:sz w:val="22"/>
-            <w:szCs w:val="22"/>
-          </w:rPr>
-          <w:tab/>
-        </w:r>
-        <w:r>
-          <w:rPr>
-            <w:rStyle w:val="Lienhypertexte"/>
-            <w:noProof/>
-          </w:rPr>
-          <w:t>Caractéristiques des utilisateurs et impacts</w:t>
-        </w:r>
-        <w:r>
-          <w:rPr>
-            <w:noProof/>
-            <w:webHidden/>
-          </w:rPr>
-          <w:tab/>
-        </w:r>
-        <w:r>
-          <w:rPr>
-            <w:noProof/>
-            <w:webHidden/>
-          </w:rPr>
-          <w:fldChar w:fldCharType="begin"/>
-        </w:r>
-        <w:r>
-          <w:rPr>
-            <w:noProof/>
-            <w:webHidden/>
-          </w:rPr>
-          <w:instrText xml:space="preserve"> PAGEREF _Toc308526323 \h </w:instrText>
-        </w:r>
-        <w:r>
-          <w:rPr>
-            <w:noProof/>
-            <w:webHidden/>
-          </w:rPr>
-        </w:r>
-        <w:r>
-          <w:rPr>
-            <w:noProof/>
-            <w:webHidden/>
-          </w:rPr>
-          <w:fldChar w:fldCharType="separate"/>
-        </w:r>
-        <w:r>
-          <w:rPr>
-            <w:noProof/>
-            <w:webHidden/>
-          </w:rPr>
-          <w:t>3</w:t>
-        </w:r>
-        <w:r>
-          <w:rPr>
-            <w:noProof/>
-            <w:webHidden/>
-          </w:rPr>
-          <w:fldChar w:fldCharType="end"/>
-        </w:r>
-      </w:hyperlink>
-    </w:p>
-    <w:p>
-      <w:pPr>
-        <w:pStyle w:val="TM3"/>
-        <w:tabs>
-          <w:tab w:val="left" w:pos="1200"/>
-          <w:tab w:val="right" w:leader="dot" w:pos="9060"/>
-        </w:tabs>
-        <w:rPr>
-          <w:rFonts w:eastAsiaTheme="minorEastAsia" w:cstheme="minorBidi"/>
-          <w:i w:val="0"/>
-          <w:iCs w:val="0"/>
-          <w:noProof/>
-          <w:sz w:val="22"/>
-          <w:szCs w:val="22"/>
-        </w:rPr>
-      </w:pPr>
-      <w:hyperlink w:anchor="_Toc308526324" w:history="1">
-        <w:r>
-          <w:rPr>
-            <w:rStyle w:val="Lienhypertexte"/>
-            <w:noProof/>
-          </w:rPr>
-          <w:t>1.5.3</w:t>
-        </w:r>
-        <w:r>
-          <w:rPr>
-            <w:rFonts w:eastAsiaTheme="minorEastAsia" w:cstheme="minorBidi"/>
-            <w:i w:val="0"/>
-            <w:iCs w:val="0"/>
-            <w:noProof/>
-            <w:sz w:val="22"/>
-            <w:szCs w:val="22"/>
-          </w:rPr>
-          <w:tab/>
-        </w:r>
-        <w:r>
-          <w:rPr>
-            <w:rStyle w:val="Lienhypertexte"/>
-            <w:noProof/>
-          </w:rPr>
-          <w:t>Fonctionnalités requises (du point de vue de l’utilisateur)</w:t>
-        </w:r>
-        <w:r>
-          <w:rPr>
-            <w:noProof/>
-            <w:webHidden/>
-          </w:rPr>
-          <w:tab/>
-        </w:r>
-        <w:r>
-          <w:rPr>
-            <w:noProof/>
-            <w:webHidden/>
-          </w:rPr>
-          <w:fldChar w:fldCharType="begin"/>
-        </w:r>
-        <w:r>
-          <w:rPr>
-            <w:noProof/>
-            <w:webHidden/>
-          </w:rPr>
-          <w:instrText xml:space="preserve"> PAGEREF _Toc308526324 \h </w:instrText>
-        </w:r>
-        <w:r>
-          <w:rPr>
-            <w:noProof/>
-            <w:webHidden/>
-          </w:rPr>
-        </w:r>
-        <w:r>
-          <w:rPr>
-            <w:noProof/>
-            <w:webHidden/>
-          </w:rPr>
-          <w:fldChar w:fldCharType="separate"/>
-        </w:r>
-        <w:r>
-          <w:rPr>
-            <w:noProof/>
-            <w:webHidden/>
-          </w:rPr>
-          <w:t>3</w:t>
-        </w:r>
-        <w:r>
-          <w:rPr>
-            <w:noProof/>
-            <w:webHidden/>
-          </w:rPr>
-          <w:fldChar w:fldCharType="end"/>
-        </w:r>
-      </w:hyperlink>
-    </w:p>
-    <w:p>
-      <w:pPr>
-        <w:pStyle w:val="TM3"/>
-        <w:tabs>
-          <w:tab w:val="left" w:pos="1200"/>
-          <w:tab w:val="right" w:leader="dot" w:pos="9060"/>
-        </w:tabs>
-        <w:rPr>
-          <w:rFonts w:eastAsiaTheme="minorEastAsia" w:cstheme="minorBidi"/>
-          <w:i w:val="0"/>
-          <w:iCs w:val="0"/>
-          <w:noProof/>
-          <w:sz w:val="22"/>
-          <w:szCs w:val="22"/>
-        </w:rPr>
-      </w:pPr>
-      <w:hyperlink w:anchor="_Toc308526325" w:history="1">
-        <w:r>
-          <w:rPr>
-            <w:rStyle w:val="Lienhypertexte"/>
-            <w:noProof/>
-          </w:rPr>
-          <w:t>1.5.4</w:t>
-        </w:r>
-        <w:r>
-          <w:rPr>
-            <w:rFonts w:eastAsiaTheme="minorEastAsia" w:cstheme="minorBidi"/>
-            <w:i w:val="0"/>
-            <w:iCs w:val="0"/>
-            <w:noProof/>
-            <w:sz w:val="22"/>
-            <w:szCs w:val="22"/>
-          </w:rPr>
-          <w:tab/>
-        </w:r>
-        <w:r>
-          <w:rPr>
-            <w:rStyle w:val="Lienhypertexte"/>
-            <w:noProof/>
-          </w:rPr>
-          <w:t>Contraintes</w:t>
-        </w:r>
-        <w:r>
-          <w:rPr>
-            <w:noProof/>
-            <w:webHidden/>
-          </w:rPr>
-          <w:tab/>
-        </w:r>
-        <w:r>
-          <w:rPr>
-            <w:noProof/>
-            <w:webHidden/>
-          </w:rPr>
-          <w:fldChar w:fldCharType="begin"/>
-        </w:r>
-        <w:r>
-          <w:rPr>
-            <w:noProof/>
-            <w:webHidden/>
-          </w:rPr>
-          <w:instrText xml:space="preserve"> PAGEREF _Toc308526325 \h </w:instrText>
-        </w:r>
-        <w:r>
-          <w:rPr>
-            <w:noProof/>
-            <w:webHidden/>
-          </w:rPr>
-        </w:r>
-        <w:r>
-          <w:rPr>
-            <w:noProof/>
-            <w:webHidden/>
-          </w:rPr>
-          <w:fldChar w:fldCharType="separate"/>
-        </w:r>
-        <w:r>
-          <w:rPr>
-            <w:noProof/>
-            <w:webHidden/>
-          </w:rPr>
-          <w:t>3</w:t>
-        </w:r>
-        <w:r>
-          <w:rPr>
-            <w:noProof/>
-            <w:webHidden/>
-          </w:rPr>
-          <w:fldChar w:fldCharType="end"/>
-        </w:r>
-      </w:hyperlink>
-    </w:p>
-    <w:p>
-      <w:pPr>
-        <w:pStyle w:val="TM3"/>
-        <w:tabs>
-          <w:tab w:val="left" w:pos="1200"/>
-          <w:tab w:val="right" w:leader="dot" w:pos="9060"/>
-        </w:tabs>
-        <w:rPr>
-          <w:rFonts w:eastAsiaTheme="minorEastAsia" w:cstheme="minorBidi"/>
-          <w:i w:val="0"/>
-          <w:iCs w:val="0"/>
-          <w:noProof/>
-          <w:sz w:val="22"/>
-          <w:szCs w:val="22"/>
-        </w:rPr>
-      </w:pPr>
-      <w:hyperlink w:anchor="_Toc308526326" w:history="1">
-        <w:r>
-          <w:rPr>
-            <w:rStyle w:val="Lienhypertexte"/>
-            <w:noProof/>
-          </w:rPr>
-          <w:t>1.5.5</w:t>
-        </w:r>
-        <w:r>
-          <w:rPr>
-            <w:rFonts w:eastAsiaTheme="minorEastAsia" w:cstheme="minorBidi"/>
-            <w:i w:val="0"/>
-            <w:iCs w:val="0"/>
-            <w:noProof/>
-            <w:sz w:val="22"/>
-            <w:szCs w:val="22"/>
-          </w:rPr>
-          <w:tab/>
-        </w:r>
-        <w:r>
-          <w:rPr>
-            <w:rStyle w:val="Lienhypertexte"/>
-            <w:noProof/>
-          </w:rPr>
-          <w:t>Travail à réaliser par l'apprenti</w:t>
-        </w:r>
-        <w:r>
-          <w:rPr>
-            <w:noProof/>
-            <w:webHidden/>
-          </w:rPr>
-          <w:tab/>
-        </w:r>
-        <w:r>
-          <w:rPr>
-            <w:noProof/>
-            <w:webHidden/>
-          </w:rPr>
-          <w:fldChar w:fldCharType="begin"/>
-        </w:r>
-        <w:r>
-          <w:rPr>
-            <w:noProof/>
-            <w:webHidden/>
-          </w:rPr>
-          <w:instrText xml:space="preserve"> PAGEREF _Toc308526326 \h </w:instrText>
-        </w:r>
-        <w:r>
-          <w:rPr>
-            <w:noProof/>
-            <w:webHidden/>
-          </w:rPr>
-        </w:r>
-        <w:r>
-          <w:rPr>
-            <w:noProof/>
-            <w:webHidden/>
-          </w:rPr>
-          <w:fldChar w:fldCharType="separate"/>
-        </w:r>
-        <w:r>
-          <w:rPr>
-            <w:noProof/>
-            <w:webHidden/>
-          </w:rPr>
-          <w:t>4</w:t>
-        </w:r>
-        <w:r>
-          <w:rPr>
-            <w:noProof/>
-            <w:webHidden/>
-          </w:rPr>
-          <w:fldChar w:fldCharType="end"/>
-        </w:r>
-      </w:hyperlink>
-    </w:p>
-    <w:p>
-      <w:pPr>
-        <w:pStyle w:val="TM3"/>
-        <w:tabs>
-          <w:tab w:val="left" w:pos="1200"/>
-          <w:tab w:val="right" w:leader="dot" w:pos="9060"/>
-        </w:tabs>
-        <w:rPr>
-          <w:rFonts w:eastAsiaTheme="minorEastAsia" w:cstheme="minorBidi"/>
-          <w:i w:val="0"/>
-          <w:iCs w:val="0"/>
-          <w:noProof/>
-          <w:sz w:val="22"/>
-          <w:szCs w:val="22"/>
-        </w:rPr>
-      </w:pPr>
-      <w:hyperlink w:anchor="_Toc308526327" w:history="1">
-        <w:r>
-          <w:rPr>
-            <w:rStyle w:val="Lienhypertexte"/>
-            <w:noProof/>
-          </w:rPr>
-          <w:t>1.5.6</w:t>
-        </w:r>
-        <w:r>
-          <w:rPr>
-            <w:rFonts w:eastAsiaTheme="minorEastAsia" w:cstheme="minorBidi"/>
-            <w:i w:val="0"/>
-            <w:iCs w:val="0"/>
-            <w:noProof/>
-            <w:sz w:val="22"/>
-            <w:szCs w:val="22"/>
-          </w:rPr>
-          <w:tab/>
-        </w:r>
-        <w:r>
-          <w:rPr>
-            <w:rStyle w:val="Lienhypertexte"/>
-            <w:noProof/>
-          </w:rPr>
-          <w:t>Si le temps le permet …</w:t>
-        </w:r>
-        <w:r>
-          <w:rPr>
-            <w:noProof/>
-            <w:webHidden/>
-          </w:rPr>
-          <w:tab/>
-        </w:r>
-        <w:r>
-          <w:rPr>
-            <w:noProof/>
-            <w:webHidden/>
-          </w:rPr>
-          <w:fldChar w:fldCharType="begin"/>
-        </w:r>
-        <w:r>
-          <w:rPr>
-            <w:noProof/>
-            <w:webHidden/>
-          </w:rPr>
-          <w:instrText xml:space="preserve"> PAGEREF _Toc308526327 \h </w:instrText>
-        </w:r>
-        <w:r>
-          <w:rPr>
-            <w:noProof/>
-            <w:webHidden/>
-          </w:rPr>
-        </w:r>
-        <w:r>
-          <w:rPr>
-            <w:noProof/>
-            <w:webHidden/>
-          </w:rPr>
-          <w:fldChar w:fldCharType="separate"/>
-        </w:r>
-        <w:r>
-          <w:rPr>
-            <w:noProof/>
-            <w:webHidden/>
-          </w:rPr>
-          <w:t>4</w:t>
-        </w:r>
-        <w:r>
-          <w:rPr>
-            <w:noProof/>
-            <w:webHidden/>
-          </w:rPr>
-          <w:fldChar w:fldCharType="end"/>
-        </w:r>
-      </w:hyperlink>
-    </w:p>
-    <w:p>
-      <w:pPr>
-        <w:pStyle w:val="TM3"/>
-        <w:tabs>
-          <w:tab w:val="left" w:pos="1200"/>
-          <w:tab w:val="right" w:leader="dot" w:pos="9060"/>
-        </w:tabs>
-        <w:rPr>
-          <w:rFonts w:eastAsiaTheme="minorEastAsia" w:cstheme="minorBidi"/>
-          <w:i w:val="0"/>
-          <w:iCs w:val="0"/>
-          <w:noProof/>
-          <w:sz w:val="22"/>
-          <w:szCs w:val="22"/>
-        </w:rPr>
-      </w:pPr>
-      <w:hyperlink w:anchor="_Toc308526328" w:history="1">
-        <w:r>
-          <w:rPr>
-            <w:rStyle w:val="Lienhypertexte"/>
-            <w:noProof/>
-          </w:rPr>
-          <w:t>1.5.7</w:t>
-        </w:r>
-        <w:r>
-          <w:rPr>
-            <w:rFonts w:eastAsiaTheme="minorEastAsia" w:cstheme="minorBidi"/>
-            <w:i w:val="0"/>
-            <w:iCs w:val="0"/>
-            <w:noProof/>
-            <w:sz w:val="22"/>
-            <w:szCs w:val="22"/>
-          </w:rPr>
-          <w:tab/>
-        </w:r>
-        <w:r>
-          <w:rPr>
-            <w:rStyle w:val="Lienhypertexte"/>
-            <w:noProof/>
-          </w:rPr>
-          <w:t>Méthodes de validation des solutions</w:t>
-        </w:r>
-        <w:r>
-          <w:rPr>
-            <w:noProof/>
-            <w:webHidden/>
-          </w:rPr>
-          <w:tab/>
-        </w:r>
-        <w:r>
-          <w:rPr>
-            <w:noProof/>
-            <w:webHidden/>
-          </w:rPr>
-          <w:fldChar w:fldCharType="begin"/>
-        </w:r>
-        <w:r>
-          <w:rPr>
-            <w:noProof/>
-            <w:webHidden/>
-          </w:rPr>
-          <w:instrText xml:space="preserve"> PAGEREF _Toc308526328 \h </w:instrText>
-        </w:r>
-        <w:r>
-          <w:rPr>
-            <w:noProof/>
-            <w:webHidden/>
-          </w:rPr>
-        </w:r>
-        <w:r>
-          <w:rPr>
-            <w:noProof/>
-            <w:webHidden/>
-          </w:rPr>
-          <w:fldChar w:fldCharType="separate"/>
-        </w:r>
-        <w:r>
-          <w:rPr>
-            <w:noProof/>
-            <w:webHidden/>
-          </w:rPr>
-          <w:t>4</w:t>
         </w:r>
         <w:r>
           <w:rPr>
@@ -1420,11 +800,13 @@
           <w:rFonts w:eastAsiaTheme="minorEastAsia" w:cstheme="minorBidi"/>
           <w:smallCaps w:val="0"/>
           <w:noProof/>
+          <w:kern w:val="2"/>
           <w:sz w:val="22"/>
           <w:szCs w:val="22"/>
+          <w14:ligatures w14:val="standardContextual"/>
         </w:rPr>
       </w:pPr>
-      <w:hyperlink w:anchor="_Toc308526329" w:history="1">
+      <w:hyperlink w:anchor="_Toc198653202" w:history="1">
         <w:r>
           <w:rPr>
             <w:rStyle w:val="Lienhypertexte"/>
@@ -1437,8 +819,10 @@
             <w:rFonts w:eastAsiaTheme="minorEastAsia" w:cstheme="minorBidi"/>
             <w:smallCaps w:val="0"/>
             <w:noProof/>
+            <w:kern w:val="2"/>
             <w:sz w:val="22"/>
             <w:szCs w:val="22"/>
+            <w14:ligatures w14:val="standardContextual"/>
           </w:rPr>
           <w:tab/>
         </w:r>
@@ -1468,7 +852,7 @@
             <w:noProof/>
             <w:webHidden/>
           </w:rPr>
-          <w:instrText xml:space="preserve"> PAGEREF _Toc308526329 \h </w:instrText>
+          <w:instrText xml:space="preserve"> PAGEREF _Toc198653202 \h </w:instrText>
         </w:r>
         <w:r>
           <w:rPr>
@@ -1488,7 +872,7 @@
             <w:noProof/>
             <w:webHidden/>
           </w:rPr>
-          <w:t>4</w:t>
+          <w:t>3</w:t>
         </w:r>
         <w:r>
           <w:rPr>
@@ -1510,11 +894,13 @@
           <w:rFonts w:eastAsiaTheme="minorEastAsia" w:cstheme="minorBidi"/>
           <w:smallCaps w:val="0"/>
           <w:noProof/>
+          <w:kern w:val="2"/>
           <w:sz w:val="22"/>
           <w:szCs w:val="22"/>
+          <w14:ligatures w14:val="standardContextual"/>
         </w:rPr>
       </w:pPr>
-      <w:hyperlink w:anchor="_Toc308526330" w:history="1">
+      <w:hyperlink w:anchor="_Toc198653203" w:history="1">
         <w:r>
           <w:rPr>
             <w:rStyle w:val="Lienhypertexte"/>
@@ -1527,8 +913,10 @@
             <w:rFonts w:eastAsiaTheme="minorEastAsia" w:cstheme="minorBidi"/>
             <w:smallCaps w:val="0"/>
             <w:noProof/>
+            <w:kern w:val="2"/>
             <w:sz w:val="22"/>
             <w:szCs w:val="22"/>
+            <w14:ligatures w14:val="standardContextual"/>
           </w:rPr>
           <w:tab/>
         </w:r>
@@ -1558,7 +946,7 @@
             <w:noProof/>
             <w:webHidden/>
           </w:rPr>
-          <w:instrText xml:space="preserve"> PAGEREF _Toc308526330 \h </w:instrText>
+          <w:instrText xml:space="preserve"> PAGEREF _Toc198653203 \h </w:instrText>
         </w:r>
         <w:r>
           <w:rPr>
@@ -1578,7 +966,7 @@
             <w:noProof/>
             <w:webHidden/>
           </w:rPr>
-          <w:t>4</w:t>
+          <w:t>3</w:t>
         </w:r>
         <w:r>
           <w:rPr>
@@ -1602,11 +990,13 @@
           <w:bCs w:val="0"/>
           <w:caps w:val="0"/>
           <w:noProof/>
+          <w:kern w:val="2"/>
           <w:sz w:val="22"/>
           <w:szCs w:val="22"/>
+          <w14:ligatures w14:val="standardContextual"/>
         </w:rPr>
       </w:pPr>
-      <w:hyperlink w:anchor="_Toc308526331" w:history="1">
+      <w:hyperlink w:anchor="_Toc198653204" w:history="1">
         <w:r>
           <w:rPr>
             <w:rStyle w:val="Lienhypertexte"/>
@@ -1621,8 +1011,10 @@
             <w:bCs w:val="0"/>
             <w:caps w:val="0"/>
             <w:noProof/>
+            <w:kern w:val="2"/>
             <w:sz w:val="22"/>
             <w:szCs w:val="22"/>
+            <w14:ligatures w14:val="standardContextual"/>
           </w:rPr>
           <w:tab/>
         </w:r>
@@ -1652,7 +1044,7 @@
             <w:noProof/>
             <w:webHidden/>
           </w:rPr>
-          <w:instrText xml:space="preserve"> PAGEREF _Toc308526331 \h </w:instrText>
+          <w:instrText xml:space="preserve"> PAGEREF _Toc198653204 \h </w:instrText>
         </w:r>
         <w:r>
           <w:rPr>
@@ -1672,7 +1064,7 @@
             <w:noProof/>
             <w:webHidden/>
           </w:rPr>
-          <w:t>4</w:t>
+          <w:t>3</w:t>
         </w:r>
         <w:r>
           <w:rPr>
@@ -1696,11 +1088,13 @@
           <w:bCs w:val="0"/>
           <w:caps w:val="0"/>
           <w:noProof/>
+          <w:kern w:val="2"/>
           <w:sz w:val="22"/>
           <w:szCs w:val="22"/>
+          <w14:ligatures w14:val="standardContextual"/>
         </w:rPr>
       </w:pPr>
-      <w:hyperlink w:anchor="_Toc308526332" w:history="1">
+      <w:hyperlink w:anchor="_Toc198653205" w:history="1">
         <w:r>
           <w:rPr>
             <w:rStyle w:val="Lienhypertexte"/>
@@ -1715,8 +1109,10 @@
             <w:bCs w:val="0"/>
             <w:caps w:val="0"/>
             <w:noProof/>
+            <w:kern w:val="2"/>
             <w:sz w:val="22"/>
             <w:szCs w:val="22"/>
+            <w14:ligatures w14:val="standardContextual"/>
           </w:rPr>
           <w:tab/>
         </w:r>
@@ -1746,7 +1142,7 @@
             <w:noProof/>
             <w:webHidden/>
           </w:rPr>
-          <w:instrText xml:space="preserve"> PAGEREF _Toc308526332 \h </w:instrText>
+          <w:instrText xml:space="preserve"> PAGEREF _Toc198653205 \h </w:instrText>
         </w:r>
         <w:r>
           <w:rPr>
@@ -1788,11 +1184,13 @@
           <w:rFonts w:eastAsiaTheme="minorEastAsia" w:cstheme="minorBidi"/>
           <w:smallCaps w:val="0"/>
           <w:noProof/>
+          <w:kern w:val="2"/>
           <w:sz w:val="22"/>
           <w:szCs w:val="22"/>
+          <w14:ligatures w14:val="standardContextual"/>
         </w:rPr>
       </w:pPr>
-      <w:hyperlink w:anchor="_Toc308526333" w:history="1">
+      <w:hyperlink w:anchor="_Toc198653206" w:history="1">
         <w:r>
           <w:rPr>
             <w:rStyle w:val="Lienhypertexte"/>
@@ -1805,8 +1203,10 @@
             <w:rFonts w:eastAsiaTheme="minorEastAsia" w:cstheme="minorBidi"/>
             <w:smallCaps w:val="0"/>
             <w:noProof/>
+            <w:kern w:val="2"/>
             <w:sz w:val="22"/>
             <w:szCs w:val="22"/>
+            <w14:ligatures w14:val="standardContextual"/>
           </w:rPr>
           <w:tab/>
         </w:r>
@@ -1815,7 +1215,7 @@
             <w:rStyle w:val="Lienhypertexte"/>
             <w:noProof/>
           </w:rPr>
-          <w:t>Opportunités</w:t>
+          <w:t>Document d’analyse et conception</w:t>
         </w:r>
         <w:r>
           <w:rPr>
@@ -1836,7 +1236,7 @@
             <w:noProof/>
             <w:webHidden/>
           </w:rPr>
-          <w:instrText xml:space="preserve"> PAGEREF _Toc308526333 \h </w:instrText>
+          <w:instrText xml:space="preserve"> PAGEREF _Toc198653206 \h </w:instrText>
         </w:r>
         <w:r>
           <w:rPr>
@@ -1857,276 +1257,6 @@
             <w:webHidden/>
           </w:rPr>
           <w:t>4</w:t>
-        </w:r>
-        <w:r>
-          <w:rPr>
-            <w:noProof/>
-            <w:webHidden/>
-          </w:rPr>
-          <w:fldChar w:fldCharType="end"/>
-        </w:r>
-      </w:hyperlink>
-    </w:p>
-    <w:p>
-      <w:pPr>
-        <w:pStyle w:val="TM2"/>
-        <w:tabs>
-          <w:tab w:val="left" w:pos="800"/>
-          <w:tab w:val="right" w:leader="dot" w:pos="9060"/>
-        </w:tabs>
-        <w:rPr>
-          <w:rFonts w:eastAsiaTheme="minorEastAsia" w:cstheme="minorBidi"/>
-          <w:smallCaps w:val="0"/>
-          <w:noProof/>
-          <w:sz w:val="22"/>
-          <w:szCs w:val="22"/>
-        </w:rPr>
-      </w:pPr>
-      <w:hyperlink w:anchor="_Toc308526334" w:history="1">
-        <w:r>
-          <w:rPr>
-            <w:rStyle w:val="Lienhypertexte"/>
-            <w:noProof/>
-          </w:rPr>
-          <w:t>3.2</w:t>
-        </w:r>
-        <w:r>
-          <w:rPr>
-            <w:rFonts w:eastAsiaTheme="minorEastAsia" w:cstheme="minorBidi"/>
-            <w:smallCaps w:val="0"/>
-            <w:noProof/>
-            <w:sz w:val="22"/>
-            <w:szCs w:val="22"/>
-          </w:rPr>
-          <w:tab/>
-        </w:r>
-        <w:r>
-          <w:rPr>
-            <w:rStyle w:val="Lienhypertexte"/>
-            <w:noProof/>
-          </w:rPr>
-          <w:t>Document d’analyse et conception</w:t>
-        </w:r>
-        <w:r>
-          <w:rPr>
-            <w:noProof/>
-            <w:webHidden/>
-          </w:rPr>
-          <w:tab/>
-        </w:r>
-        <w:r>
-          <w:rPr>
-            <w:noProof/>
-            <w:webHidden/>
-          </w:rPr>
-          <w:fldChar w:fldCharType="begin"/>
-        </w:r>
-        <w:r>
-          <w:rPr>
-            <w:noProof/>
-            <w:webHidden/>
-          </w:rPr>
-          <w:instrText xml:space="preserve"> PAGEREF _Toc308526334 \h </w:instrText>
-        </w:r>
-        <w:r>
-          <w:rPr>
-            <w:noProof/>
-            <w:webHidden/>
-          </w:rPr>
-        </w:r>
-        <w:r>
-          <w:rPr>
-            <w:noProof/>
-            <w:webHidden/>
-          </w:rPr>
-          <w:fldChar w:fldCharType="separate"/>
-        </w:r>
-        <w:r>
-          <w:rPr>
-            <w:noProof/>
-            <w:webHidden/>
-          </w:rPr>
-          <w:t>4</w:t>
-        </w:r>
-        <w:r>
-          <w:rPr>
-            <w:noProof/>
-            <w:webHidden/>
-          </w:rPr>
-          <w:fldChar w:fldCharType="end"/>
-        </w:r>
-      </w:hyperlink>
-    </w:p>
-    <w:p>
-      <w:pPr>
-        <w:pStyle w:val="TM2"/>
-        <w:tabs>
-          <w:tab w:val="left" w:pos="800"/>
-          <w:tab w:val="right" w:leader="dot" w:pos="9060"/>
-        </w:tabs>
-        <w:rPr>
-          <w:rFonts w:eastAsiaTheme="minorEastAsia" w:cstheme="minorBidi"/>
-          <w:smallCaps w:val="0"/>
-          <w:noProof/>
-          <w:sz w:val="22"/>
-          <w:szCs w:val="22"/>
-        </w:rPr>
-      </w:pPr>
-      <w:hyperlink w:anchor="_Toc308526335" w:history="1">
-        <w:r>
-          <w:rPr>
-            <w:rStyle w:val="Lienhypertexte"/>
-            <w:noProof/>
-          </w:rPr>
-          <w:t>3.3</w:t>
-        </w:r>
-        <w:r>
-          <w:rPr>
-            <w:rFonts w:eastAsiaTheme="minorEastAsia" w:cstheme="minorBidi"/>
-            <w:smallCaps w:val="0"/>
-            <w:noProof/>
-            <w:sz w:val="22"/>
-            <w:szCs w:val="22"/>
-          </w:rPr>
-          <w:tab/>
-        </w:r>
-        <w:r>
-          <w:rPr>
-            <w:rStyle w:val="Lienhypertexte"/>
-            <w:noProof/>
-          </w:rPr>
-          <w:t>Conception des tests</w:t>
-        </w:r>
-        <w:r>
-          <w:rPr>
-            <w:noProof/>
-            <w:webHidden/>
-          </w:rPr>
-          <w:tab/>
-        </w:r>
-        <w:r>
-          <w:rPr>
-            <w:noProof/>
-            <w:webHidden/>
-          </w:rPr>
-          <w:fldChar w:fldCharType="begin"/>
-        </w:r>
-        <w:r>
-          <w:rPr>
-            <w:noProof/>
-            <w:webHidden/>
-          </w:rPr>
-          <w:instrText xml:space="preserve"> PAGEREF _Toc308526335 \h </w:instrText>
-        </w:r>
-        <w:r>
-          <w:rPr>
-            <w:noProof/>
-            <w:webHidden/>
-          </w:rPr>
-        </w:r>
-        <w:r>
-          <w:rPr>
-            <w:noProof/>
-            <w:webHidden/>
-          </w:rPr>
-          <w:fldChar w:fldCharType="separate"/>
-        </w:r>
-        <w:r>
-          <w:rPr>
-            <w:noProof/>
-            <w:webHidden/>
-          </w:rPr>
-          <w:t>5</w:t>
-        </w:r>
-        <w:r>
-          <w:rPr>
-            <w:noProof/>
-            <w:webHidden/>
-          </w:rPr>
-          <w:fldChar w:fldCharType="end"/>
-        </w:r>
-      </w:hyperlink>
-    </w:p>
-    <w:p>
-      <w:pPr>
-        <w:pStyle w:val="TM2"/>
-        <w:tabs>
-          <w:tab w:val="left" w:pos="800"/>
-          <w:tab w:val="right" w:leader="dot" w:pos="9060"/>
-        </w:tabs>
-        <w:rPr>
-          <w:rFonts w:eastAsiaTheme="minorEastAsia" w:cstheme="minorBidi"/>
-          <w:smallCaps w:val="0"/>
-          <w:noProof/>
-          <w:sz w:val="22"/>
-          <w:szCs w:val="22"/>
-        </w:rPr>
-      </w:pPr>
-      <w:hyperlink w:anchor="_Toc308526336" w:history="1">
-        <w:r>
-          <w:rPr>
-            <w:rStyle w:val="Lienhypertexte"/>
-            <w:noProof/>
-          </w:rPr>
-          <w:t>3.4</w:t>
-        </w:r>
-        <w:r>
-          <w:rPr>
-            <w:rFonts w:eastAsiaTheme="minorEastAsia" w:cstheme="minorBidi"/>
-            <w:smallCaps w:val="0"/>
-            <w:noProof/>
-            <w:sz w:val="22"/>
-            <w:szCs w:val="22"/>
-          </w:rPr>
-          <w:tab/>
-        </w:r>
-        <w:r>
-          <w:rPr>
-            <w:rStyle w:val="Lienhypertexte"/>
-            <w:noProof/>
-          </w:rPr>
-          <w:t>Planification détaillée</w:t>
-        </w:r>
-        <w:r>
-          <w:rPr>
-            <w:noProof/>
-            <w:webHidden/>
-          </w:rPr>
-          <w:tab/>
-        </w:r>
-        <w:r>
-          <w:rPr>
-            <w:noProof/>
-            <w:webHidden/>
-          </w:rPr>
-          <w:fldChar w:fldCharType="begin"/>
-        </w:r>
-        <w:r>
-          <w:rPr>
-            <w:noProof/>
-            <w:webHidden/>
-          </w:rPr>
-          <w:instrText xml:space="preserve"> PAGEREF _Toc308526336 \h </w:instrText>
-        </w:r>
-        <w:r>
-          <w:rPr>
-            <w:noProof/>
-            <w:webHidden/>
-          </w:rPr>
-        </w:r>
-        <w:r>
-          <w:rPr>
-            <w:noProof/>
-            <w:webHidden/>
-          </w:rPr>
-          <w:fldChar w:fldCharType="separate"/>
-        </w:r>
-        <w:r>
-          <w:rPr>
-            <w:noProof/>
-            <w:webHidden/>
-          </w:rPr>
-          <w:t>5</w:t>
         </w:r>
         <w:r>
           <w:rPr>
@@ -2150,11 +1280,13 @@
           <w:bCs w:val="0"/>
           <w:caps w:val="0"/>
           <w:noProof/>
+          <w:kern w:val="2"/>
           <w:sz w:val="22"/>
           <w:szCs w:val="22"/>
+          <w14:ligatures w14:val="standardContextual"/>
         </w:rPr>
       </w:pPr>
-      <w:hyperlink w:anchor="_Toc308526337" w:history="1">
+      <w:hyperlink w:anchor="_Toc198653207" w:history="1">
         <w:r>
           <w:rPr>
             <w:rStyle w:val="Lienhypertexte"/>
@@ -2169,8 +1301,10 @@
             <w:bCs w:val="0"/>
             <w:caps w:val="0"/>
             <w:noProof/>
+            <w:kern w:val="2"/>
             <w:sz w:val="22"/>
             <w:szCs w:val="22"/>
+            <w14:ligatures w14:val="standardContextual"/>
           </w:rPr>
           <w:tab/>
         </w:r>
@@ -2200,7 +1334,7 @@
             <w:noProof/>
             <w:webHidden/>
           </w:rPr>
-          <w:instrText xml:space="preserve"> PAGEREF _Toc308526337 \h </w:instrText>
+          <w:instrText xml:space="preserve"> PAGEREF _Toc198653207 \h </w:instrText>
         </w:r>
         <w:r>
           <w:rPr>
@@ -2220,7 +1354,7 @@
             <w:noProof/>
             <w:webHidden/>
           </w:rPr>
-          <w:t>5</w:t>
+          <w:t>8</w:t>
         </w:r>
         <w:r>
           <w:rPr>
@@ -2242,11 +1376,13 @@
           <w:rFonts w:eastAsiaTheme="minorEastAsia" w:cstheme="minorBidi"/>
           <w:smallCaps w:val="0"/>
           <w:noProof/>
+          <w:kern w:val="2"/>
           <w:sz w:val="22"/>
           <w:szCs w:val="22"/>
+          <w14:ligatures w14:val="standardContextual"/>
         </w:rPr>
       </w:pPr>
-      <w:hyperlink w:anchor="_Toc308526338" w:history="1">
+      <w:hyperlink w:anchor="_Toc198653208" w:history="1">
         <w:r>
           <w:rPr>
             <w:rStyle w:val="Lienhypertexte"/>
@@ -2259,8 +1395,10 @@
             <w:rFonts w:eastAsiaTheme="minorEastAsia" w:cstheme="minorBidi"/>
             <w:smallCaps w:val="0"/>
             <w:noProof/>
+            <w:kern w:val="2"/>
             <w:sz w:val="22"/>
             <w:szCs w:val="22"/>
+            <w14:ligatures w14:val="standardContextual"/>
           </w:rPr>
           <w:tab/>
         </w:r>
@@ -2269,7 +1407,7 @@
             <w:rStyle w:val="Lienhypertexte"/>
             <w:noProof/>
           </w:rPr>
-          <w:t>Dossier de Réalisation</w:t>
+          <w:t>Mode de fonctionnement</w:t>
         </w:r>
         <w:r>
           <w:rPr>
@@ -2290,7 +1428,7 @@
             <w:noProof/>
             <w:webHidden/>
           </w:rPr>
-          <w:instrText xml:space="preserve"> PAGEREF _Toc308526338 \h </w:instrText>
+          <w:instrText xml:space="preserve"> PAGEREF _Toc198653208 \h </w:instrText>
         </w:r>
         <w:r>
           <w:rPr>
@@ -2310,7 +1448,7 @@
             <w:noProof/>
             <w:webHidden/>
           </w:rPr>
-          <w:t>5</w:t>
+          <w:t>8</w:t>
         </w:r>
         <w:r>
           <w:rPr>
@@ -2332,11 +1470,13 @@
           <w:rFonts w:eastAsiaTheme="minorEastAsia" w:cstheme="minorBidi"/>
           <w:smallCaps w:val="0"/>
           <w:noProof/>
+          <w:kern w:val="2"/>
           <w:sz w:val="22"/>
           <w:szCs w:val="22"/>
+          <w14:ligatures w14:val="standardContextual"/>
         </w:rPr>
       </w:pPr>
-      <w:hyperlink w:anchor="_Toc308526339" w:history="1">
+      <w:hyperlink w:anchor="_Toc198653209" w:history="1">
         <w:r>
           <w:rPr>
             <w:rStyle w:val="Lienhypertexte"/>
@@ -2349,8 +1489,10 @@
             <w:rFonts w:eastAsiaTheme="minorEastAsia" w:cstheme="minorBidi"/>
             <w:smallCaps w:val="0"/>
             <w:noProof/>
+            <w:kern w:val="2"/>
             <w:sz w:val="22"/>
             <w:szCs w:val="22"/>
+            <w14:ligatures w14:val="standardContextual"/>
           </w:rPr>
           <w:tab/>
         </w:r>
@@ -2359,6 +1501,290 @@
             <w:rStyle w:val="Lienhypertexte"/>
             <w:noProof/>
           </w:rPr>
+          <w:t>Conventions</w:t>
+        </w:r>
+        <w:r>
+          <w:rPr>
+            <w:noProof/>
+            <w:webHidden/>
+          </w:rPr>
+          <w:tab/>
+        </w:r>
+        <w:r>
+          <w:rPr>
+            <w:noProof/>
+            <w:webHidden/>
+          </w:rPr>
+          <w:fldChar w:fldCharType="begin"/>
+        </w:r>
+        <w:r>
+          <w:rPr>
+            <w:noProof/>
+            <w:webHidden/>
+          </w:rPr>
+          <w:instrText xml:space="preserve"> PAGEREF _Toc198653209 \h </w:instrText>
+        </w:r>
+        <w:r>
+          <w:rPr>
+            <w:noProof/>
+            <w:webHidden/>
+          </w:rPr>
+        </w:r>
+        <w:r>
+          <w:rPr>
+            <w:noProof/>
+            <w:webHidden/>
+          </w:rPr>
+          <w:fldChar w:fldCharType="separate"/>
+        </w:r>
+        <w:r>
+          <w:rPr>
+            <w:noProof/>
+            <w:webHidden/>
+          </w:rPr>
+          <w:t>8</w:t>
+        </w:r>
+        <w:r>
+          <w:rPr>
+            <w:noProof/>
+            <w:webHidden/>
+          </w:rPr>
+          <w:fldChar w:fldCharType="end"/>
+        </w:r>
+      </w:hyperlink>
+    </w:p>
+    <w:p>
+      <w:pPr>
+        <w:pStyle w:val="TM3"/>
+        <w:tabs>
+          <w:tab w:val="left" w:pos="1200"/>
+          <w:tab w:val="right" w:leader="dot" w:pos="9060"/>
+        </w:tabs>
+        <w:rPr>
+          <w:rFonts w:eastAsiaTheme="minorEastAsia" w:cstheme="minorBidi"/>
+          <w:i w:val="0"/>
+          <w:iCs w:val="0"/>
+          <w:noProof/>
+          <w:kern w:val="2"/>
+          <w:sz w:val="22"/>
+          <w:szCs w:val="22"/>
+          <w14:ligatures w14:val="standardContextual"/>
+        </w:rPr>
+      </w:pPr>
+      <w:hyperlink w:anchor="_Toc198653210" w:history="1">
+        <w:r>
+          <w:rPr>
+            <w:rStyle w:val="Lienhypertexte"/>
+            <w:noProof/>
+          </w:rPr>
+          <w:t>4.2.1</w:t>
+        </w:r>
+        <w:r>
+          <w:rPr>
+            <w:rFonts w:eastAsiaTheme="minorEastAsia" w:cstheme="minorBidi"/>
+            <w:i w:val="0"/>
+            <w:iCs w:val="0"/>
+            <w:noProof/>
+            <w:kern w:val="2"/>
+            <w:sz w:val="22"/>
+            <w:szCs w:val="22"/>
+            <w14:ligatures w14:val="standardContextual"/>
+          </w:rPr>
+          <w:tab/>
+        </w:r>
+        <w:r>
+          <w:rPr>
+            <w:rStyle w:val="Lienhypertexte"/>
+            <w:noProof/>
+          </w:rPr>
+          <w:t>Commits GitHub</w:t>
+        </w:r>
+        <w:r>
+          <w:rPr>
+            <w:noProof/>
+            <w:webHidden/>
+          </w:rPr>
+          <w:tab/>
+        </w:r>
+        <w:r>
+          <w:rPr>
+            <w:noProof/>
+            <w:webHidden/>
+          </w:rPr>
+          <w:fldChar w:fldCharType="begin"/>
+        </w:r>
+        <w:r>
+          <w:rPr>
+            <w:noProof/>
+            <w:webHidden/>
+          </w:rPr>
+          <w:instrText xml:space="preserve"> PAGEREF _Toc198653210 \h </w:instrText>
+        </w:r>
+        <w:r>
+          <w:rPr>
+            <w:noProof/>
+            <w:webHidden/>
+          </w:rPr>
+        </w:r>
+        <w:r>
+          <w:rPr>
+            <w:noProof/>
+            <w:webHidden/>
+          </w:rPr>
+          <w:fldChar w:fldCharType="separate"/>
+        </w:r>
+        <w:r>
+          <w:rPr>
+            <w:noProof/>
+            <w:webHidden/>
+          </w:rPr>
+          <w:t>8</w:t>
+        </w:r>
+        <w:r>
+          <w:rPr>
+            <w:noProof/>
+            <w:webHidden/>
+          </w:rPr>
+          <w:fldChar w:fldCharType="end"/>
+        </w:r>
+      </w:hyperlink>
+    </w:p>
+    <w:p>
+      <w:pPr>
+        <w:pStyle w:val="TM2"/>
+        <w:tabs>
+          <w:tab w:val="left" w:pos="800"/>
+          <w:tab w:val="right" w:leader="dot" w:pos="9060"/>
+        </w:tabs>
+        <w:rPr>
+          <w:rFonts w:eastAsiaTheme="minorEastAsia" w:cstheme="minorBidi"/>
+          <w:smallCaps w:val="0"/>
+          <w:noProof/>
+          <w:kern w:val="2"/>
+          <w:sz w:val="22"/>
+          <w:szCs w:val="22"/>
+          <w14:ligatures w14:val="standardContextual"/>
+        </w:rPr>
+      </w:pPr>
+      <w:hyperlink w:anchor="_Toc198653211" w:history="1">
+        <w:r>
+          <w:rPr>
+            <w:rStyle w:val="Lienhypertexte"/>
+            <w:noProof/>
+          </w:rPr>
+          <w:t>4.3</w:t>
+        </w:r>
+        <w:r>
+          <w:rPr>
+            <w:rFonts w:eastAsiaTheme="minorEastAsia" w:cstheme="minorBidi"/>
+            <w:smallCaps w:val="0"/>
+            <w:noProof/>
+            <w:kern w:val="2"/>
+            <w:sz w:val="22"/>
+            <w:szCs w:val="22"/>
+            <w14:ligatures w14:val="standardContextual"/>
+          </w:rPr>
+          <w:tab/>
+        </w:r>
+        <w:r>
+          <w:rPr>
+            <w:rStyle w:val="Lienhypertexte"/>
+            <w:noProof/>
+          </w:rPr>
+          <w:t>Dossier de Réalisation</w:t>
+        </w:r>
+        <w:r>
+          <w:rPr>
+            <w:noProof/>
+            <w:webHidden/>
+          </w:rPr>
+          <w:tab/>
+        </w:r>
+        <w:r>
+          <w:rPr>
+            <w:noProof/>
+            <w:webHidden/>
+          </w:rPr>
+          <w:fldChar w:fldCharType="begin"/>
+        </w:r>
+        <w:r>
+          <w:rPr>
+            <w:noProof/>
+            <w:webHidden/>
+          </w:rPr>
+          <w:instrText xml:space="preserve"> PAGEREF _Toc198653211 \h </w:instrText>
+        </w:r>
+        <w:r>
+          <w:rPr>
+            <w:noProof/>
+            <w:webHidden/>
+          </w:rPr>
+        </w:r>
+        <w:r>
+          <w:rPr>
+            <w:noProof/>
+            <w:webHidden/>
+          </w:rPr>
+          <w:fldChar w:fldCharType="separate"/>
+        </w:r>
+        <w:r>
+          <w:rPr>
+            <w:noProof/>
+            <w:webHidden/>
+          </w:rPr>
+          <w:t>9</w:t>
+        </w:r>
+        <w:r>
+          <w:rPr>
+            <w:noProof/>
+            <w:webHidden/>
+          </w:rPr>
+          <w:fldChar w:fldCharType="end"/>
+        </w:r>
+      </w:hyperlink>
+    </w:p>
+    <w:p>
+      <w:pPr>
+        <w:pStyle w:val="TM2"/>
+        <w:tabs>
+          <w:tab w:val="left" w:pos="800"/>
+          <w:tab w:val="right" w:leader="dot" w:pos="9060"/>
+        </w:tabs>
+        <w:rPr>
+          <w:rFonts w:eastAsiaTheme="minorEastAsia" w:cstheme="minorBidi"/>
+          <w:smallCaps w:val="0"/>
+          <w:noProof/>
+          <w:kern w:val="2"/>
+          <w:sz w:val="22"/>
+          <w:szCs w:val="22"/>
+          <w14:ligatures w14:val="standardContextual"/>
+        </w:rPr>
+      </w:pPr>
+      <w:hyperlink w:anchor="_Toc198653212" w:history="1">
+        <w:r>
+          <w:rPr>
+            <w:rStyle w:val="Lienhypertexte"/>
+            <w:noProof/>
+          </w:rPr>
+          <w:t>4.4</w:t>
+        </w:r>
+        <w:r>
+          <w:rPr>
+            <w:rFonts w:eastAsiaTheme="minorEastAsia" w:cstheme="minorBidi"/>
+            <w:smallCaps w:val="0"/>
+            <w:noProof/>
+            <w:kern w:val="2"/>
+            <w:sz w:val="22"/>
+            <w:szCs w:val="22"/>
+            <w14:ligatures w14:val="standardContextual"/>
+          </w:rPr>
+          <w:tab/>
+        </w:r>
+        <w:r>
+          <w:rPr>
+            <w:rStyle w:val="Lienhypertexte"/>
+            <w:noProof/>
+          </w:rPr>
           <w:t>Modifications</w:t>
         </w:r>
         <w:r>
@@ -2380,7 +1806,7 @@
             <w:noProof/>
             <w:webHidden/>
           </w:rPr>
-          <w:instrText xml:space="preserve"> PAGEREF _Toc308526339 \h </w:instrText>
+          <w:instrText xml:space="preserve"> PAGEREF _Toc198653212 \h </w:instrText>
         </w:r>
         <w:r>
           <w:rPr>
@@ -2400,7 +1826,7 @@
             <w:noProof/>
             <w:webHidden/>
           </w:rPr>
-          <w:t>5</w:t>
+          <w:t>9</w:t>
         </w:r>
         <w:r>
           <w:rPr>
@@ -2424,11 +1850,13 @@
           <w:bCs w:val="0"/>
           <w:caps w:val="0"/>
           <w:noProof/>
+          <w:kern w:val="2"/>
           <w:sz w:val="22"/>
           <w:szCs w:val="22"/>
+          <w14:ligatures w14:val="standardContextual"/>
         </w:rPr>
       </w:pPr>
-      <w:hyperlink w:anchor="_Toc308526340" w:history="1">
+      <w:hyperlink w:anchor="_Toc198653213" w:history="1">
         <w:r>
           <w:rPr>
             <w:rStyle w:val="Lienhypertexte"/>
@@ -2443,8 +1871,10 @@
             <w:bCs w:val="0"/>
             <w:caps w:val="0"/>
             <w:noProof/>
+            <w:kern w:val="2"/>
             <w:sz w:val="22"/>
             <w:szCs w:val="22"/>
+            <w14:ligatures w14:val="standardContextual"/>
           </w:rPr>
           <w:tab/>
         </w:r>
@@ -2474,7 +1904,7 @@
             <w:noProof/>
             <w:webHidden/>
           </w:rPr>
-          <w:instrText xml:space="preserve"> PAGEREF _Toc308526340 \h </w:instrText>
+          <w:instrText xml:space="preserve"> PAGEREF _Toc198653213 \h </w:instrText>
         </w:r>
         <w:r>
           <w:rPr>
@@ -2494,7 +1924,7 @@
             <w:noProof/>
             <w:webHidden/>
           </w:rPr>
-          <w:t>5</w:t>
+          <w:t>9</w:t>
         </w:r>
         <w:r>
           <w:rPr>
@@ -2516,11 +1946,13 @@
           <w:rFonts w:eastAsiaTheme="minorEastAsia" w:cstheme="minorBidi"/>
           <w:smallCaps w:val="0"/>
           <w:noProof/>
+          <w:kern w:val="2"/>
           <w:sz w:val="22"/>
           <w:szCs w:val="22"/>
+          <w14:ligatures w14:val="standardContextual"/>
         </w:rPr>
       </w:pPr>
-      <w:hyperlink w:anchor="_Toc308526341" w:history="1">
+      <w:hyperlink w:anchor="_Toc198653214" w:history="1">
         <w:r>
           <w:rPr>
             <w:rStyle w:val="Lienhypertexte"/>
@@ -2533,8 +1965,10 @@
             <w:rFonts w:eastAsiaTheme="minorEastAsia" w:cstheme="minorBidi"/>
             <w:smallCaps w:val="0"/>
             <w:noProof/>
+            <w:kern w:val="2"/>
             <w:sz w:val="22"/>
             <w:szCs w:val="22"/>
+            <w14:ligatures w14:val="standardContextual"/>
           </w:rPr>
           <w:tab/>
         </w:r>
@@ -2564,7 +1998,7 @@
             <w:noProof/>
             <w:webHidden/>
           </w:rPr>
-          <w:instrText xml:space="preserve"> PAGEREF _Toc308526341 \h </w:instrText>
+          <w:instrText xml:space="preserve"> PAGEREF _Toc198653214 \h </w:instrText>
         </w:r>
         <w:r>
           <w:rPr>
@@ -2584,7 +2018,7 @@
             <w:noProof/>
             <w:webHidden/>
           </w:rPr>
-          <w:t>5</w:t>
+          <w:t>9</w:t>
         </w:r>
         <w:r>
           <w:rPr>
@@ -2608,11 +2042,13 @@
           <w:bCs w:val="0"/>
           <w:caps w:val="0"/>
           <w:noProof/>
+          <w:kern w:val="2"/>
           <w:sz w:val="22"/>
           <w:szCs w:val="22"/>
+          <w14:ligatures w14:val="standardContextual"/>
         </w:rPr>
       </w:pPr>
-      <w:hyperlink w:anchor="_Toc308526342" w:history="1">
+      <w:hyperlink w:anchor="_Toc198653215" w:history="1">
         <w:r>
           <w:rPr>
             <w:rStyle w:val="Lienhypertexte"/>
@@ -2627,8 +2063,10 @@
             <w:bCs w:val="0"/>
             <w:caps w:val="0"/>
             <w:noProof/>
+            <w:kern w:val="2"/>
             <w:sz w:val="22"/>
             <w:szCs w:val="22"/>
+            <w14:ligatures w14:val="standardContextual"/>
           </w:rPr>
           <w:tab/>
         </w:r>
@@ -2658,7 +2096,7 @@
             <w:noProof/>
             <w:webHidden/>
           </w:rPr>
-          <w:instrText xml:space="preserve"> PAGEREF _Toc308526342 \h </w:instrText>
+          <w:instrText xml:space="preserve"> PAGEREF _Toc198653215 \h </w:instrText>
         </w:r>
         <w:r>
           <w:rPr>
@@ -2678,7 +2116,7 @@
             <w:noProof/>
             <w:webHidden/>
           </w:rPr>
-          <w:t>5</w:t>
+          <w:t>9</w:t>
         </w:r>
         <w:r>
           <w:rPr>
@@ -2700,11 +2138,13 @@
           <w:rFonts w:eastAsiaTheme="minorEastAsia" w:cstheme="minorBidi"/>
           <w:smallCaps w:val="0"/>
           <w:noProof/>
+          <w:kern w:val="2"/>
           <w:sz w:val="22"/>
           <w:szCs w:val="22"/>
+          <w14:ligatures w14:val="standardContextual"/>
         </w:rPr>
       </w:pPr>
-      <w:hyperlink w:anchor="_Toc308526343" w:history="1">
+      <w:hyperlink w:anchor="_Toc198653216" w:history="1">
         <w:r>
           <w:rPr>
             <w:rStyle w:val="Lienhypertexte"/>
@@ -2717,8 +2157,10 @@
             <w:rFonts w:eastAsiaTheme="minorEastAsia" w:cstheme="minorBidi"/>
             <w:smallCaps w:val="0"/>
             <w:noProof/>
+            <w:kern w:val="2"/>
             <w:sz w:val="22"/>
             <w:szCs w:val="22"/>
+            <w14:ligatures w14:val="standardContextual"/>
           </w:rPr>
           <w:tab/>
         </w:r>
@@ -2748,7 +2190,7 @@
             <w:noProof/>
             <w:webHidden/>
           </w:rPr>
-          <w:instrText xml:space="preserve"> PAGEREF _Toc308526343 \h </w:instrText>
+          <w:instrText xml:space="preserve"> PAGEREF _Toc198653216 \h </w:instrText>
         </w:r>
         <w:r>
           <w:rPr>
@@ -2768,7 +2210,7 @@
             <w:noProof/>
             <w:webHidden/>
           </w:rPr>
-          <w:t>5</w:t>
+          <w:t>9</w:t>
         </w:r>
         <w:r>
           <w:rPr>
@@ -2790,11 +2232,13 @@
           <w:rFonts w:eastAsiaTheme="minorEastAsia" w:cstheme="minorBidi"/>
           <w:smallCaps w:val="0"/>
           <w:noProof/>
+          <w:kern w:val="2"/>
           <w:sz w:val="22"/>
           <w:szCs w:val="22"/>
+          <w14:ligatures w14:val="standardContextual"/>
         </w:rPr>
       </w:pPr>
-      <w:hyperlink w:anchor="_Toc308526344" w:history="1">
+      <w:hyperlink w:anchor="_Toc198653217" w:history="1">
         <w:r>
           <w:rPr>
             <w:rStyle w:val="Lienhypertexte"/>
@@ -2807,8 +2251,10 @@
             <w:rFonts w:eastAsiaTheme="minorEastAsia" w:cstheme="minorBidi"/>
             <w:smallCaps w:val="0"/>
             <w:noProof/>
+            <w:kern w:val="2"/>
             <w:sz w:val="22"/>
             <w:szCs w:val="22"/>
+            <w14:ligatures w14:val="standardContextual"/>
           </w:rPr>
           <w:tab/>
         </w:r>
@@ -2838,7 +2284,7 @@
             <w:noProof/>
             <w:webHidden/>
           </w:rPr>
-          <w:instrText xml:space="preserve"> PAGEREF _Toc308526344 \h </w:instrText>
+          <w:instrText xml:space="preserve"> PAGEREF _Toc198653217 \h </w:instrText>
         </w:r>
         <w:r>
           <w:rPr>
@@ -2858,7 +2304,7 @@
             <w:noProof/>
             <w:webHidden/>
           </w:rPr>
-          <w:t>5</w:t>
+          <w:t>9</w:t>
         </w:r>
         <w:r>
           <w:rPr>
@@ -2880,11 +2326,13 @@
           <w:rFonts w:eastAsiaTheme="minorEastAsia" w:cstheme="minorBidi"/>
           <w:smallCaps w:val="0"/>
           <w:noProof/>
+          <w:kern w:val="2"/>
           <w:sz w:val="22"/>
           <w:szCs w:val="22"/>
+          <w14:ligatures w14:val="standardContextual"/>
         </w:rPr>
       </w:pPr>
-      <w:hyperlink w:anchor="_Toc308526345" w:history="1">
+      <w:hyperlink w:anchor="_Toc198653218" w:history="1">
         <w:r>
           <w:rPr>
             <w:rStyle w:val="Lienhypertexte"/>
@@ -2897,8 +2345,10 @@
             <w:rFonts w:eastAsiaTheme="minorEastAsia" w:cstheme="minorBidi"/>
             <w:smallCaps w:val="0"/>
             <w:noProof/>
+            <w:kern w:val="2"/>
             <w:sz w:val="22"/>
             <w:szCs w:val="22"/>
+            <w14:ligatures w14:val="standardContextual"/>
           </w:rPr>
           <w:tab/>
         </w:r>
@@ -2928,7 +2378,7 @@
             <w:noProof/>
             <w:webHidden/>
           </w:rPr>
-          <w:instrText xml:space="preserve"> PAGEREF _Toc308526345 \h </w:instrText>
+          <w:instrText xml:space="preserve"> PAGEREF _Toc198653218 \h </w:instrText>
         </w:r>
         <w:r>
           <w:rPr>
@@ -2948,7 +2398,7 @@
             <w:noProof/>
             <w:webHidden/>
           </w:rPr>
-          <w:t>5</w:t>
+          <w:t>9</w:t>
         </w:r>
         <w:r>
           <w:rPr>
@@ -2972,11 +2422,13 @@
           <w:bCs w:val="0"/>
           <w:caps w:val="0"/>
           <w:noProof/>
+          <w:kern w:val="2"/>
           <w:sz w:val="22"/>
           <w:szCs w:val="22"/>
+          <w14:ligatures w14:val="standardContextual"/>
         </w:rPr>
       </w:pPr>
-      <w:hyperlink w:anchor="_Toc308526346" w:history="1">
+      <w:hyperlink w:anchor="_Toc198653219" w:history="1">
         <w:r>
           <w:rPr>
             <w:rStyle w:val="Lienhypertexte"/>
@@ -2991,8 +2443,10 @@
             <w:bCs w:val="0"/>
             <w:caps w:val="0"/>
             <w:noProof/>
+            <w:kern w:val="2"/>
             <w:sz w:val="22"/>
             <w:szCs w:val="22"/>
+            <w14:ligatures w14:val="standardContextual"/>
           </w:rPr>
           <w:tab/>
         </w:r>
@@ -3022,7 +2476,7 @@
             <w:noProof/>
             <w:webHidden/>
           </w:rPr>
-          <w:instrText xml:space="preserve"> PAGEREF _Toc308526346 \h </w:instrText>
+          <w:instrText xml:space="preserve"> PAGEREF _Toc198653219 \h </w:instrText>
         </w:r>
         <w:r>
           <w:rPr>
@@ -3042,7 +2496,7 @@
             <w:noProof/>
             <w:webHidden/>
           </w:rPr>
-          <w:t>6</w:t>
+          <w:t>9</w:t>
         </w:r>
         <w:r>
           <w:rPr>
@@ -3064,11 +2518,13 @@
           <w:rFonts w:eastAsiaTheme="minorEastAsia" w:cstheme="minorBidi"/>
           <w:smallCaps w:val="0"/>
           <w:noProof/>
+          <w:kern w:val="2"/>
           <w:sz w:val="22"/>
           <w:szCs w:val="22"/>
+          <w14:ligatures w14:val="standardContextual"/>
         </w:rPr>
       </w:pPr>
-      <w:hyperlink w:anchor="_Toc308526347" w:history="1">
+      <w:hyperlink w:anchor="_Toc198653220" w:history="1">
         <w:r>
           <w:rPr>
             <w:rStyle w:val="Lienhypertexte"/>
@@ -3081,8 +2537,10 @@
             <w:rFonts w:eastAsiaTheme="minorEastAsia" w:cstheme="minorBidi"/>
             <w:smallCaps w:val="0"/>
             <w:noProof/>
+            <w:kern w:val="2"/>
             <w:sz w:val="22"/>
             <w:szCs w:val="22"/>
+            <w14:ligatures w14:val="standardContextual"/>
           </w:rPr>
           <w:tab/>
         </w:r>
@@ -3112,7 +2570,7 @@
             <w:noProof/>
             <w:webHidden/>
           </w:rPr>
-          <w:instrText xml:space="preserve"> PAGEREF _Toc308526347 \h </w:instrText>
+          <w:instrText xml:space="preserve"> PAGEREF _Toc198653220 \h </w:instrText>
         </w:r>
         <w:r>
           <w:rPr>
@@ -3132,7 +2590,7 @@
             <w:noProof/>
             <w:webHidden/>
           </w:rPr>
-          <w:t>6</w:t>
+          <w:t>9</w:t>
         </w:r>
         <w:r>
           <w:rPr>
@@ -3154,11 +2612,13 @@
           <w:rFonts w:eastAsiaTheme="minorEastAsia" w:cstheme="minorBidi"/>
           <w:smallCaps w:val="0"/>
           <w:noProof/>
+          <w:kern w:val="2"/>
           <w:sz w:val="22"/>
           <w:szCs w:val="22"/>
+          <w14:ligatures w14:val="standardContextual"/>
         </w:rPr>
       </w:pPr>
-      <w:hyperlink w:anchor="_Toc308526348" w:history="1">
+      <w:hyperlink w:anchor="_Toc198653221" w:history="1">
         <w:r>
           <w:rPr>
             <w:rStyle w:val="Lienhypertexte"/>
@@ -3171,8 +2631,10 @@
             <w:rFonts w:eastAsiaTheme="minorEastAsia" w:cstheme="minorBidi"/>
             <w:smallCaps w:val="0"/>
             <w:noProof/>
+            <w:kern w:val="2"/>
             <w:sz w:val="22"/>
             <w:szCs w:val="22"/>
+            <w14:ligatures w14:val="standardContextual"/>
           </w:rPr>
           <w:tab/>
         </w:r>
@@ -3202,7 +2664,7 @@
             <w:noProof/>
             <w:webHidden/>
           </w:rPr>
-          <w:instrText xml:space="preserve"> PAGEREF _Toc308526348 \h </w:instrText>
+          <w:instrText xml:space="preserve"> PAGEREF _Toc198653221 \h </w:instrText>
         </w:r>
         <w:r>
           <w:rPr>
@@ -3222,7 +2684,7 @@
             <w:noProof/>
             <w:webHidden/>
           </w:rPr>
-          <w:t>6</w:t>
+          <w:t>9</w:t>
         </w:r>
         <w:r>
           <w:rPr>
@@ -3244,11 +2706,13 @@
           <w:rFonts w:eastAsiaTheme="minorEastAsia" w:cstheme="minorBidi"/>
           <w:smallCaps w:val="0"/>
           <w:noProof/>
+          <w:kern w:val="2"/>
           <w:sz w:val="22"/>
           <w:szCs w:val="22"/>
+          <w14:ligatures w14:val="standardContextual"/>
         </w:rPr>
       </w:pPr>
-      <w:hyperlink w:anchor="_Toc308526349" w:history="1">
+      <w:hyperlink w:anchor="_Toc198653222" w:history="1">
         <w:r>
           <w:rPr>
             <w:rStyle w:val="Lienhypertexte"/>
@@ -3261,8 +2725,10 @@
             <w:rFonts w:eastAsiaTheme="minorEastAsia" w:cstheme="minorBidi"/>
             <w:smallCaps w:val="0"/>
             <w:noProof/>
+            <w:kern w:val="2"/>
             <w:sz w:val="22"/>
             <w:szCs w:val="22"/>
+            <w14:ligatures w14:val="standardContextual"/>
           </w:rPr>
           <w:tab/>
         </w:r>
@@ -3292,7 +2758,7 @@
             <w:noProof/>
             <w:webHidden/>
           </w:rPr>
-          <w:instrText xml:space="preserve"> PAGEREF _Toc308526349 \h </w:instrText>
+          <w:instrText xml:space="preserve"> PAGEREF _Toc198653222 \h </w:instrText>
         </w:r>
         <w:r>
           <w:rPr>
@@ -3312,7 +2778,7 @@
             <w:noProof/>
             <w:webHidden/>
           </w:rPr>
-          <w:t>6</w:t>
+          <w:t>9</w:t>
         </w:r>
         <w:r>
           <w:rPr>
@@ -3336,11 +2802,13 @@
           <w:bCs w:val="0"/>
           <w:caps w:val="0"/>
           <w:noProof/>
+          <w:kern w:val="2"/>
           <w:sz w:val="22"/>
           <w:szCs w:val="22"/>
+          <w14:ligatures w14:val="standardContextual"/>
         </w:rPr>
       </w:pPr>
-      <w:hyperlink w:anchor="_Toc308526350" w:history="1">
+      <w:hyperlink w:anchor="_Toc198653223" w:history="1">
         <w:r>
           <w:rPr>
             <w:rStyle w:val="Lienhypertexte"/>
@@ -3355,8 +2823,10 @@
             <w:bCs w:val="0"/>
             <w:caps w:val="0"/>
             <w:noProof/>
+            <w:kern w:val="2"/>
             <w:sz w:val="22"/>
             <w:szCs w:val="22"/>
+            <w14:ligatures w14:val="standardContextual"/>
           </w:rPr>
           <w:tab/>
         </w:r>
@@ -3386,7 +2856,7 @@
             <w:noProof/>
             <w:webHidden/>
           </w:rPr>
-          <w:instrText xml:space="preserve"> PAGEREF _Toc308526350 \h </w:instrText>
+          <w:instrText xml:space="preserve"> PAGEREF _Toc198653223 \h </w:instrText>
         </w:r>
         <w:r>
           <w:rPr>
@@ -3406,7 +2876,7 @@
             <w:noProof/>
             <w:webHidden/>
           </w:rPr>
-          <w:t>6</w:t>
+          <w:t>10</w:t>
         </w:r>
         <w:r>
           <w:rPr>
@@ -3439,7 +2909,7 @@
       </w:pPr>
       <w:bookmarkStart w:id="0" w:name="_Toc532179955"/>
       <w:bookmarkStart w:id="1" w:name="_Toc165969637"/>
-      <w:bookmarkStart w:id="2" w:name="_Toc308526316"/>
+      <w:bookmarkStart w:id="2" w:name="_Toc198653196"/>
       <w:r>
         <w:lastRenderedPageBreak/>
         <w:t>Spécifications</w:t>
@@ -3457,9 +2927,9 @@
       <w:pPr>
         <w:pStyle w:val="Titre2"/>
       </w:pPr>
-      <w:bookmarkStart w:id="3" w:name="_Toc308526317"/>
-      <w:bookmarkStart w:id="4" w:name="_Toc532179969"/>
-      <w:bookmarkStart w:id="5" w:name="_Toc165969639"/>
+      <w:bookmarkStart w:id="3" w:name="_Toc532179969"/>
+      <w:bookmarkStart w:id="4" w:name="_Toc165969639"/>
+      <w:bookmarkStart w:id="5" w:name="_Toc198653197"/>
       <w:r>
         <w:t>T</w:t>
       </w:r>
@@ -3469,7 +2939,7 @@
       <w:r>
         <w:t>e</w:t>
       </w:r>
-      <w:bookmarkEnd w:id="3"/>
+      <w:bookmarkEnd w:id="5"/>
     </w:p>
     <w:p>
       <w:pPr>
@@ -3493,7 +2963,7 @@
       <w:pPr>
         <w:pStyle w:val="Titre2"/>
       </w:pPr>
-      <w:bookmarkStart w:id="6" w:name="_Toc308526318"/>
+      <w:bookmarkStart w:id="6" w:name="_Toc198653198"/>
       <w:r>
         <w:t>Description</w:t>
       </w:r>
@@ -3527,7 +2997,7 @@
       <w:pPr>
         <w:pStyle w:val="Titre2"/>
       </w:pPr>
-      <w:bookmarkStart w:id="7" w:name="_Toc308526319"/>
+      <w:bookmarkStart w:id="7" w:name="_Toc198653199"/>
       <w:r>
         <w:t>Matériel et logiciels à disposition</w:t>
       </w:r>
@@ -3609,7 +3079,7 @@
       <w:pPr>
         <w:pStyle w:val="Titre2"/>
       </w:pPr>
-      <w:bookmarkStart w:id="8" w:name="_Toc308526320"/>
+      <w:bookmarkStart w:id="8" w:name="_Toc198653200"/>
       <w:r>
         <w:t>P</w:t>
       </w:r>
@@ -3646,7 +3116,7 @@
       <w:pPr>
         <w:pStyle w:val="Titre2"/>
       </w:pPr>
-      <w:bookmarkStart w:id="9" w:name="_Toc308526321"/>
+      <w:bookmarkStart w:id="9" w:name="_Toc198653201"/>
       <w:r>
         <w:t>Cahier des charges</w:t>
       </w:r>
@@ -3654,284 +3124,32 @@
     </w:p>
     <w:p>
       <w:pPr>
-        <w:pStyle w:val="Titre3"/>
-      </w:pPr>
-      <w:bookmarkStart w:id="10" w:name="_Toc308526322"/>
-      <w:r>
-        <w:t>Objectifs et portée du projet (objectifs SMART</w:t>
-      </w:r>
-      <w:r>
-        <w:t>)</w:t>
+        <w:pStyle w:val="Retraitcorpsdetexte3"/>
+      </w:pPr>
+      <w:r>
+        <w:t xml:space="preserve">Le cahier des charges a été lu, compris et signé par tous les membres du groupe. Il est disponible </w:t>
+      </w:r>
+      <w:hyperlink r:id="rId9" w:history="1">
+        <w:r>
+          <w:rPr>
+            <w:rStyle w:val="Lienhypertexte"/>
+          </w:rPr>
+          <w:t>ici</w:t>
+        </w:r>
+      </w:hyperlink>
+      <w:r>
+        <w:t>.</w:t>
+      </w:r>
+    </w:p>
+    <w:p>
+      <w:pPr>
+        <w:pStyle w:val="Titre2"/>
+      </w:pPr>
+      <w:bookmarkStart w:id="10" w:name="_Toc198653202"/>
+      <w:r>
+        <w:t>Les points suivants seront évalués</w:t>
       </w:r>
       <w:bookmarkEnd w:id="10"/>
-    </w:p>
-    <w:p>
-      <w:pPr>
-        <w:pStyle w:val="Retraitcorpsdetexte3"/>
-      </w:pPr>
-    </w:p>
-    <w:p>
-      <w:pPr>
-        <w:pStyle w:val="Informations"/>
-      </w:pPr>
-      <w:r>
-        <w:t>A compléter</w:t>
-      </w:r>
-      <w:r>
-        <w:t>. Il s’agit d’ébaucher des réponses aux questions de l’acronyme CQQCOQP (Combien, Quoi, Qui, Comment, Où, Quand, Pourquoi)</w:t>
-      </w:r>
-    </w:p>
-    <w:p>
-      <w:pPr>
-        <w:pStyle w:val="Retraitcorpsdetexte3"/>
-      </w:pPr>
-    </w:p>
-    <w:p>
-      <w:pPr>
-        <w:pStyle w:val="Titre3"/>
-      </w:pPr>
-      <w:bookmarkStart w:id="11" w:name="_Toc308526323"/>
-      <w:r>
-        <w:t xml:space="preserve">Caractéristiques des utilisateurs et </w:t>
-      </w:r>
-      <w:r>
-        <w:t>impacts</w:t>
-      </w:r>
-      <w:bookmarkEnd w:id="11"/>
-    </w:p>
-    <w:p>
-      <w:pPr>
-        <w:pStyle w:val="Retraitcorpsdetexte3"/>
-      </w:pPr>
-    </w:p>
-    <w:p>
-      <w:pPr>
-        <w:pStyle w:val="Informations"/>
-      </w:pPr>
-      <w:r>
-        <w:t>A compléter</w:t>
-      </w:r>
-      <w:r>
-        <w:t xml:space="preserve">… </w:t>
-      </w:r>
-      <w:r>
-        <w:t>Il s’agit d’identifier le(s) profil(s) de(s) utilisateur-</w:t>
-      </w:r>
-      <w:proofErr w:type="spellStart"/>
-      <w:r>
-        <w:t>trice</w:t>
-      </w:r>
-      <w:proofErr w:type="spellEnd"/>
-      <w:r>
-        <w:t>(s) type, et les conséquences que cela va avoir sur la conception (couleurs, ergonomie, utilisation, etc.)</w:t>
-      </w:r>
-    </w:p>
-    <w:p>
-      <w:pPr>
-        <w:pStyle w:val="Retraitcorpsdetexte3"/>
-      </w:pPr>
-    </w:p>
-    <w:p>
-      <w:pPr>
-        <w:pStyle w:val="Titre3"/>
-      </w:pPr>
-      <w:bookmarkStart w:id="12" w:name="_Toc308526324"/>
-      <w:r>
-        <w:t>Fonctionnalités requises (du point de vue de l’utilisateur)</w:t>
-      </w:r>
-      <w:bookmarkEnd w:id="12"/>
-    </w:p>
-    <w:p>
-      <w:pPr>
-        <w:pStyle w:val="Retraitcorpsdetexte3"/>
-      </w:pPr>
-    </w:p>
-    <w:p>
-      <w:pPr>
-        <w:pStyle w:val="Informations"/>
-      </w:pPr>
-      <w:r>
-        <w:t xml:space="preserve">A compléter </w:t>
-      </w:r>
-      <w:r>
-        <w:t xml:space="preserve">par une espèce de mode d’emploi du produit. S’il s’agissait d’une montre, décrire qu’à part l’heure, il y aura la possibilité d’utiliser un chronomètre, un réveil, </w:t>
-      </w:r>
-      <w:r>
-        <w:t xml:space="preserve">… </w:t>
-      </w:r>
-    </w:p>
-    <w:p>
-      <w:pPr>
-        <w:pStyle w:val="Retraitcorpsdetexte3"/>
-      </w:pPr>
-    </w:p>
-    <w:p>
-      <w:pPr>
-        <w:pStyle w:val="Titre3"/>
-      </w:pPr>
-      <w:bookmarkStart w:id="13" w:name="_Toc308526325"/>
-      <w:r>
-        <w:t>Contraintes</w:t>
-      </w:r>
-      <w:bookmarkEnd w:id="13"/>
-    </w:p>
-    <w:p>
-      <w:pPr>
-        <w:pStyle w:val="Retraitcorpsdetexte3"/>
-      </w:pPr>
-    </w:p>
-    <w:p>
-      <w:pPr>
-        <w:pStyle w:val="Informations"/>
-      </w:pPr>
-      <w:r>
-        <w:t>S</w:t>
-      </w:r>
-      <w:r>
-        <w:t>écurité,</w:t>
-      </w:r>
-      <w:r>
-        <w:t xml:space="preserve"> backups, disponibilité,</w:t>
-      </w:r>
-      <w:r>
-        <w:t xml:space="preserve"> système utilisé, interfa</w:t>
-      </w:r>
-      <w:r>
-        <w:t>ces avec autres logiciels, etc.</w:t>
-      </w:r>
-    </w:p>
-    <w:p>
-      <w:pPr>
-        <w:pStyle w:val="Retraitcorpsdetexte3"/>
-      </w:pPr>
-    </w:p>
-    <w:p>
-      <w:pPr>
-        <w:pStyle w:val="Titre3"/>
-      </w:pPr>
-      <w:bookmarkStart w:id="14" w:name="_Toc308526326"/>
-      <w:r>
-        <w:lastRenderedPageBreak/>
-        <w:t>Travail à réaliser par l'apprenti</w:t>
-      </w:r>
-      <w:bookmarkEnd w:id="14"/>
-    </w:p>
-    <w:p>
-      <w:pPr>
-        <w:pStyle w:val="Retraitcorpsdetexte3"/>
-      </w:pPr>
-    </w:p>
-    <w:p>
-      <w:pPr>
-        <w:pStyle w:val="Informations"/>
-      </w:pPr>
-      <w:r>
-        <w:t xml:space="preserve">Décrire à quoi doit ressembler le travail produit, ce qu’il faudra </w:t>
-      </w:r>
-      <w:r>
-        <w:t>rendre</w:t>
-      </w:r>
-      <w:r>
-        <w:t xml:space="preserve"> … </w:t>
-      </w:r>
-    </w:p>
-    <w:p>
-      <w:pPr>
-        <w:pStyle w:val="Retraitcorpsdetexte3"/>
-      </w:pPr>
-    </w:p>
-    <w:p>
-      <w:pPr>
-        <w:pStyle w:val="Titre3"/>
-      </w:pPr>
-      <w:bookmarkStart w:id="15" w:name="_Toc308526327"/>
-      <w:r>
-        <w:t>Si le temps le permet …</w:t>
-      </w:r>
-      <w:bookmarkEnd w:id="15"/>
-    </w:p>
-    <w:p>
-      <w:pPr>
-        <w:pStyle w:val="Retraitcorpsdetexte3"/>
-      </w:pPr>
-    </w:p>
-    <w:p>
-      <w:pPr>
-        <w:pStyle w:val="Informations"/>
-      </w:pPr>
-      <w:r>
-        <w:t>Objectifs complémentaires</w:t>
-      </w:r>
-      <w:r>
-        <w:t>au cas où le projet n’est pas assez ambitieux dans le temps imparti</w:t>
-      </w:r>
-      <w:r>
-        <w:t xml:space="preserve">… </w:t>
-      </w:r>
-    </w:p>
-    <w:p>
-      <w:pPr>
-        <w:pStyle w:val="Retraitcorpsdetexte3"/>
-      </w:pPr>
-    </w:p>
-    <w:p>
-      <w:pPr>
-        <w:pStyle w:val="Titre3"/>
-      </w:pPr>
-      <w:bookmarkStart w:id="16" w:name="_Toc308526328"/>
-      <w:r>
-        <w:t>Méthodes de validation des solutions</w:t>
-      </w:r>
-      <w:bookmarkEnd w:id="16"/>
-    </w:p>
-    <w:p>
-      <w:pPr>
-        <w:pStyle w:val="Retraitcorpsdetexte3"/>
-      </w:pPr>
-    </w:p>
-    <w:p>
-      <w:pPr>
-        <w:pStyle w:val="Informations"/>
-      </w:pPr>
-      <w:r>
-        <w:t xml:space="preserve">Comment </w:t>
-      </w:r>
-      <w:r>
-        <w:t xml:space="preserve">les </w:t>
-      </w:r>
-      <w:r>
-        <w:t>tests</w:t>
-      </w:r>
-      <w:r>
-        <w:t xml:space="preserve"> vont être entrepris</w:t>
-      </w:r>
-      <w:r>
-        <w:t xml:space="preserve">, quels tests </w:t>
-      </w:r>
-      <w:r>
-        <w:t>doivent être entrepris</w:t>
-      </w:r>
-      <w:r>
-        <w:t>, etc.</w:t>
-      </w:r>
-      <w:r>
-        <w:t xml:space="preserve">… </w:t>
-      </w:r>
-    </w:p>
-    <w:p>
-      <w:pPr>
-        <w:pStyle w:val="Retraitcorpsdetexte3"/>
-      </w:pPr>
-    </w:p>
-    <w:p>
-      <w:pPr>
-        <w:pStyle w:val="Titre2"/>
-      </w:pPr>
-      <w:bookmarkStart w:id="17" w:name="_Toc308526329"/>
-      <w:r>
-        <w:t>Les points suivants seront évalués</w:t>
-      </w:r>
-      <w:bookmarkEnd w:id="17"/>
     </w:p>
     <w:p>
       <w:pPr>
@@ -4012,11 +3230,11 @@
       <w:pPr>
         <w:pStyle w:val="Titre2"/>
       </w:pPr>
-      <w:bookmarkStart w:id="18" w:name="_Toc308526330"/>
+      <w:bookmarkStart w:id="11" w:name="_Toc198653203"/>
       <w:r>
         <w:t>Validation et conditions de réussite</w:t>
       </w:r>
-      <w:bookmarkEnd w:id="18"/>
+      <w:bookmarkEnd w:id="11"/>
     </w:p>
     <w:p>
       <w:pPr>
@@ -4058,383 +3276,910 @@
       <w:pPr>
         <w:pStyle w:val="Titre1"/>
       </w:pPr>
-      <w:bookmarkStart w:id="19" w:name="_Toc308526331"/>
+      <w:bookmarkStart w:id="12" w:name="_Toc198653204"/>
       <w:r>
         <w:t>Planification</w:t>
       </w:r>
+      <w:bookmarkEnd w:id="3"/>
       <w:bookmarkEnd w:id="4"/>
-      <w:bookmarkEnd w:id="5"/>
       <w:r>
         <w:t xml:space="preserve"> Initiale</w:t>
       </w:r>
+      <w:bookmarkEnd w:id="12"/>
+    </w:p>
+    <w:p>
+      <w:pPr>
+        <w:pStyle w:val="Corpsdetexte"/>
+      </w:pPr>
+      <w:bookmarkStart w:id="13" w:name="_Toc532179957"/>
+      <w:bookmarkStart w:id="14" w:name="_Toc165969641"/>
+      <w:r>
+        <w:t xml:space="preserve">La planification a été faite avec </w:t>
+      </w:r>
+      <w:hyperlink r:id="rId10" w:history="1">
+        <w:r>
+          <w:rPr>
+            <w:rStyle w:val="Lienhypertexte"/>
+          </w:rPr>
+          <w:t xml:space="preserve">GitHub </w:t>
+        </w:r>
+        <w:proofErr w:type="spellStart"/>
+        <w:r>
+          <w:rPr>
+            <w:rStyle w:val="Lienhypertexte"/>
+          </w:rPr>
+          <w:t>project</w:t>
+        </w:r>
+        <w:proofErr w:type="spellEnd"/>
+      </w:hyperlink>
+      <w:r>
+        <w:t xml:space="preserve">. Nous avons commencé par mettre toutes les tâches connues dans le </w:t>
+      </w:r>
+      <w:proofErr w:type="spellStart"/>
+      <w:r>
+        <w:t>Backlog</w:t>
+      </w:r>
+      <w:proofErr w:type="spellEnd"/>
+      <w:r>
+        <w:t xml:space="preserve"> (colonne de gauche) avant de commencer le développement. Il y a ensuite eu des tâches que l’on a ajoutées, mais celles-ci sont peu nombreuses.</w:t>
+      </w:r>
+    </w:p>
+    <w:p>
+      <w:pPr>
+        <w:pStyle w:val="NormalWeb"/>
+      </w:pPr>
+      <w:r>
+        <w:rPr>
+          <w:noProof/>
+        </w:rPr>
+        <w:lastRenderedPageBreak/>
+        <w:drawing>
+          <wp:inline distT="0" distB="0" distL="0" distR="0" wp14:anchorId="65201F0D" wp14:editId="6F2EBEEA">
+            <wp:extent cx="4086225" cy="2941902"/>
+            <wp:effectExtent l="0" t="0" r="0" b="0"/>
+            <wp:docPr id="4" name="Image 4"/>
+            <wp:cNvGraphicFramePr>
+              <a:graphicFrameLocks xmlns:a="http://schemas.openxmlformats.org/drawingml/2006/main" noChangeAspect="1"/>
+            </wp:cNvGraphicFramePr>
+            <a:graphic xmlns:a="http://schemas.openxmlformats.org/drawingml/2006/main">
+              <a:graphicData uri="http://schemas.openxmlformats.org/drawingml/2006/picture">
+                <pic:pic xmlns:pic="http://schemas.openxmlformats.org/drawingml/2006/picture">
+                  <pic:nvPicPr>
+                    <pic:cNvPr id="0" name="Picture 1"/>
+                    <pic:cNvPicPr>
+                      <a:picLocks noChangeAspect="1" noChangeArrowheads="1"/>
+                    </pic:cNvPicPr>
+                  </pic:nvPicPr>
+                  <pic:blipFill>
+                    <a:blip r:embed="rId11" cstate="print">
+                      <a:extLst>
+                        <a:ext uri="{28A0092B-C50C-407E-A947-70E740481C1C}">
+                          <a14:useLocalDpi xmlns:a14="http://schemas.microsoft.com/office/drawing/2010/main" val="0"/>
+                        </a:ext>
+                      </a:extLst>
+                    </a:blip>
+                    <a:srcRect/>
+                    <a:stretch>
+                      <a:fillRect/>
+                    </a:stretch>
+                  </pic:blipFill>
+                  <pic:spPr bwMode="auto">
+                    <a:xfrm>
+                      <a:off x="0" y="0"/>
+                      <a:ext cx="4110883" cy="2959655"/>
+                    </a:xfrm>
+                    <a:prstGeom prst="rect">
+                      <a:avLst/>
+                    </a:prstGeom>
+                    <a:noFill/>
+                    <a:ln>
+                      <a:noFill/>
+                    </a:ln>
+                  </pic:spPr>
+                </pic:pic>
+              </a:graphicData>
+            </a:graphic>
+          </wp:inline>
+        </w:drawing>
+      </w:r>
+    </w:p>
+    <w:p>
+      <w:pPr>
+        <w:ind w:left="708"/>
+      </w:pPr>
+      <w:r>
+        <w:t>E</w:t>
+      </w:r>
+      <w:r>
+        <w:t>n vert les tâches planifiées et en violet celles qui sont terminées.</w:t>
+      </w:r>
+    </w:p>
+    <w:p>
+      <w:pPr>
+        <w:pStyle w:val="Titre1"/>
+      </w:pPr>
+      <w:bookmarkStart w:id="15" w:name="_Toc198653205"/>
+      <w:r>
+        <w:t>Analyse</w:t>
+      </w:r>
+      <w:bookmarkEnd w:id="13"/>
+      <w:bookmarkEnd w:id="14"/>
+      <w:bookmarkEnd w:id="15"/>
+    </w:p>
+    <w:p>
+      <w:pPr>
+        <w:pStyle w:val="Titre2"/>
+      </w:pPr>
+      <w:bookmarkStart w:id="16" w:name="_Toc532179959"/>
+      <w:bookmarkStart w:id="17" w:name="_Toc165969643"/>
+      <w:bookmarkStart w:id="18" w:name="_Toc198653206"/>
+      <w:r>
+        <w:t>Document d’analyse</w:t>
+      </w:r>
+      <w:bookmarkEnd w:id="16"/>
+      <w:bookmarkEnd w:id="17"/>
+      <w:r>
+        <w:t xml:space="preserve"> et conception</w:t>
+      </w:r>
+      <w:bookmarkEnd w:id="18"/>
+    </w:p>
+    <w:p>
+      <w:pPr>
+        <w:pStyle w:val="Retraitcorpsdetexte"/>
+      </w:pPr>
+      <w:bookmarkStart w:id="19" w:name="_Toc532179967"/>
+      <w:bookmarkStart w:id="20" w:name="_Toc165969651"/>
+      <w:r>
+        <w:t>Au début du projet, nous avons fait la maquette des</w:t>
+      </w:r>
+      <w:r>
+        <w:t xml:space="preserve"> différentes</w:t>
+      </w:r>
+      <w:r>
+        <w:t xml:space="preserve"> pages </w:t>
+      </w:r>
+      <w:r>
+        <w:t xml:space="preserve">du site web avec </w:t>
+      </w:r>
+      <w:proofErr w:type="spellStart"/>
+      <w:r>
+        <w:t>Figma</w:t>
+      </w:r>
+      <w:proofErr w:type="spellEnd"/>
+      <w:r>
+        <w:t>.</w:t>
+      </w:r>
+      <w:r>
+        <w:t xml:space="preserve"> Nous</w:t>
+      </w:r>
+      <w:r>
+        <w:t xml:space="preserve"> avons également utilisé les premières maquettes réalisées lors de la première partie du projet (backend).</w:t>
+      </w:r>
+    </w:p>
+    <w:p>
+      <w:pPr>
+        <w:pStyle w:val="Retraitcorpsdetexte"/>
+      </w:pPr>
+    </w:p>
+    <w:p>
+      <w:pPr>
+        <w:pStyle w:val="Retraitcorpsdetexte"/>
+      </w:pPr>
+      <w:r>
+        <w:t>Voici la maquette de la page d’accueil :</w:t>
+      </w:r>
+    </w:p>
+    <w:p>
+      <w:pPr>
+        <w:pStyle w:val="Retraitcorpsdetexte"/>
+      </w:pPr>
+      <w:r>
+        <w:drawing>
+          <wp:inline distT="0" distB="0" distL="0" distR="0" wp14:anchorId="78417D4E" wp14:editId="56D4A69B">
+            <wp:extent cx="4940300" cy="3243059"/>
+            <wp:effectExtent l="0" t="0" r="0" b="0"/>
+            <wp:docPr id="5" name="Image 5"/>
+            <wp:cNvGraphicFramePr>
+              <a:graphicFrameLocks xmlns:a="http://schemas.openxmlformats.org/drawingml/2006/main" noChangeAspect="1"/>
+            </wp:cNvGraphicFramePr>
+            <a:graphic xmlns:a="http://schemas.openxmlformats.org/drawingml/2006/main">
+              <a:graphicData uri="http://schemas.openxmlformats.org/drawingml/2006/picture">
+                <pic:pic xmlns:pic="http://schemas.openxmlformats.org/drawingml/2006/picture">
+                  <pic:nvPicPr>
+                    <pic:cNvPr id="1" name=""/>
+                    <pic:cNvPicPr/>
+                  </pic:nvPicPr>
+                  <pic:blipFill>
+                    <a:blip r:embed="rId12"/>
+                    <a:stretch>
+                      <a:fillRect/>
+                    </a:stretch>
+                  </pic:blipFill>
+                  <pic:spPr>
+                    <a:xfrm>
+                      <a:off x="0" y="0"/>
+                      <a:ext cx="4945854" cy="3246705"/>
+                    </a:xfrm>
+                    <a:prstGeom prst="rect">
+                      <a:avLst/>
+                    </a:prstGeom>
+                  </pic:spPr>
+                </pic:pic>
+              </a:graphicData>
+            </a:graphic>
+          </wp:inline>
+        </w:drawing>
+      </w:r>
+    </w:p>
+    <w:p>
+      <w:pPr>
+        <w:pStyle w:val="Retraitcorpsdetexte"/>
+      </w:pPr>
+    </w:p>
+    <w:p>
+      <w:pPr>
+        <w:pStyle w:val="Retraitcorpsdetexte"/>
+      </w:pPr>
+      <w:r>
+        <w:t>La page de détail d’un livre :</w:t>
+      </w:r>
+    </w:p>
+    <w:p>
+      <w:pPr>
+        <w:pStyle w:val="Retraitcorpsdetexte"/>
+      </w:pPr>
+    </w:p>
+    <w:p>
+      <w:pPr>
+        <w:pStyle w:val="Retraitcorpsdetexte"/>
+      </w:pPr>
+      <w:r>
+        <w:lastRenderedPageBreak/>
+        <w:drawing>
+          <wp:inline distT="0" distB="0" distL="0" distR="0" wp14:anchorId="5E21E66D" wp14:editId="6BABFEDD">
+            <wp:extent cx="4999679" cy="2828925"/>
+            <wp:effectExtent l="0" t="0" r="0" b="0"/>
+            <wp:docPr id="6" name="Image 6"/>
+            <wp:cNvGraphicFramePr>
+              <a:graphicFrameLocks xmlns:a="http://schemas.openxmlformats.org/drawingml/2006/main" noChangeAspect="1"/>
+            </wp:cNvGraphicFramePr>
+            <a:graphic xmlns:a="http://schemas.openxmlformats.org/drawingml/2006/main">
+              <a:graphicData uri="http://schemas.openxmlformats.org/drawingml/2006/picture">
+                <pic:pic xmlns:pic="http://schemas.openxmlformats.org/drawingml/2006/picture">
+                  <pic:nvPicPr>
+                    <pic:cNvPr id="1" name=""/>
+                    <pic:cNvPicPr/>
+                  </pic:nvPicPr>
+                  <pic:blipFill>
+                    <a:blip r:embed="rId13"/>
+                    <a:stretch>
+                      <a:fillRect/>
+                    </a:stretch>
+                  </pic:blipFill>
+                  <pic:spPr>
+                    <a:xfrm>
+                      <a:off x="0" y="0"/>
+                      <a:ext cx="5011312" cy="2835507"/>
+                    </a:xfrm>
+                    <a:prstGeom prst="rect">
+                      <a:avLst/>
+                    </a:prstGeom>
+                  </pic:spPr>
+                </pic:pic>
+              </a:graphicData>
+            </a:graphic>
+          </wp:inline>
+        </w:drawing>
+      </w:r>
+    </w:p>
+    <w:p>
+      <w:pPr>
+        <w:pStyle w:val="Retraitcorpsdetexte"/>
+      </w:pPr>
+    </w:p>
+    <w:p>
+      <w:pPr>
+        <w:pStyle w:val="Retraitcorpsdetexte"/>
+        <w:jc w:val="left"/>
+      </w:pPr>
+      <w:r>
+        <w:t>La page de profil d’un utilisateur </w:t>
+      </w:r>
+      <w:r>
+        <w:t>(« Livres » sélectionné</w:t>
+      </w:r>
+      <w:proofErr w:type="gramStart"/>
+      <w:r>
+        <w:t>)</w:t>
+      </w:r>
+      <w:r>
+        <w:t>:</w:t>
+      </w:r>
+      <w:proofErr w:type="gramEnd"/>
+      <w:r>
+        <w:br/>
+      </w:r>
+      <w:r>
+        <w:t>C’est là qu’on voit la liste de tou</w:t>
+      </w:r>
+      <w:r>
+        <w:t xml:space="preserve">s </w:t>
+      </w:r>
+      <w:r>
+        <w:t xml:space="preserve">les </w:t>
+      </w:r>
+      <w:r>
+        <w:t>livres</w:t>
+      </w:r>
+      <w:r>
+        <w:t xml:space="preserve"> qu’il a posté</w:t>
+      </w:r>
+      <w:r>
+        <w:t>s</w:t>
+      </w:r>
+      <w:r>
+        <w:t>.</w:t>
+      </w:r>
+    </w:p>
+    <w:p>
+      <w:pPr>
+        <w:pStyle w:val="Retraitcorpsdetexte"/>
+        <w:jc w:val="left"/>
+      </w:pPr>
+      <w:r>
+        <w:br/>
+      </w:r>
+      <w:r>
+        <w:drawing>
+          <wp:inline distT="0" distB="0" distL="0" distR="0" wp14:anchorId="2FBD1E6F" wp14:editId="27189600">
+            <wp:extent cx="5048250" cy="3076260"/>
+            <wp:effectExtent l="0" t="0" r="0" b="0"/>
+            <wp:docPr id="7" name="Image 7"/>
+            <wp:cNvGraphicFramePr>
+              <a:graphicFrameLocks xmlns:a="http://schemas.openxmlformats.org/drawingml/2006/main" noChangeAspect="1"/>
+            </wp:cNvGraphicFramePr>
+            <a:graphic xmlns:a="http://schemas.openxmlformats.org/drawingml/2006/main">
+              <a:graphicData uri="http://schemas.openxmlformats.org/drawingml/2006/picture">
+                <pic:pic xmlns:pic="http://schemas.openxmlformats.org/drawingml/2006/picture">
+                  <pic:nvPicPr>
+                    <pic:cNvPr id="1" name=""/>
+                    <pic:cNvPicPr/>
+                  </pic:nvPicPr>
+                  <pic:blipFill>
+                    <a:blip r:embed="rId14"/>
+                    <a:stretch>
+                      <a:fillRect/>
+                    </a:stretch>
+                  </pic:blipFill>
+                  <pic:spPr>
+                    <a:xfrm>
+                      <a:off x="0" y="0"/>
+                      <a:ext cx="5058688" cy="3082621"/>
+                    </a:xfrm>
+                    <a:prstGeom prst="rect">
+                      <a:avLst/>
+                    </a:prstGeom>
+                  </pic:spPr>
+                </pic:pic>
+              </a:graphicData>
+            </a:graphic>
+          </wp:inline>
+        </w:drawing>
+      </w:r>
+    </w:p>
+    <w:p>
+      <w:pPr>
+        <w:pStyle w:val="Retraitcorpsdetexte"/>
+        <w:jc w:val="left"/>
+      </w:pPr>
+    </w:p>
+    <w:p>
+      <w:pPr>
+        <w:pStyle w:val="Retraitcorpsdetexte"/>
+        <w:jc w:val="left"/>
+      </w:pPr>
+      <w:r>
+        <w:t>La page de profil d’un utilisateur (« </w:t>
+      </w:r>
+      <w:r>
+        <w:t xml:space="preserve">Appréciations </w:t>
+      </w:r>
+      <w:r>
+        <w:t xml:space="preserve">» </w:t>
+      </w:r>
+      <w:r>
+        <w:t>sélectionné</w:t>
+      </w:r>
+      <w:proofErr w:type="gramStart"/>
+      <w:r>
+        <w:t>):</w:t>
+      </w:r>
+      <w:proofErr w:type="gramEnd"/>
+    </w:p>
+    <w:p>
+      <w:pPr>
+        <w:pStyle w:val="Retraitcorpsdetexte"/>
+        <w:jc w:val="left"/>
+      </w:pPr>
+      <w:r>
+        <w:t>C’est là qu’on voit la liste de toutes les appréciations qu’il a postée</w:t>
+      </w:r>
+      <w:r>
+        <w:t>s</w:t>
+      </w:r>
+      <w:r>
+        <w:t>.</w:t>
+      </w:r>
+    </w:p>
+    <w:p>
+      <w:pPr>
+        <w:pStyle w:val="Retraitcorpsdetexte"/>
+        <w:jc w:val="left"/>
+      </w:pPr>
+    </w:p>
+    <w:p>
+      <w:pPr>
+        <w:pStyle w:val="Retraitcorpsdetexte"/>
+        <w:jc w:val="left"/>
+      </w:pPr>
+      <w:r>
+        <w:lastRenderedPageBreak/>
+        <w:drawing>
+          <wp:inline distT="0" distB="0" distL="0" distR="0" wp14:anchorId="0103AFB7" wp14:editId="4A8DF7F0">
+            <wp:extent cx="4986068" cy="3047164"/>
+            <wp:effectExtent l="0" t="0" r="5080" b="1270"/>
+            <wp:docPr id="8" name="Image 8"/>
+            <wp:cNvGraphicFramePr>
+              <a:graphicFrameLocks xmlns:a="http://schemas.openxmlformats.org/drawingml/2006/main" noChangeAspect="1"/>
+            </wp:cNvGraphicFramePr>
+            <a:graphic xmlns:a="http://schemas.openxmlformats.org/drawingml/2006/main">
+              <a:graphicData uri="http://schemas.openxmlformats.org/drawingml/2006/picture">
+                <pic:pic xmlns:pic="http://schemas.openxmlformats.org/drawingml/2006/picture">
+                  <pic:nvPicPr>
+                    <pic:cNvPr id="1" name=""/>
+                    <pic:cNvPicPr/>
+                  </pic:nvPicPr>
+                  <pic:blipFill>
+                    <a:blip r:embed="rId15"/>
+                    <a:stretch>
+                      <a:fillRect/>
+                    </a:stretch>
+                  </pic:blipFill>
+                  <pic:spPr>
+                    <a:xfrm>
+                      <a:off x="0" y="0"/>
+                      <a:ext cx="5092824" cy="3112406"/>
+                    </a:xfrm>
+                    <a:prstGeom prst="rect">
+                      <a:avLst/>
+                    </a:prstGeom>
+                  </pic:spPr>
+                </pic:pic>
+              </a:graphicData>
+            </a:graphic>
+          </wp:inline>
+        </w:drawing>
+      </w:r>
+    </w:p>
+    <w:p>
+      <w:pPr>
+        <w:pStyle w:val="Retraitcorpsdetexte"/>
+        <w:jc w:val="left"/>
+      </w:pPr>
+    </w:p>
+    <w:p>
+      <w:pPr>
+        <w:pStyle w:val="Retraitcorpsdetexte"/>
+        <w:jc w:val="left"/>
+      </w:pPr>
+      <w:r>
+        <w:t>La page de connexion :</w:t>
+      </w:r>
+    </w:p>
+    <w:p>
+      <w:pPr>
+        <w:pStyle w:val="Retraitcorpsdetexte"/>
+        <w:jc w:val="left"/>
+      </w:pPr>
+    </w:p>
+    <w:p>
+      <w:pPr>
+        <w:pStyle w:val="Retraitcorpsdetexte"/>
+        <w:jc w:val="left"/>
+      </w:pPr>
+      <w:r>
+        <w:drawing>
+          <wp:inline distT="0" distB="0" distL="0" distR="0" wp14:anchorId="2FBE4C69" wp14:editId="37A7DD65">
+            <wp:extent cx="5020574" cy="3064930"/>
+            <wp:effectExtent l="0" t="0" r="8890" b="2540"/>
+            <wp:docPr id="9" name="Image 9"/>
+            <wp:cNvGraphicFramePr>
+              <a:graphicFrameLocks xmlns:a="http://schemas.openxmlformats.org/drawingml/2006/main" noChangeAspect="1"/>
+            </wp:cNvGraphicFramePr>
+            <a:graphic xmlns:a="http://schemas.openxmlformats.org/drawingml/2006/main">
+              <a:graphicData uri="http://schemas.openxmlformats.org/drawingml/2006/picture">
+                <pic:pic xmlns:pic="http://schemas.openxmlformats.org/drawingml/2006/picture">
+                  <pic:nvPicPr>
+                    <pic:cNvPr id="1" name=""/>
+                    <pic:cNvPicPr/>
+                  </pic:nvPicPr>
+                  <pic:blipFill>
+                    <a:blip r:embed="rId16"/>
+                    <a:stretch>
+                      <a:fillRect/>
+                    </a:stretch>
+                  </pic:blipFill>
+                  <pic:spPr>
+                    <a:xfrm>
+                      <a:off x="0" y="0"/>
+                      <a:ext cx="5029129" cy="3070153"/>
+                    </a:xfrm>
+                    <a:prstGeom prst="rect">
+                      <a:avLst/>
+                    </a:prstGeom>
+                  </pic:spPr>
+                </pic:pic>
+              </a:graphicData>
+            </a:graphic>
+          </wp:inline>
+        </w:drawing>
+      </w:r>
+    </w:p>
+    <w:p>
+      <w:pPr>
+        <w:pStyle w:val="Retraitcorpsdetexte"/>
+        <w:jc w:val="left"/>
+      </w:pPr>
+    </w:p>
+    <w:p>
+      <w:pPr>
+        <w:pStyle w:val="Retraitcorpsdetexte"/>
+        <w:jc w:val="left"/>
+      </w:pPr>
+      <w:r>
+        <w:t>La page d’inscription :</w:t>
+      </w:r>
+    </w:p>
+    <w:p>
+      <w:pPr>
+        <w:pStyle w:val="Retraitcorpsdetexte"/>
+        <w:jc w:val="left"/>
+      </w:pPr>
+    </w:p>
+    <w:p>
+      <w:pPr>
+        <w:pStyle w:val="Retraitcorpsdetexte"/>
+        <w:jc w:val="left"/>
+      </w:pPr>
+      <w:r>
+        <w:lastRenderedPageBreak/>
+        <w:drawing>
+          <wp:inline distT="0" distB="0" distL="0" distR="0" wp14:anchorId="7492E70F" wp14:editId="6B602A55">
+            <wp:extent cx="4822166" cy="2975707"/>
+            <wp:effectExtent l="0" t="0" r="0" b="0"/>
+            <wp:docPr id="10" name="Image 10"/>
+            <wp:cNvGraphicFramePr>
+              <a:graphicFrameLocks xmlns:a="http://schemas.openxmlformats.org/drawingml/2006/main" noChangeAspect="1"/>
+            </wp:cNvGraphicFramePr>
+            <a:graphic xmlns:a="http://schemas.openxmlformats.org/drawingml/2006/main">
+              <a:graphicData uri="http://schemas.openxmlformats.org/drawingml/2006/picture">
+                <pic:pic xmlns:pic="http://schemas.openxmlformats.org/drawingml/2006/picture">
+                  <pic:nvPicPr>
+                    <pic:cNvPr id="1" name=""/>
+                    <pic:cNvPicPr/>
+                  </pic:nvPicPr>
+                  <pic:blipFill>
+                    <a:blip r:embed="rId17"/>
+                    <a:stretch>
+                      <a:fillRect/>
+                    </a:stretch>
+                  </pic:blipFill>
+                  <pic:spPr>
+                    <a:xfrm>
+                      <a:off x="0" y="0"/>
+                      <a:ext cx="4828671" cy="2979721"/>
+                    </a:xfrm>
+                    <a:prstGeom prst="rect">
+                      <a:avLst/>
+                    </a:prstGeom>
+                  </pic:spPr>
+                </pic:pic>
+              </a:graphicData>
+            </a:graphic>
+          </wp:inline>
+        </w:drawing>
+      </w:r>
+    </w:p>
+    <w:p>
+      <w:pPr>
+        <w:pStyle w:val="Retraitcorpsdetexte"/>
+        <w:jc w:val="left"/>
+      </w:pPr>
+    </w:p>
+    <w:p>
+      <w:pPr>
+        <w:pStyle w:val="Retraitcorpsdetexte"/>
+        <w:jc w:val="left"/>
+      </w:pPr>
+      <w:r>
+        <w:t>La page de recherche :</w:t>
+      </w:r>
+      <w:r>
+        <w:br/>
+      </w:r>
+    </w:p>
+    <w:p>
+      <w:pPr>
+        <w:pStyle w:val="Retraitcorpsdetexte"/>
+        <w:jc w:val="left"/>
+      </w:pPr>
+      <w:r>
+        <w:drawing>
+          <wp:inline distT="0" distB="0" distL="0" distR="0" wp14:anchorId="276F58DA" wp14:editId="564C4E5B">
+            <wp:extent cx="4821555" cy="2891870"/>
+            <wp:effectExtent l="0" t="0" r="0" b="3810"/>
+            <wp:docPr id="11" name="Image 11"/>
+            <wp:cNvGraphicFramePr>
+              <a:graphicFrameLocks xmlns:a="http://schemas.openxmlformats.org/drawingml/2006/main" noChangeAspect="1"/>
+            </wp:cNvGraphicFramePr>
+            <a:graphic xmlns:a="http://schemas.openxmlformats.org/drawingml/2006/main">
+              <a:graphicData uri="http://schemas.openxmlformats.org/drawingml/2006/picture">
+                <pic:pic xmlns:pic="http://schemas.openxmlformats.org/drawingml/2006/picture">
+                  <pic:nvPicPr>
+                    <pic:cNvPr id="1" name=""/>
+                    <pic:cNvPicPr/>
+                  </pic:nvPicPr>
+                  <pic:blipFill>
+                    <a:blip r:embed="rId18"/>
+                    <a:stretch>
+                      <a:fillRect/>
+                    </a:stretch>
+                  </pic:blipFill>
+                  <pic:spPr>
+                    <a:xfrm>
+                      <a:off x="0" y="0"/>
+                      <a:ext cx="4829632" cy="2896714"/>
+                    </a:xfrm>
+                    <a:prstGeom prst="rect">
+                      <a:avLst/>
+                    </a:prstGeom>
+                  </pic:spPr>
+                </pic:pic>
+              </a:graphicData>
+            </a:graphic>
+          </wp:inline>
+        </w:drawing>
+      </w:r>
+    </w:p>
+    <w:p>
+      <w:pPr>
+        <w:pStyle w:val="Retraitcorpsdetexte"/>
+        <w:jc w:val="left"/>
+      </w:pPr>
+    </w:p>
+    <w:p>
+      <w:pPr>
+        <w:pStyle w:val="Retraitcorpsdetexte"/>
+        <w:jc w:val="left"/>
+      </w:pPr>
+      <w:r>
+        <w:t>La page d’ajout d’un livre :</w:t>
+      </w:r>
+    </w:p>
+    <w:p>
+      <w:pPr>
+        <w:pStyle w:val="Retraitcorpsdetexte"/>
+        <w:jc w:val="left"/>
+      </w:pPr>
+    </w:p>
+    <w:p>
+      <w:pPr>
+        <w:pStyle w:val="Retraitcorpsdetexte"/>
+        <w:jc w:val="left"/>
+      </w:pPr>
+      <w:r>
+        <w:lastRenderedPageBreak/>
+        <w:drawing>
+          <wp:inline distT="0" distB="0" distL="0" distR="0" wp14:anchorId="622FBF79" wp14:editId="42F20D6B">
+            <wp:extent cx="4908430" cy="2741577"/>
+            <wp:effectExtent l="0" t="0" r="6985" b="1905"/>
+            <wp:docPr id="12" name="Image 12"/>
+            <wp:cNvGraphicFramePr>
+              <a:graphicFrameLocks xmlns:a="http://schemas.openxmlformats.org/drawingml/2006/main" noChangeAspect="1"/>
+            </wp:cNvGraphicFramePr>
+            <a:graphic xmlns:a="http://schemas.openxmlformats.org/drawingml/2006/main">
+              <a:graphicData uri="http://schemas.openxmlformats.org/drawingml/2006/picture">
+                <pic:pic xmlns:pic="http://schemas.openxmlformats.org/drawingml/2006/picture">
+                  <pic:nvPicPr>
+                    <pic:cNvPr id="1" name=""/>
+                    <pic:cNvPicPr/>
+                  </pic:nvPicPr>
+                  <pic:blipFill>
+                    <a:blip r:embed="rId19"/>
+                    <a:stretch>
+                      <a:fillRect/>
+                    </a:stretch>
+                  </pic:blipFill>
+                  <pic:spPr>
+                    <a:xfrm>
+                      <a:off x="0" y="0"/>
+                      <a:ext cx="4918486" cy="2747194"/>
+                    </a:xfrm>
+                    <a:prstGeom prst="rect">
+                      <a:avLst/>
+                    </a:prstGeom>
+                  </pic:spPr>
+                </pic:pic>
+              </a:graphicData>
+            </a:graphic>
+          </wp:inline>
+        </w:drawing>
+      </w:r>
+    </w:p>
+    <w:p>
+      <w:pPr>
+        <w:pStyle w:val="Retraitcorpsdetexte"/>
+      </w:pPr>
+    </w:p>
+    <w:p>
+      <w:pPr>
+        <w:pStyle w:val="Titre1"/>
+      </w:pPr>
+      <w:bookmarkStart w:id="21" w:name="_Toc532179964"/>
+      <w:bookmarkStart w:id="22" w:name="_Toc165969648"/>
+      <w:bookmarkStart w:id="23" w:name="_Toc198653207"/>
       <w:bookmarkEnd w:id="19"/>
-    </w:p>
-    <w:p>
-      <w:pPr>
-        <w:pStyle w:val="Informations"/>
-        <w:numPr>
-          <w:ilvl w:val="5"/>
-          <w:numId w:val="26"/>
-        </w:numPr>
-      </w:pPr>
-      <w:r>
-        <w:t>Ce paragraphe présente le p</w:t>
-      </w:r>
-      <w:r>
-        <w:t>lanning d'origine (</w:t>
-      </w:r>
-      <w:r>
-        <w:t xml:space="preserve">date de début, date de fin, vacances et congés, </w:t>
-      </w:r>
-      <w:r>
-        <w:t xml:space="preserve">liste hiérarchique des tâches ou </w:t>
-      </w:r>
-      <w:r>
-        <w:t>GANTT</w:t>
-      </w:r>
-      <w:r>
-        <w:t>, jalons, durée totale</w:t>
-      </w:r>
-      <w:r>
-        <w:t>)</w:t>
-      </w:r>
-    </w:p>
-    <w:p>
-      <w:pPr>
-        <w:pStyle w:val="Informations"/>
-        <w:numPr>
-          <w:ilvl w:val="5"/>
-          <w:numId w:val="26"/>
-        </w:numPr>
-      </w:pPr>
-      <w:r>
-        <w:t xml:space="preserve">Toutes les mises à jour subies par le planning </w:t>
-      </w:r>
-      <w:r>
-        <w:t xml:space="preserve">sont à reporter </w:t>
-      </w:r>
-      <w:r>
-        <w:t>(avec date de mise à jour)</w:t>
-      </w:r>
-      <w:r>
-        <w:t xml:space="preserve"> et peuvent déboucher sur plusieurs versions de plannings.</w:t>
-      </w:r>
-    </w:p>
-    <w:p>
-      <w:pPr>
-        <w:pStyle w:val="Titre1"/>
-      </w:pPr>
-      <w:bookmarkStart w:id="20" w:name="_Toc532179957"/>
-      <w:bookmarkStart w:id="21" w:name="_Toc165969641"/>
-      <w:bookmarkStart w:id="22" w:name="_Toc308526332"/>
-      <w:r>
-        <w:t>Analyse</w:t>
-      </w:r>
       <w:bookmarkEnd w:id="20"/>
+      <w:r>
+        <w:t>Réalisation</w:t>
+      </w:r>
       <w:bookmarkEnd w:id="21"/>
       <w:bookmarkEnd w:id="22"/>
+      <w:bookmarkEnd w:id="23"/>
     </w:p>
     <w:p>
       <w:pPr>
         <w:pStyle w:val="Titre2"/>
       </w:pPr>
-      <w:bookmarkStart w:id="23" w:name="_Toc308526333"/>
-      <w:r>
-        <w:t>Opportunités</w:t>
-      </w:r>
-      <w:bookmarkEnd w:id="23"/>
-    </w:p>
-    <w:p>
-      <w:pPr>
-        <w:pStyle w:val="Informations"/>
-        <w:numPr>
-          <w:ilvl w:val="5"/>
-          <w:numId w:val="16"/>
-        </w:numPr>
-      </w:pPr>
-      <w:r>
-        <w:t>Ce paragraphe énumère la l</w:t>
-      </w:r>
-      <w:r>
-        <w:t xml:space="preserve">iste des difficultés potentielles de tout </w:t>
-      </w:r>
-      <w:r>
-        <w:t>ordre :</w:t>
-      </w:r>
-    </w:p>
-    <w:p>
-      <w:pPr>
-        <w:pStyle w:val="Informations"/>
-        <w:numPr>
-          <w:ilvl w:val="6"/>
-          <w:numId w:val="16"/>
-        </w:numPr>
-      </w:pPr>
-      <w:r>
-        <w:t xml:space="preserve">Liste des </w:t>
-      </w:r>
-      <w:r>
-        <w:t>compétences</w:t>
-      </w:r>
-      <w:r>
-        <w:t xml:space="preserve"> à acquérir</w:t>
-      </w:r>
-      <w:r>
-        <w:t xml:space="preserve"> ou approfondir</w:t>
-      </w:r>
-    </w:p>
-    <w:p>
-      <w:pPr>
-        <w:pStyle w:val="Informations"/>
-        <w:numPr>
-          <w:ilvl w:val="6"/>
-          <w:numId w:val="16"/>
-        </w:numPr>
-      </w:pPr>
-      <w:r>
-        <w:t xml:space="preserve">Liste du </w:t>
-      </w:r>
-      <w:r>
-        <w:t>matériel</w:t>
-      </w:r>
-      <w:r>
-        <w:t xml:space="preserve"> à exploiter</w:t>
-      </w:r>
-    </w:p>
-    <w:p>
-      <w:pPr>
-        <w:pStyle w:val="Informations"/>
-        <w:numPr>
-          <w:ilvl w:val="6"/>
-          <w:numId w:val="16"/>
-        </w:numPr>
-      </w:pPr>
-      <w:r>
-        <w:t>Recherche d’</w:t>
-      </w:r>
-      <w:r>
-        <w:t>information</w:t>
-      </w:r>
-      <w:r>
-        <w:t>s</w:t>
-      </w:r>
-      <w:r>
-        <w:t xml:space="preserve"> particulières</w:t>
-      </w:r>
-    </w:p>
-    <w:p>
-      <w:pPr>
-        <w:pStyle w:val="Informations"/>
-        <w:numPr>
-          <w:ilvl w:val="6"/>
-          <w:numId w:val="16"/>
-        </w:numPr>
-      </w:pPr>
-      <w:r>
-        <w:t>Gestion du travail en équipe &amp; collaboration</w:t>
-      </w:r>
-    </w:p>
-    <w:p>
-      <w:pPr>
-        <w:pStyle w:val="Informations"/>
-        <w:numPr>
-          <w:ilvl w:val="5"/>
-          <w:numId w:val="16"/>
-        </w:numPr>
-      </w:pPr>
-      <w:r>
-        <w:t>Ainsi que les s</w:t>
-      </w:r>
-      <w:r>
-        <w:t>olutions possibles</w:t>
-      </w:r>
-    </w:p>
-    <w:p>
-      <w:pPr>
-        <w:pStyle w:val="Informations"/>
-        <w:numPr>
-          <w:ilvl w:val="5"/>
-          <w:numId w:val="43"/>
-        </w:numPr>
-      </w:pPr>
-      <w:r>
-        <w:t>Si les spécifications de départ ne laissent pas de doutes sur la manière de réaliser un projet, ce chapitre ne fera que renvoyer le lecteur aux spécifications.</w:t>
+      <w:bookmarkStart w:id="24" w:name="_Mode_de_fonctionnement"/>
+      <w:bookmarkStart w:id="25" w:name="_Toc198653208"/>
+      <w:bookmarkEnd w:id="24"/>
+      <w:r>
+        <w:t>Mode de fonctionnement</w:t>
+      </w:r>
+      <w:bookmarkEnd w:id="25"/>
+    </w:p>
+    <w:p>
+      <w:pPr>
+        <w:pStyle w:val="Retraitcorpsdetexte"/>
+      </w:pPr>
+      <w:r>
+        <w:t>Pour le développement de ce projet, nous avons utilisé la méthodologie agile ainsi que des éléments de la méthode « Scrum ». Nous prônons la communication plutôt que les processus en ayant beaucoup d’interactions pendant le travail. Nous n’hésitons pas à nous demander de l’aide et à discuter de nos doutes quant à la réalisation.</w:t>
+      </w:r>
+    </w:p>
+    <w:p>
+      <w:pPr>
+        <w:pStyle w:val="Retraitcorpsdetexte"/>
+      </w:pPr>
+      <w:r>
+        <w:t xml:space="preserve">Chaque séquence de travail est débutée par un </w:t>
+      </w:r>
+      <w:proofErr w:type="gramStart"/>
+      <w:r>
+        <w:t>« meeting »</w:t>
+      </w:r>
+      <w:proofErr w:type="gramEnd"/>
+      <w:r>
+        <w:t xml:space="preserve"> de 5-10 minutes (</w:t>
+      </w:r>
+      <w:proofErr w:type="spellStart"/>
+      <w:r>
+        <w:t>daily</w:t>
+      </w:r>
+      <w:proofErr w:type="spellEnd"/>
+      <w:r>
+        <w:t xml:space="preserve"> </w:t>
+      </w:r>
+      <w:proofErr w:type="spellStart"/>
+      <w:r>
+        <w:t>scrum</w:t>
+      </w:r>
+      <w:proofErr w:type="spellEnd"/>
+      <w:r>
+        <w:t>) dans lequel nous résumons ce qui s’est passé précédemment et nous répartissons le travail pour la session. Quand la séquence est longue, nous prenons un second moment pour une réunion du même type que la première.</w:t>
+      </w:r>
+    </w:p>
+    <w:p>
+      <w:pPr>
+        <w:pStyle w:val="Retraitcorpsdetexte"/>
+      </w:pPr>
+      <w:r>
+        <w:t>Notre atmosphère de travail est décontractée et amicale, afin de rendre les moments de travail agréables et pour conserver notre motivation à avancer ensemble.</w:t>
+      </w:r>
+    </w:p>
+    <w:p>
+      <w:pPr>
+        <w:pStyle w:val="Retraitcorpsdetexte"/>
+      </w:pPr>
+    </w:p>
+    <w:p>
+      <w:pPr>
+        <w:pStyle w:val="Retraitcorpsdetexte"/>
+      </w:pPr>
+      <w:r>
+        <w:t xml:space="preserve">Nous utilisons </w:t>
+      </w:r>
+      <w:hyperlink r:id="rId20" w:history="1">
+        <w:r>
+          <w:rPr>
+            <w:rStyle w:val="Lienhypertexte"/>
+          </w:rPr>
+          <w:t>GitHub</w:t>
+        </w:r>
+      </w:hyperlink>
+      <w:r>
+        <w:t xml:space="preserve"> pour la gestion des versions de l’application et </w:t>
+      </w:r>
+      <w:hyperlink r:id="rId21" w:history="1">
+        <w:r>
+          <w:rPr>
+            <w:rStyle w:val="Lienhypertexte"/>
+          </w:rPr>
+          <w:t>GitHub Project</w:t>
+        </w:r>
+      </w:hyperlink>
+      <w:r>
+        <w:t xml:space="preserve"> pour la planification et répartition des tâches.</w:t>
       </w:r>
     </w:p>
     <w:p>
       <w:pPr>
         <w:pStyle w:val="Titre2"/>
       </w:pPr>
-      <w:bookmarkStart w:id="24" w:name="_Toc532179959"/>
-      <w:bookmarkStart w:id="25" w:name="_Toc165969643"/>
-      <w:bookmarkStart w:id="26" w:name="_Toc308526334"/>
-      <w:r>
-        <w:t>Document d’analyse</w:t>
-      </w:r>
-      <w:bookmarkEnd w:id="24"/>
-      <w:bookmarkEnd w:id="25"/>
-      <w:r>
-        <w:t xml:space="preserve"> et conception</w:t>
+      <w:bookmarkStart w:id="26" w:name="_Toc198653209"/>
+      <w:r>
+        <w:t>Conventions</w:t>
       </w:r>
       <w:bookmarkEnd w:id="26"/>
     </w:p>
     <w:p>
       <w:pPr>
-        <w:pStyle w:val="Informations"/>
-        <w:numPr>
-          <w:ilvl w:val="5"/>
-          <w:numId w:val="17"/>
-        </w:numPr>
-      </w:pPr>
-      <w:r>
-        <w:t xml:space="preserve">Ce paragraphe </w:t>
-      </w:r>
-      <w:r>
-        <w:t>décrit le fonctionnement de manière détaillée.</w:t>
-      </w:r>
-    </w:p>
-    <w:p>
-      <w:pPr>
-        <w:pStyle w:val="Informations"/>
-        <w:numPr>
-          <w:ilvl w:val="6"/>
-          <w:numId w:val="17"/>
-        </w:numPr>
-      </w:pPr>
-      <w:r>
-        <w:t>Autant que possible de manière graphique</w:t>
-      </w:r>
-      <w:r>
-        <w:t>, imagée, tableaux, etc.</w:t>
-      </w:r>
-    </w:p>
-    <w:p>
-      <w:pPr>
-        <w:pStyle w:val="Informations"/>
-        <w:numPr>
-          <w:ilvl w:val="6"/>
-          <w:numId w:val="17"/>
-        </w:numPr>
-      </w:pPr>
-      <w:r>
-        <w:t>Tous les cas particuliers devraient y être spécifiés</w:t>
-      </w:r>
-      <w:r>
-        <w:t>…</w:t>
-      </w:r>
-    </w:p>
-    <w:p>
-      <w:pPr>
-        <w:pStyle w:val="Informations"/>
-        <w:numPr>
-          <w:ilvl w:val="5"/>
-          <w:numId w:val="17"/>
-        </w:numPr>
-      </w:pPr>
-      <w:r>
-        <w:t>Il s’agit d’y présenter le</w:t>
-      </w:r>
-      <w:r>
-        <w:t>s fonctionnalités à développer :</w:t>
-      </w:r>
-    </w:p>
-    <w:p>
-      <w:pPr>
-        <w:pStyle w:val="Informations"/>
-        <w:numPr>
-          <w:ilvl w:val="6"/>
-          <w:numId w:val="17"/>
-        </w:numPr>
-      </w:pPr>
-      <w:r>
-        <w:t>Découpage en étapes, en modules, en fonctionnalités, etc.</w:t>
-      </w:r>
-    </w:p>
-    <w:p>
-      <w:pPr>
-        <w:pStyle w:val="Informations"/>
-        <w:numPr>
-          <w:ilvl w:val="6"/>
-          <w:numId w:val="17"/>
-        </w:numPr>
-      </w:pPr>
-      <w:r>
-        <w:t>Formulaires, interfaces graphiques, pages web, etc.</w:t>
-      </w:r>
-    </w:p>
-    <w:p>
-      <w:pPr>
-        <w:pStyle w:val="Informations"/>
-        <w:numPr>
-          <w:ilvl w:val="6"/>
-          <w:numId w:val="17"/>
-        </w:numPr>
-      </w:pPr>
-      <w:r>
-        <w:t xml:space="preserve">Schémas de navigation, schémas événementiels, structogramme, </w:t>
-      </w:r>
-      <w:r>
-        <w:t>pseudocode</w:t>
-      </w:r>
-      <w:r>
-        <w:t>, etc.</w:t>
-      </w:r>
-    </w:p>
-    <w:p>
-      <w:pPr>
-        <w:pStyle w:val="Informations"/>
-        <w:numPr>
-          <w:ilvl w:val="5"/>
-          <w:numId w:val="17"/>
-        </w:numPr>
-      </w:pPr>
-      <w:r>
-        <w:t>Si le pr</w:t>
-      </w:r>
-      <w:r>
-        <w:t xml:space="preserve">ojet inclut une base </w:t>
-      </w:r>
-      <w:r>
-        <w:t>de données :</w:t>
-      </w:r>
-    </w:p>
-    <w:p>
-      <w:pPr>
-        <w:pStyle w:val="Informations"/>
-        <w:numPr>
-          <w:ilvl w:val="6"/>
-          <w:numId w:val="17"/>
-        </w:numPr>
-      </w:pPr>
-      <w:r>
-        <w:t>Dictionnaire</w:t>
-      </w:r>
-      <w:r>
-        <w:t xml:space="preserve"> des données</w:t>
-      </w:r>
-    </w:p>
-    <w:p>
-      <w:pPr>
-        <w:pStyle w:val="Informations"/>
-        <w:numPr>
-          <w:ilvl w:val="6"/>
-          <w:numId w:val="17"/>
-        </w:numPr>
-      </w:pPr>
-      <w:r>
-        <w:lastRenderedPageBreak/>
-        <w:t>Modèle conceptuel des données, modèles logique des données.</w:t>
-      </w:r>
-    </w:p>
-    <w:p>
-      <w:pPr>
-        <w:pStyle w:val="Titre2"/>
-      </w:pPr>
-      <w:bookmarkStart w:id="27" w:name="_Toc532179967"/>
-      <w:bookmarkStart w:id="28" w:name="_Toc165969651"/>
-      <w:bookmarkStart w:id="29" w:name="_Toc308526335"/>
-      <w:r>
-        <w:t>Conception des tests</w:t>
+        <w:pStyle w:val="Retraitcorpsdetexte"/>
+      </w:pPr>
+      <w:r>
+        <w:t xml:space="preserve">Notre équipe de développement, utilisant les méthodologies agiles, est dynamique. Cela se traduit par les éléments mentionnés au </w:t>
+      </w:r>
+      <w:hyperlink w:anchor="_Mode_de_fonctionnement" w:history="1">
+        <w:r>
+          <w:rPr>
+            <w:rStyle w:val="Lienhypertexte"/>
+          </w:rPr>
+          <w:t>point précédent</w:t>
+        </w:r>
+      </w:hyperlink>
+      <w:r>
+        <w:t xml:space="preserve"> et ceux qui suivent.</w:t>
+      </w:r>
+    </w:p>
+    <w:p>
+      <w:pPr>
+        <w:pStyle w:val="Retraitcorpsdetexte"/>
+      </w:pPr>
+    </w:p>
+    <w:p>
+      <w:pPr>
+        <w:pStyle w:val="Titre3"/>
+      </w:pPr>
+      <w:bookmarkStart w:id="27" w:name="_Toc1281206035"/>
+      <w:bookmarkStart w:id="28" w:name="_Toc192686530"/>
+      <w:bookmarkStart w:id="29" w:name="_Toc198653210"/>
+      <w:proofErr w:type="spellStart"/>
+      <w:r>
+        <w:t>Commits</w:t>
+      </w:r>
+      <w:proofErr w:type="spellEnd"/>
+      <w:r>
+        <w:t xml:space="preserve"> GitHub</w:t>
       </w:r>
       <w:bookmarkEnd w:id="27"/>
       <w:bookmarkEnd w:id="28"/>
@@ -4442,124 +4187,67 @@
     </w:p>
     <w:p>
       <w:pPr>
-        <w:pStyle w:val="Informations"/>
-        <w:numPr>
-          <w:ilvl w:val="5"/>
-          <w:numId w:val="18"/>
-        </w:numPr>
-      </w:pPr>
-      <w:r>
-        <w:t xml:space="preserve">Ce paragraphe permet de spécifier la stratégie de </w:t>
-      </w:r>
-      <w:r>
-        <w:t>test </w:t>
-      </w:r>
-      <w:r>
-        <w:t xml:space="preserve">qui sera menée au point </w:t>
-      </w:r>
-      <w:r>
-        <w:fldChar w:fldCharType="begin"/>
-      </w:r>
-      <w:r>
-        <w:instrText xml:space="preserve"> REF _Ref308525868 \r \h </w:instrText>
-      </w:r>
-      <w:r>
-        <w:fldChar w:fldCharType="separate"/>
-      </w:r>
-      <w:r>
-        <w:t>5.1</w:t>
-      </w:r>
-      <w:r>
-        <w:fldChar w:fldCharType="end"/>
-      </w:r>
-    </w:p>
-    <w:p>
-      <w:pPr>
-        <w:pStyle w:val="Informations"/>
-        <w:numPr>
-          <w:ilvl w:val="5"/>
-          <w:numId w:val="18"/>
-        </w:numPr>
-      </w:pPr>
-      <w:r>
-        <w:t>Qui, quand, avec quelles données, dans quel ordre, etc.</w:t>
-      </w:r>
+        <w:pStyle w:val="Retraitcorpsdetexte3"/>
+      </w:pPr>
+      <w:r>
+        <w:t xml:space="preserve">Afin de rendre la lecture et la compréhension des </w:t>
+      </w:r>
+      <w:proofErr w:type="spellStart"/>
+      <w:r>
+        <w:t>commits</w:t>
+      </w:r>
+      <w:proofErr w:type="spellEnd"/>
+      <w:r>
+        <w:t xml:space="preserve"> GitHub, nous nous sommes mis d’accord pour que le message de chaque commit contienne au moins un emoji. Ceci a également pour but de mettre en valeur notre dynamisme tout en restant sérieux et professionnel.</w:t>
+      </w:r>
+    </w:p>
+    <w:p>
+      <w:pPr>
+        <w:pStyle w:val="Retraitcorpsdetexte3"/>
+      </w:pPr>
+      <w:r>
+        <w:t xml:space="preserve">L’outil d’aide utilisé est le site </w:t>
+      </w:r>
+      <w:hyperlink r:id="rId22" w:history="1">
+        <w:proofErr w:type="spellStart"/>
+        <w:r>
+          <w:rPr>
+            <w:rStyle w:val="Lienhypertexte"/>
+          </w:rPr>
+          <w:t>gitmoji.dev</w:t>
+        </w:r>
+        <w:proofErr w:type="spellEnd"/>
+      </w:hyperlink>
+    </w:p>
+    <w:p>
+      <w:pPr>
+        <w:pStyle w:val="Retraitcorpsdetexte"/>
+      </w:pPr>
+    </w:p>
+    <w:p>
+      <w:pPr>
+        <w:pStyle w:val="Retraitcorpsdetexte"/>
+      </w:pPr>
+    </w:p>
+    <w:p>
+      <w:pPr>
+        <w:pStyle w:val="Retraitcorpsdetexte"/>
+      </w:pPr>
     </w:p>
     <w:p>
       <w:pPr>
         <w:pStyle w:val="Titre2"/>
       </w:pPr>
-      <w:bookmarkStart w:id="30" w:name="_Toc308526336"/>
-      <w:bookmarkStart w:id="31" w:name="_Toc532179961"/>
-      <w:r>
-        <w:t>Planification</w:t>
-      </w:r>
-      <w:r>
-        <w:t xml:space="preserve"> détaillé</w:t>
-      </w:r>
-      <w:r>
-        <w:t>e</w:t>
+      <w:bookmarkStart w:id="30" w:name="_Toc532179965"/>
+      <w:bookmarkStart w:id="31" w:name="_Toc165969649"/>
+      <w:bookmarkStart w:id="32" w:name="_Toc198653211"/>
+      <w:r>
+        <w:lastRenderedPageBreak/>
+        <w:t>Dossier de Réalisation</w:t>
       </w:r>
       <w:bookmarkEnd w:id="30"/>
-    </w:p>
-    <w:p>
-      <w:pPr>
-        <w:pStyle w:val="Informations"/>
-        <w:numPr>
-          <w:ilvl w:val="5"/>
-          <w:numId w:val="19"/>
-        </w:numPr>
-      </w:pPr>
-      <w:r>
-        <w:t>A ce stade, après l’analyse complète du projet, un planning détaillé et complet (avec tâches, sous-tâches, dépendances, durée</w:t>
-      </w:r>
-      <w:r>
-        <w:t>, …) peut être finalisé.</w:t>
-      </w:r>
-    </w:p>
-    <w:p>
-      <w:pPr>
-        <w:pStyle w:val="Informations"/>
-        <w:numPr>
-          <w:ilvl w:val="5"/>
-          <w:numId w:val="19"/>
-        </w:numPr>
-      </w:pPr>
-      <w:r>
-        <w:t>Le planning détaillé doit s’inscrire dans le planning initial.</w:t>
-      </w:r>
-      <w:r>
-        <w:t xml:space="preserve"> Il faut que l’on puisse situer cette planification détaillée par rapport à la planification initiale.</w:t>
-      </w:r>
-    </w:p>
-    <w:p>
-      <w:pPr>
-        <w:pStyle w:val="Titre1"/>
-      </w:pPr>
-      <w:bookmarkStart w:id="32" w:name="_Toc532179964"/>
-      <w:bookmarkStart w:id="33" w:name="_Toc165969648"/>
-      <w:bookmarkStart w:id="34" w:name="_Toc308526337"/>
       <w:bookmarkEnd w:id="31"/>
-      <w:r>
-        <w:t>Réalisation</w:t>
-      </w:r>
       <w:bookmarkEnd w:id="32"/>
-      <w:bookmarkEnd w:id="33"/>
-      <w:bookmarkEnd w:id="34"/>
-    </w:p>
-    <w:p>
-      <w:pPr>
-        <w:pStyle w:val="Titre2"/>
-      </w:pPr>
-      <w:bookmarkStart w:id="35" w:name="_Toc532179965"/>
-      <w:bookmarkStart w:id="36" w:name="_Toc165969649"/>
-      <w:bookmarkStart w:id="37" w:name="_Toc308526338"/>
-      <w:r>
-        <w:t>Dossier de Réalisation</w:t>
-      </w:r>
-      <w:bookmarkEnd w:id="35"/>
-      <w:bookmarkEnd w:id="36"/>
-      <w:bookmarkEnd w:id="37"/>
     </w:p>
     <w:p>
       <w:pPr>
@@ -4718,15 +4406,15 @@
       <w:pPr>
         <w:pStyle w:val="Titre2"/>
       </w:pPr>
-      <w:bookmarkStart w:id="38" w:name="_Toc532179960"/>
-      <w:bookmarkStart w:id="39" w:name="_Toc165969644"/>
-      <w:bookmarkStart w:id="40" w:name="_Toc308526339"/>
+      <w:bookmarkStart w:id="33" w:name="_Toc532179960"/>
+      <w:bookmarkStart w:id="34" w:name="_Toc165969644"/>
+      <w:bookmarkStart w:id="35" w:name="_Toc198653212"/>
       <w:r>
         <w:t>Modifications</w:t>
       </w:r>
-      <w:bookmarkEnd w:id="38"/>
-      <w:bookmarkEnd w:id="39"/>
-      <w:bookmarkEnd w:id="40"/>
+      <w:bookmarkEnd w:id="33"/>
+      <w:bookmarkEnd w:id="34"/>
+      <w:bookmarkEnd w:id="35"/>
     </w:p>
     <w:p>
       <w:pPr>
@@ -4768,31 +4456,31 @@
       <w:pPr>
         <w:pStyle w:val="Titre1"/>
       </w:pPr>
-      <w:bookmarkStart w:id="41" w:name="_Toc532179966"/>
-      <w:bookmarkStart w:id="42" w:name="_Toc165969650"/>
-      <w:bookmarkStart w:id="43" w:name="_Toc308526340"/>
+      <w:bookmarkStart w:id="36" w:name="_Toc532179966"/>
+      <w:bookmarkStart w:id="37" w:name="_Toc165969650"/>
+      <w:bookmarkStart w:id="38" w:name="_Toc198653213"/>
       <w:r>
         <w:t>Tests</w:t>
       </w:r>
+      <w:bookmarkEnd w:id="36"/>
+      <w:bookmarkEnd w:id="37"/>
+      <w:bookmarkEnd w:id="38"/>
+    </w:p>
+    <w:p>
+      <w:pPr>
+        <w:pStyle w:val="Titre2"/>
+      </w:pPr>
+      <w:bookmarkStart w:id="39" w:name="_Toc532179968"/>
+      <w:bookmarkStart w:id="40" w:name="_Toc165969652"/>
+      <w:bookmarkStart w:id="41" w:name="_Ref308525868"/>
+      <w:bookmarkStart w:id="42" w:name="_Toc198653214"/>
+      <w:r>
+        <w:t>Dossier des tests</w:t>
+      </w:r>
+      <w:bookmarkEnd w:id="39"/>
+      <w:bookmarkEnd w:id="40"/>
       <w:bookmarkEnd w:id="41"/>
       <w:bookmarkEnd w:id="42"/>
-      <w:bookmarkEnd w:id="43"/>
-    </w:p>
-    <w:p>
-      <w:pPr>
-        <w:pStyle w:val="Titre2"/>
-      </w:pPr>
-      <w:bookmarkStart w:id="44" w:name="_Toc532179968"/>
-      <w:bookmarkStart w:id="45" w:name="_Toc165969652"/>
-      <w:bookmarkStart w:id="46" w:name="_Ref308525868"/>
-      <w:bookmarkStart w:id="47" w:name="_Toc308526341"/>
-      <w:r>
-        <w:t>Dossier des tests</w:t>
-      </w:r>
-      <w:bookmarkEnd w:id="44"/>
-      <w:bookmarkEnd w:id="45"/>
-      <w:bookmarkEnd w:id="46"/>
-      <w:bookmarkEnd w:id="47"/>
     </w:p>
     <w:p>
       <w:pPr>
@@ -4879,28 +4567,28 @@
       <w:pPr>
         <w:pStyle w:val="Titre1"/>
       </w:pPr>
-      <w:bookmarkStart w:id="48" w:name="_Toc165969653"/>
-      <w:bookmarkStart w:id="49" w:name="_Toc308526342"/>
+      <w:bookmarkStart w:id="43" w:name="_Toc165969653"/>
+      <w:bookmarkStart w:id="44" w:name="_Toc198653215"/>
       <w:r>
         <w:t>Conclusion</w:t>
       </w:r>
-      <w:bookmarkEnd w:id="48"/>
-      <w:bookmarkEnd w:id="49"/>
+      <w:bookmarkEnd w:id="43"/>
+      <w:bookmarkEnd w:id="44"/>
     </w:p>
     <w:p>
       <w:pPr>
         <w:pStyle w:val="Titre2"/>
       </w:pPr>
-      <w:bookmarkStart w:id="50" w:name="_Toc165969654"/>
-      <w:bookmarkStart w:id="51" w:name="_Toc308526343"/>
+      <w:bookmarkStart w:id="45" w:name="_Toc165969654"/>
+      <w:bookmarkStart w:id="46" w:name="_Toc198653216"/>
       <w:r>
         <w:t xml:space="preserve">Bilan des </w:t>
       </w:r>
-      <w:bookmarkEnd w:id="50"/>
+      <w:bookmarkEnd w:id="45"/>
       <w:r>
         <w:t>fonctionnalités demandées</w:t>
       </w:r>
-      <w:bookmarkEnd w:id="51"/>
+      <w:bookmarkEnd w:id="46"/>
     </w:p>
     <w:p>
       <w:pPr>
@@ -4939,13 +4627,13 @@
       <w:pPr>
         <w:pStyle w:val="Titre2"/>
       </w:pPr>
-      <w:bookmarkStart w:id="52" w:name="_Toc165969655"/>
-      <w:bookmarkStart w:id="53" w:name="_Toc308526344"/>
+      <w:bookmarkStart w:id="47" w:name="_Toc165969655"/>
+      <w:bookmarkStart w:id="48" w:name="_Toc198653217"/>
       <w:r>
         <w:t>Bilan de la planification</w:t>
       </w:r>
-      <w:bookmarkEnd w:id="52"/>
-      <w:bookmarkEnd w:id="53"/>
+      <w:bookmarkEnd w:id="47"/>
+      <w:bookmarkEnd w:id="48"/>
     </w:p>
     <w:p>
       <w:pPr>
@@ -4986,13 +4674,13 @@
       <w:pPr>
         <w:pStyle w:val="Titre2"/>
       </w:pPr>
-      <w:bookmarkStart w:id="54" w:name="_Toc165969656"/>
-      <w:bookmarkStart w:id="55" w:name="_Toc308526345"/>
+      <w:bookmarkStart w:id="49" w:name="_Toc165969656"/>
+      <w:bookmarkStart w:id="50" w:name="_Toc198653218"/>
       <w:r>
         <w:t>Bilan personnel</w:t>
       </w:r>
-      <w:bookmarkEnd w:id="54"/>
-      <w:bookmarkEnd w:id="55"/>
+      <w:bookmarkEnd w:id="49"/>
+      <w:bookmarkEnd w:id="50"/>
     </w:p>
     <w:p>
       <w:pPr>
@@ -5094,30 +4782,29 @@
       <w:pPr>
         <w:pStyle w:val="Titre1"/>
       </w:pPr>
-      <w:bookmarkStart w:id="56" w:name="_Toc532179971"/>
-      <w:bookmarkStart w:id="57" w:name="_Toc165969657"/>
-      <w:bookmarkStart w:id="58" w:name="_Toc308526346"/>
-      <w:r>
-        <w:lastRenderedPageBreak/>
+      <w:bookmarkStart w:id="51" w:name="_Toc532179971"/>
+      <w:bookmarkStart w:id="52" w:name="_Toc165969657"/>
+      <w:bookmarkStart w:id="53" w:name="_Toc198653219"/>
+      <w:r>
         <w:t>Divers</w:t>
       </w:r>
+      <w:bookmarkEnd w:id="51"/>
+      <w:bookmarkEnd w:id="52"/>
+      <w:bookmarkEnd w:id="53"/>
+    </w:p>
+    <w:p>
+      <w:pPr>
+        <w:pStyle w:val="Titre2"/>
+      </w:pPr>
+      <w:bookmarkStart w:id="54" w:name="_Toc532179972"/>
+      <w:bookmarkStart w:id="55" w:name="_Toc165969658"/>
+      <w:bookmarkStart w:id="56" w:name="_Toc198653220"/>
+      <w:r>
+        <w:t>Journal de travail</w:t>
+      </w:r>
+      <w:bookmarkEnd w:id="54"/>
+      <w:bookmarkEnd w:id="55"/>
       <w:bookmarkEnd w:id="56"/>
-      <w:bookmarkEnd w:id="57"/>
-      <w:bookmarkEnd w:id="58"/>
-    </w:p>
-    <w:p>
-      <w:pPr>
-        <w:pStyle w:val="Titre2"/>
-      </w:pPr>
-      <w:bookmarkStart w:id="59" w:name="_Toc532179972"/>
-      <w:bookmarkStart w:id="60" w:name="_Toc165969658"/>
-      <w:bookmarkStart w:id="61" w:name="_Toc308526347"/>
-      <w:r>
-        <w:t>Journal de travail</w:t>
-      </w:r>
-      <w:bookmarkEnd w:id="59"/>
-      <w:bookmarkEnd w:id="60"/>
-      <w:bookmarkEnd w:id="61"/>
     </w:p>
     <w:p>
       <w:pPr>
@@ -5153,11 +4840,11 @@
       <w:pPr>
         <w:pStyle w:val="Titre2"/>
       </w:pPr>
-      <w:bookmarkStart w:id="62" w:name="_Toc308526348"/>
+      <w:bookmarkStart w:id="57" w:name="_Toc198653221"/>
       <w:r>
         <w:t>Bibliographie</w:t>
       </w:r>
-      <w:bookmarkEnd w:id="62"/>
+      <w:bookmarkEnd w:id="57"/>
     </w:p>
     <w:p>
       <w:pPr>
@@ -5184,11 +4871,11 @@
       <w:pPr>
         <w:pStyle w:val="Titre2"/>
       </w:pPr>
-      <w:bookmarkStart w:id="63" w:name="_Toc308526349"/>
+      <w:bookmarkStart w:id="58" w:name="_Toc198653222"/>
       <w:r>
         <w:t>Webographie</w:t>
       </w:r>
-      <w:bookmarkEnd w:id="63"/>
+      <w:bookmarkEnd w:id="58"/>
     </w:p>
     <w:p>
       <w:pPr>
@@ -5206,11 +4893,12 @@
       <w:pPr>
         <w:pStyle w:val="Titre1"/>
       </w:pPr>
-      <w:bookmarkStart w:id="64" w:name="_Toc308526350"/>
-      <w:r>
+      <w:bookmarkStart w:id="59" w:name="_Toc198653223"/>
+      <w:r>
+        <w:lastRenderedPageBreak/>
         <w:t>Annexes</w:t>
       </w:r>
-      <w:bookmarkEnd w:id="64"/>
+      <w:bookmarkEnd w:id="59"/>
     </w:p>
     <w:p>
       <w:pPr>
@@ -5285,8 +4973,8 @@
       </w:r>
     </w:p>
     <w:sectPr>
-      <w:headerReference w:type="default" r:id="rId9"/>
-      <w:footerReference w:type="default" r:id="rId10"/>
+      <w:headerReference w:type="default" r:id="rId23"/>
+      <w:footerReference w:type="default" r:id="rId24"/>
       <w:pgSz w:w="11906" w:h="16838" w:code="9"/>
       <w:pgMar w:top="1418" w:right="1418" w:bottom="1418" w:left="1418" w:header="709" w:footer="709" w:gutter="0"/>
       <w:cols w:space="708"/>
@@ -5333,9 +5021,10 @@
       <w:tblLook w:val="01E0" w:firstRow="1" w:lastRow="1" w:firstColumn="1" w:lastColumn="1" w:noHBand="0" w:noVBand="0"/>
     </w:tblPr>
     <w:tblGrid>
-      <w:gridCol w:w="3434"/>
-      <w:gridCol w:w="2609"/>
-      <w:gridCol w:w="3027"/>
+      <w:gridCol w:w="3119"/>
+      <w:gridCol w:w="1417"/>
+      <w:gridCol w:w="1496"/>
+      <w:gridCol w:w="3038"/>
     </w:tblGrid>
     <w:tr>
       <w:trPr>
@@ -5344,16 +5033,24 @@
       </w:trPr>
       <w:tc>
         <w:tcPr>
-          <w:tcW w:w="3510" w:type="dxa"/>
+          <w:tcW w:w="4536" w:type="dxa"/>
+          <w:gridSpan w:val="2"/>
           <w:vAlign w:val="center"/>
         </w:tcPr>
         <w:p>
           <w:pPr>
             <w:pStyle w:val="-Pieddepage"/>
+            <w:rPr>
+              <w:szCs w:val="16"/>
+            </w:rPr>
           </w:pPr>
           <w:r>
+            <w:rPr>
+              <w:szCs w:val="16"/>
+            </w:rPr>
             <w:t>Auteur</w:t>
           </w:r>
+          <w:proofErr w:type="gramStart"/>
           <w:r>
             <w:rPr>
               <w:rFonts w:cs="Arial"/>
@@ -5361,22 +5058,69 @@
             </w:rPr>
             <w:t> :</w:t>
           </w:r>
-          <w:fldSimple w:instr=" AUTHOR   \* MERGEFORMAT ">
-            <w:r>
-              <w:rPr>
-                <w:rFonts w:cs="Arial"/>
-                <w:noProof/>
-                <w:szCs w:val="16"/>
-              </w:rPr>
-              <w:t>Mateo Gabriel</w:t>
-            </w:r>
-            <w:r>
-              <w:rPr>
-                <w:noProof/>
-              </w:rPr>
-              <w:t xml:space="preserve"> Thode</w:t>
-            </w:r>
-          </w:fldSimple>
+          <w:r>
+            <w:rPr>
+              <w:rFonts w:cs="Arial"/>
+              <w:szCs w:val="16"/>
+            </w:rPr>
+            <w:t>Alban</w:t>
+          </w:r>
+          <w:proofErr w:type="gramEnd"/>
+          <w:r>
+            <w:rPr>
+              <w:rFonts w:cs="Arial"/>
+              <w:szCs w:val="16"/>
+            </w:rPr>
+            <w:t xml:space="preserve"> Segalen, Antoine Fabre et</w:t>
+          </w:r>
+          <w:r>
+            <w:rPr>
+              <w:rFonts w:cs="Arial"/>
+              <w:szCs w:val="16"/>
+            </w:rPr>
+            <w:t xml:space="preserve"> </w:t>
+          </w:r>
+          <w:r>
+            <w:rPr>
+              <w:szCs w:val="16"/>
+            </w:rPr>
+            <w:fldChar w:fldCharType="begin"/>
+          </w:r>
+          <w:r>
+            <w:rPr>
+              <w:szCs w:val="16"/>
+            </w:rPr>
+            <w:instrText xml:space="preserve"> AUTHOR   \* MERGEFORMAT </w:instrText>
+          </w:r>
+          <w:r>
+            <w:rPr>
+              <w:szCs w:val="16"/>
+            </w:rPr>
+            <w:fldChar w:fldCharType="separate"/>
+          </w:r>
+          <w:r>
+            <w:rPr>
+              <w:rFonts w:cs="Arial"/>
+              <w:noProof/>
+              <w:szCs w:val="16"/>
+            </w:rPr>
+            <w:t xml:space="preserve">Mateo </w:t>
+          </w:r>
+          <w:r>
+            <w:rPr>
+              <w:noProof/>
+              <w:szCs w:val="16"/>
+            </w:rPr>
+            <w:t>Thode</w:t>
+          </w:r>
+          <w:r>
+            <w:rPr>
+              <w:rFonts w:cs="Arial"/>
+              <w:noProof/>
+              <w:szCs w:val="16"/>
+            </w:rPr>
+            <w:fldChar w:fldCharType="end"/>
+          </w:r>
         </w:p>
         <w:p>
           <w:pPr>
@@ -5390,7 +5134,7 @@
       </w:tc>
       <w:tc>
         <w:tcPr>
-          <w:tcW w:w="2680" w:type="dxa"/>
+          <w:tcW w:w="1496" w:type="dxa"/>
           <w:vAlign w:val="center"/>
         </w:tcPr>
         <w:p>
@@ -5406,7 +5150,7 @@
       </w:tc>
       <w:tc>
         <w:tcPr>
-          <w:tcW w:w="3096" w:type="dxa"/>
+          <w:tcW w:w="3038" w:type="dxa"/>
           <w:vAlign w:val="center"/>
         </w:tcPr>
         <w:p>
@@ -5477,7 +5221,8 @@
       </w:trPr>
       <w:tc>
         <w:tcPr>
-          <w:tcW w:w="3510" w:type="dxa"/>
+          <w:tcW w:w="6032" w:type="dxa"/>
+          <w:gridSpan w:val="3"/>
           <w:vAlign w:val="center"/>
         </w:tcPr>
         <w:p>
@@ -5488,13 +5233,6 @@
               <w:szCs w:val="16"/>
             </w:rPr>
           </w:pPr>
-          <w:r>
-            <w:rPr>
-              <w:rFonts w:cs="Arial"/>
-              <w:szCs w:val="16"/>
-            </w:rPr>
-            <w:t xml:space="preserve">Modifié par : </w:t>
-          </w:r>
           <w:r>
             <w:fldChar w:fldCharType="begin"/>
           </w:r>
@@ -5510,12 +5248,6 @@
             <w:fldChar w:fldCharType="end"/>
           </w:r>
         </w:p>
-      </w:tc>
-      <w:tc>
-        <w:tcPr>
-          <w:tcW w:w="2680" w:type="dxa"/>
-          <w:vAlign w:val="center"/>
-        </w:tcPr>
         <w:p>
           <w:pPr>
             <w:pStyle w:val="-Pieddepage"/>
@@ -5525,6 +5257,13 @@
               <w:szCs w:val="16"/>
             </w:rPr>
           </w:pPr>
+          <w:r>
+            <w:rPr>
+              <w:rFonts w:cs="Arial"/>
+              <w:szCs w:val="16"/>
+            </w:rPr>
+            <w:t xml:space="preserve">                                                             </w:t>
+          </w:r>
           <w:r>
             <w:rPr>
               <w:rFonts w:cs="Arial"/>
@@ -5626,78 +5365,7 @@
       </w:tc>
       <w:tc>
         <w:tcPr>
-          <w:tcW w:w="3096" w:type="dxa"/>
-          <w:vAlign w:val="center"/>
-        </w:tcPr>
-        <w:p>
-          <w:pPr>
-            <w:pStyle w:val="-Pieddepage"/>
-            <w:jc w:val="right"/>
-            <w:rPr>
-              <w:rFonts w:cs="Arial"/>
-              <w:szCs w:val="16"/>
-            </w:rPr>
-          </w:pPr>
-          <w:r>
-            <w:rPr>
-              <w:rFonts w:cs="Arial"/>
-              <w:szCs w:val="16"/>
-            </w:rPr>
-            <w:t>Impression</w:t>
-          </w:r>
-          <w:r>
-            <w:rPr>
-              <w:rFonts w:cs="Arial"/>
-              <w:szCs w:val="16"/>
-            </w:rPr>
-            <w:t xml:space="preserve"> : </w:t>
-          </w:r>
-          <w:r>
-            <w:rPr>
-              <w:rFonts w:cs="Arial"/>
-              <w:szCs w:val="16"/>
-            </w:rPr>
-            <w:fldChar w:fldCharType="begin"/>
-          </w:r>
-          <w:r>
-            <w:rPr>
-              <w:rFonts w:cs="Arial"/>
-              <w:szCs w:val="16"/>
-            </w:rPr>
-            <w:instrText xml:space="preserve"> PRINTDATE  \@ "dd.MM.yyyy HH:mm"  \* MERGEFORMAT </w:instrText>
-          </w:r>
-          <w:r>
-            <w:rPr>
-              <w:rFonts w:cs="Arial"/>
-              <w:szCs w:val="16"/>
-            </w:rPr>
-            <w:fldChar w:fldCharType="separate"/>
-          </w:r>
-          <w:r>
-            <w:rPr>
-              <w:rFonts w:cs="Arial"/>
-              <w:noProof/>
-              <w:szCs w:val="16"/>
-            </w:rPr>
-            <w:t>04.09.2009 15:21</w:t>
-          </w:r>
-          <w:r>
-            <w:rPr>
-              <w:rFonts w:cs="Arial"/>
-              <w:szCs w:val="16"/>
-            </w:rPr>
-            <w:fldChar w:fldCharType="end"/>
-          </w:r>
-        </w:p>
-      </w:tc>
-    </w:tr>
-    <w:tr>
-      <w:trPr>
-        <w:jc w:val="center"/>
-      </w:trPr>
-      <w:tc>
-        <w:tcPr>
-          <w:tcW w:w="3510" w:type="dxa"/>
+          <w:tcW w:w="3038" w:type="dxa"/>
           <w:vAlign w:val="center"/>
         </w:tcPr>
         <w:p>
@@ -5708,12 +5376,41 @@
               <w:szCs w:val="16"/>
             </w:rPr>
           </w:pPr>
+        </w:p>
+      </w:tc>
+    </w:tr>
+    <w:tr>
+      <w:trPr>
+        <w:jc w:val="center"/>
+      </w:trPr>
+      <w:tc>
+        <w:tcPr>
+          <w:tcW w:w="3119" w:type="dxa"/>
+          <w:vAlign w:val="center"/>
+        </w:tcPr>
+        <w:p>
+          <w:pPr>
+            <w:pStyle w:val="-Pieddepage"/>
+            <w:rPr>
+              <w:rFonts w:cs="Arial"/>
+              <w:szCs w:val="16"/>
+            </w:rPr>
+          </w:pPr>
+          <w:proofErr w:type="gramStart"/>
           <w:r>
             <w:rPr>
               <w:rFonts w:cs="Arial"/>
               <w:szCs w:val="16"/>
             </w:rPr>
-            <w:t xml:space="preserve">Version: </w:t>
+            <w:t>Version:</w:t>
+          </w:r>
+          <w:proofErr w:type="gramEnd"/>
+          <w:r>
+            <w:rPr>
+              <w:rFonts w:cs="Arial"/>
+              <w:szCs w:val="16"/>
+            </w:rPr>
+            <w:t xml:space="preserve"> </w:t>
           </w:r>
           <w:fldSimple w:instr=" REVNUM   \* MERGEFORMAT ">
             <w:r>
@@ -5722,7 +5419,7 @@
                 <w:noProof/>
                 <w:szCs w:val="16"/>
               </w:rPr>
-              <w:t>1</w:t>
+              <w:t>22</w:t>
             </w:r>
           </w:fldSimple>
           <w:r>
@@ -5759,7 +5456,7 @@
               <w:noProof/>
               <w:szCs w:val="16"/>
             </w:rPr>
-            <w:t>00.00.0000 00:00</w:t>
+            <w:t>20.05.2025 16:48</w:t>
           </w:r>
           <w:r>
             <w:rPr>
@@ -5772,8 +5469,8 @@
       </w:tc>
       <w:tc>
         <w:tcPr>
-          <w:tcW w:w="5776" w:type="dxa"/>
-          <w:gridSpan w:val="2"/>
+          <w:tcW w:w="5951" w:type="dxa"/>
+          <w:gridSpan w:val="3"/>
           <w:vAlign w:val="center"/>
         </w:tcPr>
         <w:p>
@@ -5783,18 +5480,53 @@
             <w:rPr>
               <w:rFonts w:cs="Arial"/>
               <w:szCs w:val="16"/>
+              <w:lang w:val="en-US"/>
             </w:rPr>
           </w:pPr>
-          <w:fldSimple w:instr=" FILENAME  \* FirstCap  \* MERGEFORMAT ">
-            <w:r>
-              <w:rPr>
-                <w:rFonts w:cs="Arial"/>
-                <w:noProof/>
-                <w:szCs w:val="16"/>
-              </w:rPr>
-              <w:t>Document1</w:t>
-            </w:r>
-          </w:fldSimple>
+          <w:r>
+            <w:rPr>
+              <w:szCs w:val="16"/>
+            </w:rPr>
+            <w:fldChar w:fldCharType="begin"/>
+          </w:r>
+          <w:r>
+            <w:rPr>
+              <w:szCs w:val="16"/>
+              <w:lang w:val="en-US"/>
+            </w:rPr>
+            <w:instrText xml:space="preserve"> FILENAME  \* FirstCap  \* MERGEFORMAT </w:instrText>
+          </w:r>
+          <w:r>
+            <w:rPr>
+              <w:szCs w:val="16"/>
+            </w:rPr>
+            <w:fldChar w:fldCharType="separate"/>
+          </w:r>
+          <w:r>
+            <w:rPr>
+              <w:rFonts w:cs="Arial"/>
+              <w:noProof/>
+              <w:szCs w:val="16"/>
+              <w:lang w:val="en-US"/>
+            </w:rPr>
+            <w:t>R-P</w:t>
+          </w:r>
+          <w:r>
+            <w:rPr>
+              <w:noProof/>
+              <w:szCs w:val="16"/>
+              <w:lang w:val="en-US"/>
+            </w:rPr>
+            <w:t>_Web294-ThodeMateo_SegalenAlban_FabreAntoine-rapport.docx</w:t>
+          </w:r>
+          <w:r>
+            <w:rPr>
+              <w:rFonts w:cs="Arial"/>
+              <w:noProof/>
+              <w:szCs w:val="16"/>
+            </w:rPr>
+            <w:fldChar w:fldCharType="end"/>
+          </w:r>
         </w:p>
       </w:tc>
     </w:tr>
@@ -5805,6 +5537,7 @@
       <w:rPr>
         <w:sz w:val="2"/>
         <w:szCs w:val="2"/>
+        <w:lang w:val="en-US"/>
       </w:rPr>
     </w:pPr>
   </w:p>
@@ -5971,7 +5704,7 @@
         <v:path o:extrusionok="f" gradientshapeok="t" o:connecttype="rect"/>
         <o:lock v:ext="edit" aspectratio="t"/>
       </v:shapetype>
-      <v:shape id="_x0000_i1049" type="#_x0000_t75" style="width:12pt;height:12pt" o:bullet="t">
+      <v:shape id="_x0000_i1097" type="#_x0000_t75" style="width:12pt;height:12pt" o:bullet="t">
         <v:imagedata r:id="rId1" o:title="BD10263_"/>
       </v:shape>
     </w:pict>
@@ -9737,6 +9470,7 @@
     <w:lsdException w:name="Hyperlink" w:uiPriority="99"/>
     <w:lsdException w:name="Strong" w:qFormat="1"/>
     <w:lsdException w:name="Emphasis" w:qFormat="1"/>
+    <w:lsdException w:name="Normal (Web)" w:uiPriority="99"/>
     <w:lsdException w:name="Normal Table" w:semiHidden="1" w:unhideWhenUsed="1"/>
     <w:lsdException w:name="Table Simple 1" w:semiHidden="1" w:unhideWhenUsed="1"/>
     <w:lsdException w:name="Table Simple 2" w:semiHidden="1" w:unhideWhenUsed="1"/>
@@ -10062,6 +9796,7 @@
     <w:name w:val="heading 3"/>
     <w:basedOn w:val="Normal"/>
     <w:next w:val="Retraitcorpsdetexte3"/>
+    <w:link w:val="Titre3Car"/>
     <w:qFormat/>
     <w:rsid w:val="00AA4393"/>
     <w:pPr>
@@ -10395,7 +10130,6 @@
     <w:next w:val="Normal"/>
     <w:autoRedefine/>
     <w:uiPriority w:val="39"/>
-    <w:semiHidden/>
     <w:rsid w:val="00656974"/>
     <w:pPr>
       <w:spacing w:before="120" w:after="120"/>
@@ -10412,7 +10146,6 @@
     <w:next w:val="Normal"/>
     <w:autoRedefine/>
     <w:uiPriority w:val="39"/>
-    <w:semiHidden/>
     <w:rsid w:val="007F30AE"/>
     <w:pPr>
       <w:ind w:left="200"/>
@@ -10427,7 +10160,6 @@
     <w:next w:val="Normal"/>
     <w:autoRedefine/>
     <w:uiPriority w:val="39"/>
-    <w:semiHidden/>
     <w:rsid w:val="007F30AE"/>
     <w:pPr>
       <w:ind w:left="400"/>
@@ -10726,6 +10458,43 @@
     <w:rsid w:val="00AA4393"/>
     <w:rPr>
       <w:rFonts w:asciiTheme="majorHAnsi" w:hAnsiTheme="majorHAnsi"/>
+    </w:rPr>
+  </w:style>
+  <w:style w:type="character" w:styleId="Lienhypertextesuivivisit">
+    <w:name w:val="FollowedHyperlink"/>
+    <w:basedOn w:val="Policepardfaut"/>
+    <w:rsid w:val="00653DF3"/>
+    <w:rPr>
+      <w:color w:val="800080" w:themeColor="followedHyperlink"/>
+      <w:u w:val="single"/>
+    </w:rPr>
+  </w:style>
+  <w:style w:type="paragraph" w:styleId="NormalWeb">
+    <w:name w:val="Normal (Web)"/>
+    <w:basedOn w:val="Normal"/>
+    <w:uiPriority w:val="99"/>
+    <w:unhideWhenUsed/>
+    <w:rsid w:val="00021607"/>
+    <w:pPr>
+      <w:spacing w:before="100" w:beforeAutospacing="1" w:after="100" w:afterAutospacing="1"/>
+    </w:pPr>
+    <w:rPr>
+      <w:rFonts w:ascii="Times New Roman" w:hAnsi="Times New Roman"/>
+      <w:sz w:val="24"/>
+      <w:szCs w:val="24"/>
+    </w:rPr>
+  </w:style>
+  <w:style w:type="character" w:customStyle="1" w:styleId="Titre3Car">
+    <w:name w:val="Titre 3 Car"/>
+    <w:basedOn w:val="Policepardfaut"/>
+    <w:link w:val="Titre3"/>
+    <w:rsid w:val="001E3182"/>
+    <w:rPr>
+      <w:rFonts w:asciiTheme="majorHAnsi" w:hAnsiTheme="majorHAnsi" w:cs="Arial"/>
+      <w:bCs/>
+      <w:i/>
+      <w:sz w:val="24"/>
+      <w:szCs w:val="26"/>
     </w:rPr>
   </w:style>
 </w:styles>

</xml_diff>

<commit_message>
MAJ du rapport : point 4.3 en cours
</commit_message>
<xml_diff>
--- a/frontend/R-P_Web294-ThodeMateo_SegalenAlban_FabreAntoine-rapport.docx
+++ b/frontend/R-P_Web294-ThodeMateo_SegalenAlban_FabreAntoine-rapport.docx
@@ -7,13 +7,7 @@
         <w:pStyle w:val="Titre"/>
       </w:pPr>
       <w:r>
-        <w:t>P_Web29</w:t>
-      </w:r>
-      <w:r>
-        <w:t>4</w:t>
-      </w:r>
-      <w:r>
-        <w:t xml:space="preserve"> – Passion lecture</w:t>
+        <w:t>P_Web294 – Passion lecture</w:t>
       </w:r>
     </w:p>
     <w:p>
@@ -112,21 +106,7 @@
         <w:rPr>
           <w:lang w:val="en-US"/>
         </w:rPr>
-        <w:t xml:space="preserve">, </w:t>
-      </w:r>
-      <w:proofErr w:type="spellStart"/>
-      <w:r>
-        <w:rPr>
-          <w:lang w:val="en-US"/>
-        </w:rPr>
-        <w:t>Segalen</w:t>
-      </w:r>
-      <w:proofErr w:type="spellEnd"/>
-      <w:r>
-        <w:rPr>
-          <w:lang w:val="en-US"/>
-        </w:rPr>
-        <w:t xml:space="preserve"> Alban</w:t>
+        <w:t>, Segalen Alban</w:t>
       </w:r>
       <w:r>
         <w:rPr>
@@ -167,13 +147,8 @@
       <w:pPr>
         <w:jc w:val="center"/>
       </w:pPr>
-      <w:proofErr w:type="spellStart"/>
-      <w:r>
-        <w:t>Charmier</w:t>
-      </w:r>
-      <w:proofErr w:type="spellEnd"/>
-      <w:r>
-        <w:t xml:space="preserve"> Gregory</w:t>
+      <w:r>
+        <w:t>Charmier Gregory</w:t>
       </w:r>
     </w:p>
     <w:p>
@@ -240,7 +215,7 @@
         </w:rPr>
         <w:fldChar w:fldCharType="separate"/>
       </w:r>
-      <w:hyperlink w:anchor="_Toc198653196" w:history="1">
+      <w:hyperlink w:anchor="_Toc199251597" w:history="1">
         <w:r>
           <w:rPr>
             <w:rStyle w:val="Lienhypertexte"/>
@@ -288,7 +263,7 @@
             <w:noProof/>
             <w:webHidden/>
           </w:rPr>
-          <w:instrText xml:space="preserve"> PAGEREF _Toc198653196 \h </w:instrText>
+          <w:instrText xml:space="preserve"> PAGEREF _Toc199251597 \h </w:instrText>
         </w:r>
         <w:r>
           <w:rPr>
@@ -336,7 +311,7 @@
           <w14:ligatures w14:val="standardContextual"/>
         </w:rPr>
       </w:pPr>
-      <w:hyperlink w:anchor="_Toc198653197" w:history="1">
+      <w:hyperlink w:anchor="_Toc199251598" w:history="1">
         <w:r>
           <w:rPr>
             <w:rStyle w:val="Lienhypertexte"/>
@@ -382,7 +357,7 @@
             <w:noProof/>
             <w:webHidden/>
           </w:rPr>
-          <w:instrText xml:space="preserve"> PAGEREF _Toc198653197 \h </w:instrText>
+          <w:instrText xml:space="preserve"> PAGEREF _Toc199251598 \h </w:instrText>
         </w:r>
         <w:r>
           <w:rPr>
@@ -430,7 +405,7 @@
           <w14:ligatures w14:val="standardContextual"/>
         </w:rPr>
       </w:pPr>
-      <w:hyperlink w:anchor="_Toc198653198" w:history="1">
+      <w:hyperlink w:anchor="_Toc199251599" w:history="1">
         <w:r>
           <w:rPr>
             <w:rStyle w:val="Lienhypertexte"/>
@@ -476,7 +451,7 @@
             <w:noProof/>
             <w:webHidden/>
           </w:rPr>
-          <w:instrText xml:space="preserve"> PAGEREF _Toc198653198 \h </w:instrText>
+          <w:instrText xml:space="preserve"> PAGEREF _Toc199251599 \h </w:instrText>
         </w:r>
         <w:r>
           <w:rPr>
@@ -524,7 +499,7 @@
           <w14:ligatures w14:val="standardContextual"/>
         </w:rPr>
       </w:pPr>
-      <w:hyperlink w:anchor="_Toc198653199" w:history="1">
+      <w:hyperlink w:anchor="_Toc199251600" w:history="1">
         <w:r>
           <w:rPr>
             <w:rStyle w:val="Lienhypertexte"/>
@@ -570,7 +545,7 @@
             <w:noProof/>
             <w:webHidden/>
           </w:rPr>
-          <w:instrText xml:space="preserve"> PAGEREF _Toc198653199 \h </w:instrText>
+          <w:instrText xml:space="preserve"> PAGEREF _Toc199251600 \h </w:instrText>
         </w:r>
         <w:r>
           <w:rPr>
@@ -618,7 +593,7 @@
           <w14:ligatures w14:val="standardContextual"/>
         </w:rPr>
       </w:pPr>
-      <w:hyperlink w:anchor="_Toc198653200" w:history="1">
+      <w:hyperlink w:anchor="_Toc199251601" w:history="1">
         <w:r>
           <w:rPr>
             <w:rStyle w:val="Lienhypertexte"/>
@@ -664,7 +639,7 @@
             <w:noProof/>
             <w:webHidden/>
           </w:rPr>
-          <w:instrText xml:space="preserve"> PAGEREF _Toc198653200 \h </w:instrText>
+          <w:instrText xml:space="preserve"> PAGEREF _Toc199251601 \h </w:instrText>
         </w:r>
         <w:r>
           <w:rPr>
@@ -712,7 +687,7 @@
           <w14:ligatures w14:val="standardContextual"/>
         </w:rPr>
       </w:pPr>
-      <w:hyperlink w:anchor="_Toc198653201" w:history="1">
+      <w:hyperlink w:anchor="_Toc199251602" w:history="1">
         <w:r>
           <w:rPr>
             <w:rStyle w:val="Lienhypertexte"/>
@@ -758,7 +733,7 @@
             <w:noProof/>
             <w:webHidden/>
           </w:rPr>
-          <w:instrText xml:space="preserve"> PAGEREF _Toc198653201 \h </w:instrText>
+          <w:instrText xml:space="preserve"> PAGEREF _Toc199251602 \h </w:instrText>
         </w:r>
         <w:r>
           <w:rPr>
@@ -806,7 +781,7 @@
           <w14:ligatures w14:val="standardContextual"/>
         </w:rPr>
       </w:pPr>
-      <w:hyperlink w:anchor="_Toc198653202" w:history="1">
+      <w:hyperlink w:anchor="_Toc199251603" w:history="1">
         <w:r>
           <w:rPr>
             <w:rStyle w:val="Lienhypertexte"/>
@@ -852,7 +827,7 @@
             <w:noProof/>
             <w:webHidden/>
           </w:rPr>
-          <w:instrText xml:space="preserve"> PAGEREF _Toc198653202 \h </w:instrText>
+          <w:instrText xml:space="preserve"> PAGEREF _Toc199251603 \h </w:instrText>
         </w:r>
         <w:r>
           <w:rPr>
@@ -900,7 +875,7 @@
           <w14:ligatures w14:val="standardContextual"/>
         </w:rPr>
       </w:pPr>
-      <w:hyperlink w:anchor="_Toc198653203" w:history="1">
+      <w:hyperlink w:anchor="_Toc199251604" w:history="1">
         <w:r>
           <w:rPr>
             <w:rStyle w:val="Lienhypertexte"/>
@@ -946,7 +921,7 @@
             <w:noProof/>
             <w:webHidden/>
           </w:rPr>
-          <w:instrText xml:space="preserve"> PAGEREF _Toc198653203 \h </w:instrText>
+          <w:instrText xml:space="preserve"> PAGEREF _Toc199251604 \h </w:instrText>
         </w:r>
         <w:r>
           <w:rPr>
@@ -996,7 +971,7 @@
           <w14:ligatures w14:val="standardContextual"/>
         </w:rPr>
       </w:pPr>
-      <w:hyperlink w:anchor="_Toc198653204" w:history="1">
+      <w:hyperlink w:anchor="_Toc199251605" w:history="1">
         <w:r>
           <w:rPr>
             <w:rStyle w:val="Lienhypertexte"/>
@@ -1044,7 +1019,7 @@
             <w:noProof/>
             <w:webHidden/>
           </w:rPr>
-          <w:instrText xml:space="preserve"> PAGEREF _Toc198653204 \h </w:instrText>
+          <w:instrText xml:space="preserve"> PAGEREF _Toc199251605 \h </w:instrText>
         </w:r>
         <w:r>
           <w:rPr>
@@ -1094,7 +1069,7 @@
           <w14:ligatures w14:val="standardContextual"/>
         </w:rPr>
       </w:pPr>
-      <w:hyperlink w:anchor="_Toc198653205" w:history="1">
+      <w:hyperlink w:anchor="_Toc199251606" w:history="1">
         <w:r>
           <w:rPr>
             <w:rStyle w:val="Lienhypertexte"/>
@@ -1142,7 +1117,7 @@
             <w:noProof/>
             <w:webHidden/>
           </w:rPr>
-          <w:instrText xml:space="preserve"> PAGEREF _Toc198653205 \h </w:instrText>
+          <w:instrText xml:space="preserve"> PAGEREF _Toc199251606 \h </w:instrText>
         </w:r>
         <w:r>
           <w:rPr>
@@ -1190,7 +1165,7 @@
           <w14:ligatures w14:val="standardContextual"/>
         </w:rPr>
       </w:pPr>
-      <w:hyperlink w:anchor="_Toc198653206" w:history="1">
+      <w:hyperlink w:anchor="_Toc199251607" w:history="1">
         <w:r>
           <w:rPr>
             <w:rStyle w:val="Lienhypertexte"/>
@@ -1236,7 +1211,7 @@
             <w:noProof/>
             <w:webHidden/>
           </w:rPr>
-          <w:instrText xml:space="preserve"> PAGEREF _Toc198653206 \h </w:instrText>
+          <w:instrText xml:space="preserve"> PAGEREF _Toc199251607 \h </w:instrText>
         </w:r>
         <w:r>
           <w:rPr>
@@ -1286,7 +1261,7 @@
           <w14:ligatures w14:val="standardContextual"/>
         </w:rPr>
       </w:pPr>
-      <w:hyperlink w:anchor="_Toc198653207" w:history="1">
+      <w:hyperlink w:anchor="_Toc199251608" w:history="1">
         <w:r>
           <w:rPr>
             <w:rStyle w:val="Lienhypertexte"/>
@@ -1334,7 +1309,7 @@
             <w:noProof/>
             <w:webHidden/>
           </w:rPr>
-          <w:instrText xml:space="preserve"> PAGEREF _Toc198653207 \h </w:instrText>
+          <w:instrText xml:space="preserve"> PAGEREF _Toc199251608 \h </w:instrText>
         </w:r>
         <w:r>
           <w:rPr>
@@ -1382,7 +1357,7 @@
           <w14:ligatures w14:val="standardContextual"/>
         </w:rPr>
       </w:pPr>
-      <w:hyperlink w:anchor="_Toc198653208" w:history="1">
+      <w:hyperlink w:anchor="_Toc199251609" w:history="1">
         <w:r>
           <w:rPr>
             <w:rStyle w:val="Lienhypertexte"/>
@@ -1428,7 +1403,7 @@
             <w:noProof/>
             <w:webHidden/>
           </w:rPr>
-          <w:instrText xml:space="preserve"> PAGEREF _Toc198653208 \h </w:instrText>
+          <w:instrText xml:space="preserve"> PAGEREF _Toc199251609 \h </w:instrText>
         </w:r>
         <w:r>
           <w:rPr>
@@ -1476,7 +1451,7 @@
           <w14:ligatures w14:val="standardContextual"/>
         </w:rPr>
       </w:pPr>
-      <w:hyperlink w:anchor="_Toc198653209" w:history="1">
+      <w:hyperlink w:anchor="_Toc199251610" w:history="1">
         <w:r>
           <w:rPr>
             <w:rStyle w:val="Lienhypertexte"/>
@@ -1522,7 +1497,7 @@
             <w:noProof/>
             <w:webHidden/>
           </w:rPr>
-          <w:instrText xml:space="preserve"> PAGEREF _Toc198653209 \h </w:instrText>
+          <w:instrText xml:space="preserve"> PAGEREF _Toc199251610 \h </w:instrText>
         </w:r>
         <w:r>
           <w:rPr>
@@ -1571,7 +1546,7 @@
           <w14:ligatures w14:val="standardContextual"/>
         </w:rPr>
       </w:pPr>
-      <w:hyperlink w:anchor="_Toc198653210" w:history="1">
+      <w:hyperlink w:anchor="_Toc199251611" w:history="1">
         <w:r>
           <w:rPr>
             <w:rStyle w:val="Lienhypertexte"/>
@@ -1618,7 +1593,7 @@
             <w:noProof/>
             <w:webHidden/>
           </w:rPr>
-          <w:instrText xml:space="preserve"> PAGEREF _Toc198653210 \h </w:instrText>
+          <w:instrText xml:space="preserve"> PAGEREF _Toc199251611 \h </w:instrText>
         </w:r>
         <w:r>
           <w:rPr>
@@ -1666,7 +1641,7 @@
           <w14:ligatures w14:val="standardContextual"/>
         </w:rPr>
       </w:pPr>
-      <w:hyperlink w:anchor="_Toc198653211" w:history="1">
+      <w:hyperlink w:anchor="_Toc199251612" w:history="1">
         <w:r>
           <w:rPr>
             <w:rStyle w:val="Lienhypertexte"/>
@@ -1712,7 +1687,7 @@
             <w:noProof/>
             <w:webHidden/>
           </w:rPr>
-          <w:instrText xml:space="preserve"> PAGEREF _Toc198653211 \h </w:instrText>
+          <w:instrText xml:space="preserve"> PAGEREF _Toc199251612 \h </w:instrText>
         </w:r>
         <w:r>
           <w:rPr>
@@ -1760,7 +1735,7 @@
           <w14:ligatures w14:val="standardContextual"/>
         </w:rPr>
       </w:pPr>
-      <w:hyperlink w:anchor="_Toc198653212" w:history="1">
+      <w:hyperlink w:anchor="_Toc199251613" w:history="1">
         <w:r>
           <w:rPr>
             <w:rStyle w:val="Lienhypertexte"/>
@@ -1806,7 +1781,7 @@
             <w:noProof/>
             <w:webHidden/>
           </w:rPr>
-          <w:instrText xml:space="preserve"> PAGEREF _Toc198653212 \h </w:instrText>
+          <w:instrText xml:space="preserve"> PAGEREF _Toc199251613 \h </w:instrText>
         </w:r>
         <w:r>
           <w:rPr>
@@ -1856,7 +1831,7 @@
           <w14:ligatures w14:val="standardContextual"/>
         </w:rPr>
       </w:pPr>
-      <w:hyperlink w:anchor="_Toc198653213" w:history="1">
+      <w:hyperlink w:anchor="_Toc199251614" w:history="1">
         <w:r>
           <w:rPr>
             <w:rStyle w:val="Lienhypertexte"/>
@@ -1904,7 +1879,7 @@
             <w:noProof/>
             <w:webHidden/>
           </w:rPr>
-          <w:instrText xml:space="preserve"> PAGEREF _Toc198653213 \h </w:instrText>
+          <w:instrText xml:space="preserve"> PAGEREF _Toc199251614 \h </w:instrText>
         </w:r>
         <w:r>
           <w:rPr>
@@ -1952,7 +1927,7 @@
           <w14:ligatures w14:val="standardContextual"/>
         </w:rPr>
       </w:pPr>
-      <w:hyperlink w:anchor="_Toc198653214" w:history="1">
+      <w:hyperlink w:anchor="_Toc199251615" w:history="1">
         <w:r>
           <w:rPr>
             <w:rStyle w:val="Lienhypertexte"/>
@@ -1998,7 +1973,7 @@
             <w:noProof/>
             <w:webHidden/>
           </w:rPr>
-          <w:instrText xml:space="preserve"> PAGEREF _Toc198653214 \h </w:instrText>
+          <w:instrText xml:space="preserve"> PAGEREF _Toc199251615 \h </w:instrText>
         </w:r>
         <w:r>
           <w:rPr>
@@ -2048,7 +2023,7 @@
           <w14:ligatures w14:val="standardContextual"/>
         </w:rPr>
       </w:pPr>
-      <w:hyperlink w:anchor="_Toc198653215" w:history="1">
+      <w:hyperlink w:anchor="_Toc199251616" w:history="1">
         <w:r>
           <w:rPr>
             <w:rStyle w:val="Lienhypertexte"/>
@@ -2096,7 +2071,7 @@
             <w:noProof/>
             <w:webHidden/>
           </w:rPr>
-          <w:instrText xml:space="preserve"> PAGEREF _Toc198653215 \h </w:instrText>
+          <w:instrText xml:space="preserve"> PAGEREF _Toc199251616 \h </w:instrText>
         </w:r>
         <w:r>
           <w:rPr>
@@ -2144,7 +2119,7 @@
           <w14:ligatures w14:val="standardContextual"/>
         </w:rPr>
       </w:pPr>
-      <w:hyperlink w:anchor="_Toc198653216" w:history="1">
+      <w:hyperlink w:anchor="_Toc199251617" w:history="1">
         <w:r>
           <w:rPr>
             <w:rStyle w:val="Lienhypertexte"/>
@@ -2190,7 +2165,7 @@
             <w:noProof/>
             <w:webHidden/>
           </w:rPr>
-          <w:instrText xml:space="preserve"> PAGEREF _Toc198653216 \h </w:instrText>
+          <w:instrText xml:space="preserve"> PAGEREF _Toc199251617 \h </w:instrText>
         </w:r>
         <w:r>
           <w:rPr>
@@ -2238,7 +2213,7 @@
           <w14:ligatures w14:val="standardContextual"/>
         </w:rPr>
       </w:pPr>
-      <w:hyperlink w:anchor="_Toc198653217" w:history="1">
+      <w:hyperlink w:anchor="_Toc199251618" w:history="1">
         <w:r>
           <w:rPr>
             <w:rStyle w:val="Lienhypertexte"/>
@@ -2284,7 +2259,7 @@
             <w:noProof/>
             <w:webHidden/>
           </w:rPr>
-          <w:instrText xml:space="preserve"> PAGEREF _Toc198653217 \h </w:instrText>
+          <w:instrText xml:space="preserve"> PAGEREF _Toc199251618 \h </w:instrText>
         </w:r>
         <w:r>
           <w:rPr>
@@ -2332,7 +2307,7 @@
           <w14:ligatures w14:val="standardContextual"/>
         </w:rPr>
       </w:pPr>
-      <w:hyperlink w:anchor="_Toc198653218" w:history="1">
+      <w:hyperlink w:anchor="_Toc199251619" w:history="1">
         <w:r>
           <w:rPr>
             <w:rStyle w:val="Lienhypertexte"/>
@@ -2378,7 +2353,7 @@
             <w:noProof/>
             <w:webHidden/>
           </w:rPr>
-          <w:instrText xml:space="preserve"> PAGEREF _Toc198653218 \h </w:instrText>
+          <w:instrText xml:space="preserve"> PAGEREF _Toc199251619 \h </w:instrText>
         </w:r>
         <w:r>
           <w:rPr>
@@ -2428,7 +2403,7 @@
           <w14:ligatures w14:val="standardContextual"/>
         </w:rPr>
       </w:pPr>
-      <w:hyperlink w:anchor="_Toc198653219" w:history="1">
+      <w:hyperlink w:anchor="_Toc199251620" w:history="1">
         <w:r>
           <w:rPr>
             <w:rStyle w:val="Lienhypertexte"/>
@@ -2476,7 +2451,7 @@
             <w:noProof/>
             <w:webHidden/>
           </w:rPr>
-          <w:instrText xml:space="preserve"> PAGEREF _Toc198653219 \h </w:instrText>
+          <w:instrText xml:space="preserve"> PAGEREF _Toc199251620 \h </w:instrText>
         </w:r>
         <w:r>
           <w:rPr>
@@ -2524,7 +2499,7 @@
           <w14:ligatures w14:val="standardContextual"/>
         </w:rPr>
       </w:pPr>
-      <w:hyperlink w:anchor="_Toc198653220" w:history="1">
+      <w:hyperlink w:anchor="_Toc199251621" w:history="1">
         <w:r>
           <w:rPr>
             <w:rStyle w:val="Lienhypertexte"/>
@@ -2570,7 +2545,7 @@
             <w:noProof/>
             <w:webHidden/>
           </w:rPr>
-          <w:instrText xml:space="preserve"> PAGEREF _Toc198653220 \h </w:instrText>
+          <w:instrText xml:space="preserve"> PAGEREF _Toc199251621 \h </w:instrText>
         </w:r>
         <w:r>
           <w:rPr>
@@ -2618,7 +2593,7 @@
           <w14:ligatures w14:val="standardContextual"/>
         </w:rPr>
       </w:pPr>
-      <w:hyperlink w:anchor="_Toc198653221" w:history="1">
+      <w:hyperlink w:anchor="_Toc199251622" w:history="1">
         <w:r>
           <w:rPr>
             <w:rStyle w:val="Lienhypertexte"/>
@@ -2664,7 +2639,7 @@
             <w:noProof/>
             <w:webHidden/>
           </w:rPr>
-          <w:instrText xml:space="preserve"> PAGEREF _Toc198653221 \h </w:instrText>
+          <w:instrText xml:space="preserve"> PAGEREF _Toc199251622 \h </w:instrText>
         </w:r>
         <w:r>
           <w:rPr>
@@ -2712,7 +2687,7 @@
           <w14:ligatures w14:val="standardContextual"/>
         </w:rPr>
       </w:pPr>
-      <w:hyperlink w:anchor="_Toc198653222" w:history="1">
+      <w:hyperlink w:anchor="_Toc199251623" w:history="1">
         <w:r>
           <w:rPr>
             <w:rStyle w:val="Lienhypertexte"/>
@@ -2758,7 +2733,7 @@
             <w:noProof/>
             <w:webHidden/>
           </w:rPr>
-          <w:instrText xml:space="preserve"> PAGEREF _Toc198653222 \h </w:instrText>
+          <w:instrText xml:space="preserve"> PAGEREF _Toc199251623 \h </w:instrText>
         </w:r>
         <w:r>
           <w:rPr>
@@ -2808,7 +2783,7 @@
           <w14:ligatures w14:val="standardContextual"/>
         </w:rPr>
       </w:pPr>
-      <w:hyperlink w:anchor="_Toc198653223" w:history="1">
+      <w:hyperlink w:anchor="_Toc199251624" w:history="1">
         <w:r>
           <w:rPr>
             <w:rStyle w:val="Lienhypertexte"/>
@@ -2856,7 +2831,7 @@
             <w:noProof/>
             <w:webHidden/>
           </w:rPr>
-          <w:instrText xml:space="preserve"> PAGEREF _Toc198653223 \h </w:instrText>
+          <w:instrText xml:space="preserve"> PAGEREF _Toc199251624 \h </w:instrText>
         </w:r>
         <w:r>
           <w:rPr>
@@ -2909,7 +2884,7 @@
       </w:pPr>
       <w:bookmarkStart w:id="0" w:name="_Toc532179955"/>
       <w:bookmarkStart w:id="1" w:name="_Toc165969637"/>
-      <w:bookmarkStart w:id="2" w:name="_Toc198653196"/>
+      <w:bookmarkStart w:id="2" w:name="_Toc199251597"/>
       <w:r>
         <w:lastRenderedPageBreak/>
         <w:t>Spécifications</w:t>
@@ -2929,7 +2904,7 @@
       </w:pPr>
       <w:bookmarkStart w:id="3" w:name="_Toc532179969"/>
       <w:bookmarkStart w:id="4" w:name="_Toc165969639"/>
-      <w:bookmarkStart w:id="5" w:name="_Toc198653197"/>
+      <w:bookmarkStart w:id="5" w:name="_Toc199251598"/>
       <w:r>
         <w:t>T</w:t>
       </w:r>
@@ -2963,7 +2938,7 @@
       <w:pPr>
         <w:pStyle w:val="Titre2"/>
       </w:pPr>
-      <w:bookmarkStart w:id="6" w:name="_Toc198653198"/>
+      <w:bookmarkStart w:id="6" w:name="_Toc199251599"/>
       <w:r>
         <w:t>Description</w:t>
       </w:r>
@@ -2979,13 +2954,7 @@
         <w:pStyle w:val="Retraitcorpsdetexte"/>
       </w:pPr>
       <w:r>
-        <w:t xml:space="preserve">Réaliser le </w:t>
-      </w:r>
-      <w:r>
-        <w:t>frontend</w:t>
-      </w:r>
-      <w:r>
-        <w:t xml:space="preserve"> d’une application permettant de partager sa passion pour la lecture.</w:t>
+        <w:t>Réaliser le frontend d’une application permettant de partager sa passion pour la lecture.</w:t>
       </w:r>
     </w:p>
     <w:p>
@@ -2997,7 +2966,7 @@
       <w:pPr>
         <w:pStyle w:val="Titre2"/>
       </w:pPr>
-      <w:bookmarkStart w:id="7" w:name="_Toc198653199"/>
+      <w:bookmarkStart w:id="7" w:name="_Toc199251600"/>
       <w:r>
         <w:t>Matériel et logiciels à disposition</w:t>
       </w:r>
@@ -3028,11 +2997,9 @@
           <w:numId w:val="48"/>
         </w:numPr>
       </w:pPr>
-      <w:proofErr w:type="spellStart"/>
       <w:r>
         <w:t>Vscode</w:t>
       </w:r>
-      <w:proofErr w:type="spellEnd"/>
     </w:p>
     <w:p>
       <w:pPr>
@@ -3079,7 +3046,7 @@
       <w:pPr>
         <w:pStyle w:val="Titre2"/>
       </w:pPr>
-      <w:bookmarkStart w:id="8" w:name="_Toc198653200"/>
+      <w:bookmarkStart w:id="8" w:name="_Toc199251601"/>
       <w:r>
         <w:t>P</w:t>
       </w:r>
@@ -3116,7 +3083,7 @@
       <w:pPr>
         <w:pStyle w:val="Titre2"/>
       </w:pPr>
-      <w:bookmarkStart w:id="9" w:name="_Toc198653201"/>
+      <w:bookmarkStart w:id="9" w:name="_Toc199251602"/>
       <w:r>
         <w:t>Cahier des charges</w:t>
       </w:r>
@@ -3145,7 +3112,7 @@
       <w:pPr>
         <w:pStyle w:val="Titre2"/>
       </w:pPr>
-      <w:bookmarkStart w:id="10" w:name="_Toc198653202"/>
+      <w:bookmarkStart w:id="10" w:name="_Toc199251603"/>
       <w:r>
         <w:t>Les points suivants seront évalués</w:t>
       </w:r>
@@ -3230,7 +3197,7 @@
       <w:pPr>
         <w:pStyle w:val="Titre2"/>
       </w:pPr>
-      <w:bookmarkStart w:id="11" w:name="_Toc198653203"/>
+      <w:bookmarkStart w:id="11" w:name="_Toc199251604"/>
       <w:r>
         <w:t>Validation et conditions de réussite</w:t>
       </w:r>
@@ -3276,7 +3243,7 @@
       <w:pPr>
         <w:pStyle w:val="Titre1"/>
       </w:pPr>
-      <w:bookmarkStart w:id="12" w:name="_Toc198653204"/>
+      <w:bookmarkStart w:id="12" w:name="_Toc199251605"/>
       <w:r>
         <w:t>Planification</w:t>
       </w:r>
@@ -3301,27 +3268,11 @@
           <w:rPr>
             <w:rStyle w:val="Lienhypertexte"/>
           </w:rPr>
-          <w:t xml:space="preserve">GitHub </w:t>
-        </w:r>
-        <w:proofErr w:type="spellStart"/>
-        <w:r>
-          <w:rPr>
-            <w:rStyle w:val="Lienhypertexte"/>
-          </w:rPr>
-          <w:t>project</w:t>
-        </w:r>
-        <w:proofErr w:type="spellEnd"/>
+          <w:t>GitHub project</w:t>
+        </w:r>
       </w:hyperlink>
       <w:r>
-        <w:t xml:space="preserve">. Nous avons commencé par mettre toutes les tâches connues dans le </w:t>
-      </w:r>
-      <w:proofErr w:type="spellStart"/>
-      <w:r>
-        <w:t>Backlog</w:t>
-      </w:r>
-      <w:proofErr w:type="spellEnd"/>
-      <w:r>
-        <w:t xml:space="preserve"> (colonne de gauche) avant de commencer le développement. Il y a ensuite eu des tâches que l’on a ajoutées, mais celles-ci sont peu nombreuses.</w:t>
+        <w:t>. Nous avons commencé par mettre toutes les tâches connues dans le Backlog (colonne de gauche) avant de commencer le développement. Il y a ensuite eu des tâches que l’on a ajoutées, mais celles-ci sont peu nombreuses.</w:t>
       </w:r>
     </w:p>
     <w:p>
@@ -3398,7 +3349,7 @@
       <w:pPr>
         <w:pStyle w:val="Titre1"/>
       </w:pPr>
-      <w:bookmarkStart w:id="15" w:name="_Toc198653205"/>
+      <w:bookmarkStart w:id="15" w:name="_Toc199251606"/>
       <w:r>
         <w:t>Analyse</w:t>
       </w:r>
@@ -3412,7 +3363,7 @@
       </w:pPr>
       <w:bookmarkStart w:id="16" w:name="_Toc532179959"/>
       <w:bookmarkStart w:id="17" w:name="_Toc165969643"/>
-      <w:bookmarkStart w:id="18" w:name="_Toc198653206"/>
+      <w:bookmarkStart w:id="18" w:name="_Toc199251607"/>
       <w:r>
         <w:t>Document d’analyse</w:t>
       </w:r>
@@ -3430,30 +3381,7 @@
       <w:bookmarkStart w:id="19" w:name="_Toc532179967"/>
       <w:bookmarkStart w:id="20" w:name="_Toc165969651"/>
       <w:r>
-        <w:t>Au début du projet, nous avons fait la maquette des</w:t>
-      </w:r>
-      <w:r>
-        <w:t xml:space="preserve"> différentes</w:t>
-      </w:r>
-      <w:r>
-        <w:t xml:space="preserve"> pages </w:t>
-      </w:r>
-      <w:r>
-        <w:t xml:space="preserve">du site web avec </w:t>
-      </w:r>
-      <w:proofErr w:type="spellStart"/>
-      <w:r>
-        <w:t>Figma</w:t>
-      </w:r>
-      <w:proofErr w:type="spellEnd"/>
-      <w:r>
-        <w:t>.</w:t>
-      </w:r>
-      <w:r>
-        <w:t xml:space="preserve"> Nous</w:t>
-      </w:r>
-      <w:r>
-        <w:t xml:space="preserve"> avons également utilisé les premières maquettes réalisées lors de la première partie du projet (backend).</w:t>
+        <w:t>Au début du projet, nous avons fait la maquette des différentes pages du site web avec Figma. Nous avons également utilisé les premières maquettes réalisées lors de la première partie du projet (backend).</w:t>
       </w:r>
     </w:p>
     <w:p>
@@ -3473,7 +3401,15 @@
       <w:pPr>
         <w:pStyle w:val="Retraitcorpsdetexte"/>
       </w:pPr>
-      <w:r>
+    </w:p>
+    <w:p>
+      <w:pPr>
+        <w:pStyle w:val="Retraitcorpsdetexte"/>
+      </w:pPr>
+      <w:r>
+        <w:rPr>
+          <w:noProof/>
+        </w:rPr>
         <w:drawing>
           <wp:inline distT="0" distB="0" distL="0" distR="0" wp14:anchorId="78417D4E" wp14:editId="56D4A69B">
             <wp:extent cx="4940300" cy="3243059"/>
@@ -3512,6 +3448,11 @@
       </w:r>
     </w:p>
     <w:p>
+      <w:r>
+        <w:br w:type="page"/>
+      </w:r>
+    </w:p>
+    <w:p>
       <w:pPr>
         <w:pStyle w:val="Retraitcorpsdetexte"/>
       </w:pPr>
@@ -3534,7 +3475,9 @@
         <w:pStyle w:val="Retraitcorpsdetexte"/>
       </w:pPr>
       <w:r>
-        <w:lastRenderedPageBreak/>
+        <w:rPr>
+          <w:noProof/>
+        </w:rPr>
         <w:drawing>
           <wp:inline distT="0" distB="0" distL="0" distR="0" wp14:anchorId="5E21E66D" wp14:editId="6BABFEDD">
             <wp:extent cx="4999679" cy="2828925"/>
@@ -3586,39 +3529,16 @@
         <w:t>La page de profil d’un utilisateur </w:t>
       </w:r>
       <w:r>
-        <w:t>(« Livres » sélectionné</w:t>
-      </w:r>
-      <w:proofErr w:type="gramStart"/>
-      <w:r>
-        <w:t>)</w:t>
+        <w:t>(« Livres » sélectionné)</w:t>
       </w:r>
       <w:r>
         <w:t>:</w:t>
       </w:r>
-      <w:proofErr w:type="gramEnd"/>
       <w:r>
         <w:br/>
       </w:r>
       <w:r>
-        <w:t>C’est là qu’on voit la liste de tou</w:t>
-      </w:r>
-      <w:r>
-        <w:t xml:space="preserve">s </w:t>
-      </w:r>
-      <w:r>
-        <w:t xml:space="preserve">les </w:t>
-      </w:r>
-      <w:r>
-        <w:t>livres</w:t>
-      </w:r>
-      <w:r>
-        <w:t xml:space="preserve"> qu’il a posté</w:t>
-      </w:r>
-      <w:r>
-        <w:t>s</w:t>
-      </w:r>
-      <w:r>
-        <w:t>.</w:t>
+        <w:t>C’est là qu’on voit la liste de tous les livres qu’il a postés.</w:t>
       </w:r>
     </w:p>
     <w:p>
@@ -3630,6 +3550,9 @@
         <w:br/>
       </w:r>
       <w:r>
+        <w:rPr>
+          <w:noProof/>
+        </w:rPr>
         <w:drawing>
           <wp:inline distT="0" distB="0" distL="0" distR="0" wp14:anchorId="2FBD1E6F" wp14:editId="27189600">
             <wp:extent cx="5048250" cy="3076260"/>
@@ -3668,6 +3591,11 @@
       </w:r>
     </w:p>
     <w:p>
+      <w:r>
+        <w:br w:type="page"/>
+      </w:r>
+    </w:p>
+    <w:p>
       <w:pPr>
         <w:pStyle w:val="Retraitcorpsdetexte"/>
         <w:jc w:val="left"/>
@@ -3679,22 +3607,8 @@
         <w:jc w:val="left"/>
       </w:pPr>
       <w:r>
-        <w:t>La page de profil d’un utilisateur (« </w:t>
-      </w:r>
-      <w:r>
-        <w:t xml:space="preserve">Appréciations </w:t>
-      </w:r>
-      <w:r>
-        <w:t xml:space="preserve">» </w:t>
-      </w:r>
-      <w:r>
-        <w:t>sélectionné</w:t>
-      </w:r>
-      <w:proofErr w:type="gramStart"/>
-      <w:r>
-        <w:t>):</w:t>
-      </w:r>
-      <w:proofErr w:type="gramEnd"/>
+        <w:t>La page de profil d’un utilisateur (« Appréciations » sélectionné):</w:t>
+      </w:r>
     </w:p>
     <w:p>
       <w:pPr>
@@ -3723,7 +3637,9 @@
         <w:jc w:val="left"/>
       </w:pPr>
       <w:r>
-        <w:lastRenderedPageBreak/>
+        <w:rPr>
+          <w:noProof/>
+        </w:rPr>
         <w:drawing>
           <wp:inline distT="0" distB="0" distL="0" distR="0" wp14:anchorId="0103AFB7" wp14:editId="4A8DF7F0">
             <wp:extent cx="4986068" cy="3047164"/>
@@ -3788,6 +3704,9 @@
         <w:jc w:val="left"/>
       </w:pPr>
       <w:r>
+        <w:rPr>
+          <w:noProof/>
+        </w:rPr>
         <w:drawing>
           <wp:inline distT="0" distB="0" distL="0" distR="0" wp14:anchorId="2FBE4C69" wp14:editId="37A7DD65">
             <wp:extent cx="5020574" cy="3064930"/>
@@ -3826,6 +3745,11 @@
       </w:r>
     </w:p>
     <w:p>
+      <w:r>
+        <w:br w:type="page"/>
+      </w:r>
+    </w:p>
+    <w:p>
       <w:pPr>
         <w:pStyle w:val="Retraitcorpsdetexte"/>
         <w:jc w:val="left"/>
@@ -3852,7 +3776,9 @@
         <w:jc w:val="left"/>
       </w:pPr>
       <w:r>
-        <w:lastRenderedPageBreak/>
+        <w:rPr>
+          <w:noProof/>
+        </w:rPr>
         <w:drawing>
           <wp:inline distT="0" distB="0" distL="0" distR="0" wp14:anchorId="7492E70F" wp14:editId="6B602A55">
             <wp:extent cx="4822166" cy="2975707"/>
@@ -3914,6 +3840,9 @@
         <w:jc w:val="left"/>
       </w:pPr>
       <w:r>
+        <w:rPr>
+          <w:noProof/>
+        </w:rPr>
         <w:drawing>
           <wp:inline distT="0" distB="0" distL="0" distR="0" wp14:anchorId="276F58DA" wp14:editId="564C4E5B">
             <wp:extent cx="4821555" cy="2891870"/>
@@ -3952,6 +3881,11 @@
       </w:r>
     </w:p>
     <w:p>
+      <w:r>
+        <w:br w:type="page"/>
+      </w:r>
+    </w:p>
+    <w:p>
       <w:pPr>
         <w:pStyle w:val="Retraitcorpsdetexte"/>
         <w:jc w:val="left"/>
@@ -3978,7 +3912,9 @@
         <w:jc w:val="left"/>
       </w:pPr>
       <w:r>
-        <w:lastRenderedPageBreak/>
+        <w:rPr>
+          <w:noProof/>
+        </w:rPr>
         <w:drawing>
           <wp:inline distT="0" distB="0" distL="0" distR="0" wp14:anchorId="622FBF79" wp14:editId="42F20D6B">
             <wp:extent cx="4908430" cy="2741577"/>
@@ -4027,7 +3963,7 @@
       </w:pPr>
       <w:bookmarkStart w:id="21" w:name="_Toc532179964"/>
       <w:bookmarkStart w:id="22" w:name="_Toc165969648"/>
-      <w:bookmarkStart w:id="23" w:name="_Toc198653207"/>
+      <w:bookmarkStart w:id="23" w:name="_Toc199251608"/>
       <w:bookmarkEnd w:id="19"/>
       <w:bookmarkEnd w:id="20"/>
       <w:r>
@@ -4042,7 +3978,7 @@
         <w:pStyle w:val="Titre2"/>
       </w:pPr>
       <w:bookmarkStart w:id="24" w:name="_Mode_de_fonctionnement"/>
-      <w:bookmarkStart w:id="25" w:name="_Toc198653208"/>
+      <w:bookmarkStart w:id="25" w:name="_Toc199251609"/>
       <w:bookmarkEnd w:id="24"/>
       <w:r>
         <w:t>Mode de fonctionnement</w:t>
@@ -4062,31 +3998,7 @@
         <w:pStyle w:val="Retraitcorpsdetexte"/>
       </w:pPr>
       <w:r>
-        <w:t xml:space="preserve">Chaque séquence de travail est débutée par un </w:t>
-      </w:r>
-      <w:proofErr w:type="gramStart"/>
-      <w:r>
-        <w:t>« meeting »</w:t>
-      </w:r>
-      <w:proofErr w:type="gramEnd"/>
-      <w:r>
-        <w:t xml:space="preserve"> de 5-10 minutes (</w:t>
-      </w:r>
-      <w:proofErr w:type="spellStart"/>
-      <w:r>
-        <w:t>daily</w:t>
-      </w:r>
-      <w:proofErr w:type="spellEnd"/>
-      <w:r>
-        <w:t xml:space="preserve"> </w:t>
-      </w:r>
-      <w:proofErr w:type="spellStart"/>
-      <w:r>
-        <w:t>scrum</w:t>
-      </w:r>
-      <w:proofErr w:type="spellEnd"/>
-      <w:r>
-        <w:t>) dans lequel nous résumons ce qui s’est passé précédemment et nous répartissons le travail pour la session. Quand la séquence est longue, nous prenons un second moment pour une réunion du même type que la première.</w:t>
+        <w:t>Chaque séquence de travail est débutée par un « meeting » de 5-10 minutes (daily scrum) dans lequel nous résumons ce qui s’est passé précédemment et nous répartissons le travail pour la session. Quand la séquence est longue, nous prenons un second moment pour une réunion du même type que la première.</w:t>
       </w:r>
     </w:p>
     <w:p>
@@ -4136,7 +4048,7 @@
       <w:pPr>
         <w:pStyle w:val="Titre2"/>
       </w:pPr>
-      <w:bookmarkStart w:id="26" w:name="_Toc198653209"/>
+      <w:bookmarkStart w:id="26" w:name="_Toc199251610"/>
       <w:r>
         <w:t>Conventions</w:t>
       </w:r>
@@ -4172,14 +4084,9 @@
       </w:pPr>
       <w:bookmarkStart w:id="27" w:name="_Toc1281206035"/>
       <w:bookmarkStart w:id="28" w:name="_Toc192686530"/>
-      <w:bookmarkStart w:id="29" w:name="_Toc198653210"/>
-      <w:proofErr w:type="spellStart"/>
-      <w:r>
-        <w:t>Commits</w:t>
-      </w:r>
-      <w:proofErr w:type="spellEnd"/>
-      <w:r>
-        <w:t xml:space="preserve"> GitHub</w:t>
+      <w:bookmarkStart w:id="29" w:name="_Toc199251611"/>
+      <w:r>
+        <w:t>Commits GitHub</w:t>
       </w:r>
       <w:bookmarkEnd w:id="27"/>
       <w:bookmarkEnd w:id="28"/>
@@ -4190,15 +4097,7 @@
         <w:pStyle w:val="Retraitcorpsdetexte3"/>
       </w:pPr>
       <w:r>
-        <w:t xml:space="preserve">Afin de rendre la lecture et la compréhension des </w:t>
-      </w:r>
-      <w:proofErr w:type="spellStart"/>
-      <w:r>
-        <w:t>commits</w:t>
-      </w:r>
-      <w:proofErr w:type="spellEnd"/>
-      <w:r>
-        <w:t xml:space="preserve"> GitHub, nous nous sommes mis d’accord pour que le message de chaque commit contienne au moins un emoji. Ceci a également pour but de mettre en valeur notre dynamisme tout en restant sérieux et professionnel.</w:t>
+        <w:t>Afin de rendre la lecture et la compréhension des commits GitHub, nous nous sommes mis d’accord pour que le message de chaque commit contienne au moins un emoji. Ceci a également pour but de mettre en valeur notre dynamisme tout en restant sérieux et professionnel.</w:t>
       </w:r>
     </w:p>
     <w:p>
@@ -4209,14 +4108,12 @@
         <w:t xml:space="preserve">L’outil d’aide utilisé est le site </w:t>
       </w:r>
       <w:hyperlink r:id="rId22" w:history="1">
-        <w:proofErr w:type="spellStart"/>
         <w:r>
           <w:rPr>
             <w:rStyle w:val="Lienhypertexte"/>
           </w:rPr>
           <w:t>gitmoji.dev</w:t>
         </w:r>
-        <w:proofErr w:type="spellEnd"/>
       </w:hyperlink>
     </w:p>
     <w:p>
@@ -4240,9 +4137,8 @@
       </w:pPr>
       <w:bookmarkStart w:id="30" w:name="_Toc532179965"/>
       <w:bookmarkStart w:id="31" w:name="_Toc165969649"/>
-      <w:bookmarkStart w:id="32" w:name="_Toc198653211"/>
-      <w:r>
-        <w:lastRenderedPageBreak/>
+      <w:bookmarkStart w:id="32" w:name="_Toc199251612"/>
+      <w:r>
         <w:t>Dossier de Réalisation</w:t>
       </w:r>
       <w:bookmarkEnd w:id="30"/>
@@ -4251,389 +4147,124 @@
     </w:p>
     <w:p>
       <w:pPr>
-        <w:pStyle w:val="Informations"/>
-        <w:numPr>
-          <w:ilvl w:val="5"/>
-          <w:numId w:val="20"/>
-        </w:numPr>
-      </w:pPr>
-      <w:r>
-        <w:t>Ce</w:t>
-      </w:r>
-      <w:r>
-        <w:t>tte partie</w:t>
-      </w:r>
-      <w:r>
-        <w:t xml:space="preserve"> permet de reproduire ou reprendre le projet par un tiers.</w:t>
-      </w:r>
-    </w:p>
-    <w:p>
-      <w:pPr>
-        <w:pStyle w:val="Informations"/>
-        <w:numPr>
-          <w:ilvl w:val="5"/>
-          <w:numId w:val="20"/>
-        </w:numPr>
-      </w:pPr>
-      <w:r>
-        <w:t xml:space="preserve">Pour chaque </w:t>
-      </w:r>
-      <w:r>
-        <w:t xml:space="preserve">étape, il faut décrire sa mise en </w:t>
-      </w:r>
-      <w:r>
-        <w:t>œuvre. Typiquement</w:t>
-      </w:r>
-      <w:r>
-        <w:t> :</w:t>
-      </w:r>
-    </w:p>
-    <w:p>
-      <w:pPr>
-        <w:pStyle w:val="Informations"/>
-        <w:numPr>
-          <w:ilvl w:val="6"/>
-          <w:numId w:val="20"/>
-        </w:numPr>
-      </w:pPr>
-      <w:r>
-        <w:t>Versions des outils logiciels utilisés (OS, applications, pilotes, librairies, etc.)</w:t>
-      </w:r>
-    </w:p>
-    <w:p>
-      <w:pPr>
-        <w:pStyle w:val="Informations"/>
-        <w:numPr>
-          <w:ilvl w:val="6"/>
-          <w:numId w:val="20"/>
-        </w:numPr>
-      </w:pPr>
-      <w:r>
-        <w:t>Configurations spéciales</w:t>
-      </w:r>
-      <w:r>
-        <w:t xml:space="preserve"> des outils (Equipements, </w:t>
-      </w:r>
-      <w:r>
-        <w:t>PC</w:t>
-      </w:r>
-      <w:r>
-        <w:t xml:space="preserve">, machines, </w:t>
-      </w:r>
-      <w:r>
-        <w:t xml:space="preserve">outillage, </w:t>
-      </w:r>
-      <w:r>
-        <w:t>etc.)</w:t>
-      </w:r>
-    </w:p>
-    <w:p>
-      <w:pPr>
-        <w:pStyle w:val="Informations"/>
-        <w:numPr>
-          <w:ilvl w:val="6"/>
-          <w:numId w:val="20"/>
-        </w:numPr>
-      </w:pPr>
-      <w:r>
-        <w:t xml:space="preserve">Code source </w:t>
-      </w:r>
-      <w:r>
-        <w:t xml:space="preserve">commenté </w:t>
-      </w:r>
-      <w:r>
-        <w:t xml:space="preserve">des </w:t>
-      </w:r>
-      <w:r>
-        <w:t>éléments logiciels</w:t>
-      </w:r>
-      <w:r>
-        <w:t xml:space="preserve"> développés.</w:t>
-      </w:r>
-    </w:p>
-    <w:p>
-      <w:pPr>
-        <w:pStyle w:val="Informations"/>
-        <w:numPr>
-          <w:ilvl w:val="6"/>
-          <w:numId w:val="20"/>
-        </w:numPr>
-      </w:pPr>
-      <w:r>
-        <w:t>Modèle physique d’une base de données.</w:t>
-      </w:r>
-    </w:p>
-    <w:p>
-      <w:pPr>
-        <w:pStyle w:val="Informations"/>
-        <w:numPr>
-          <w:ilvl w:val="6"/>
-          <w:numId w:val="20"/>
-        </w:numPr>
-      </w:pPr>
-      <w:r>
-        <w:t>Arborescences des documents produits</w:t>
-      </w:r>
-      <w:r>
-        <w:t>.</w:t>
-      </w:r>
-    </w:p>
-    <w:p>
-      <w:pPr>
-        <w:pStyle w:val="Informations"/>
-        <w:numPr>
-          <w:ilvl w:val="5"/>
-          <w:numId w:val="20"/>
-        </w:numPr>
-      </w:pPr>
-      <w:r>
-        <w:t>Il faut décrire le parcours de réalisation e</w:t>
-      </w:r>
-      <w:r>
-        <w:t>t</w:t>
-      </w:r>
-      <w:r>
-        <w:t xml:space="preserve"> justifi</w:t>
-      </w:r>
-      <w:r>
-        <w:t>er</w:t>
-      </w:r>
-      <w:r>
-        <w:t xml:space="preserve"> les choix. </w:t>
-      </w:r>
-    </w:p>
-    <w:p>
-      <w:pPr>
-        <w:pStyle w:val="Titre2"/>
-      </w:pPr>
-      <w:bookmarkStart w:id="33" w:name="_Toc532179960"/>
-      <w:bookmarkStart w:id="34" w:name="_Toc165969644"/>
-      <w:bookmarkStart w:id="35" w:name="_Toc198653212"/>
-      <w:r>
-        <w:t>Modifications</w:t>
+        <w:pStyle w:val="Titre3"/>
+      </w:pPr>
+      <w:r>
+        <w:t>Structure du code</w:t>
+      </w:r>
+    </w:p>
+    <w:p>
+      <w:pPr>
+        <w:pStyle w:val="Retraitcorpsdetexte3"/>
+      </w:pPr>
+      <w:r>
+        <w:t>Voici l’organisation des sous-dossiers dans le dossier « src » :</w:t>
+      </w:r>
+    </w:p>
+    <w:p>
+      <w:pPr>
+        <w:pStyle w:val="Retraitcorpsdetexte3"/>
+      </w:pPr>
+      <w:r>
+        <w:drawing>
+          <wp:inline distT="0" distB="0" distL="0" distR="0" wp14:anchorId="2D829284" wp14:editId="053B9312">
+            <wp:extent cx="1219370" cy="1676634"/>
+            <wp:effectExtent l="0" t="0" r="0" b="0"/>
+            <wp:docPr id="3" name="Image 3"/>
+            <wp:cNvGraphicFramePr>
+              <a:graphicFrameLocks xmlns:a="http://schemas.openxmlformats.org/drawingml/2006/main" noChangeAspect="1"/>
+            </wp:cNvGraphicFramePr>
+            <a:graphic xmlns:a="http://schemas.openxmlformats.org/drawingml/2006/main">
+              <a:graphicData uri="http://schemas.openxmlformats.org/drawingml/2006/picture">
+                <pic:pic xmlns:pic="http://schemas.openxmlformats.org/drawingml/2006/picture">
+                  <pic:nvPicPr>
+                    <pic:cNvPr id="1" name=""/>
+                    <pic:cNvPicPr/>
+                  </pic:nvPicPr>
+                  <pic:blipFill>
+                    <a:blip r:embed="rId23"/>
+                    <a:stretch>
+                      <a:fillRect/>
+                    </a:stretch>
+                  </pic:blipFill>
+                  <pic:spPr>
+                    <a:xfrm>
+                      <a:off x="0" y="0"/>
+                      <a:ext cx="1219370" cy="1676634"/>
+                    </a:xfrm>
+                    <a:prstGeom prst="rect">
+                      <a:avLst/>
+                    </a:prstGeom>
+                  </pic:spPr>
+                </pic:pic>
+              </a:graphicData>
+            </a:graphic>
+          </wp:inline>
+        </w:drawing>
+      </w:r>
+    </w:p>
+    <w:p>
+      <w:pPr>
+        <w:pStyle w:val="Retraitcorpsdetexte3"/>
+      </w:pPr>
+      <w:r>
+        <w:t>Notre projet est donc séparé en de nombreux fichiers qui sont eux-mêmes classés selon leur fonction.</w:t>
+      </w:r>
+    </w:p>
+    <w:p>
+      <w:pPr>
+        <w:pStyle w:val="Titre3"/>
+      </w:pPr>
+      <w:r>
+        <w:t>Routes</w:t>
+      </w:r>
+    </w:p>
+    <w:p>
+      <w:pPr>
+        <w:pStyle w:val="Retraitcorpsdetexte3"/>
+      </w:pPr>
+      <w:r>
+        <w:t>Nous avons configuré Vue Router pour gérer les pages de manière dynamique et fluide dans le frontend.</w:t>
+      </w:r>
+    </w:p>
+    <w:p>
+      <w:pPr>
+        <w:pStyle w:val="Titre1"/>
+      </w:pPr>
+      <w:bookmarkStart w:id="33" w:name="_Toc165969653"/>
+      <w:bookmarkStart w:id="34" w:name="_Toc199251616"/>
+      <w:r>
+        <w:t>Conclusion</w:t>
       </w:r>
       <w:bookmarkEnd w:id="33"/>
       <w:bookmarkEnd w:id="34"/>
+    </w:p>
+    <w:p>
+      <w:pPr>
+        <w:pStyle w:val="Titre2"/>
+      </w:pPr>
+      <w:bookmarkStart w:id="35" w:name="_Toc165969654"/>
+      <w:bookmarkStart w:id="36" w:name="_Toc199251617"/>
+      <w:r>
+        <w:t xml:space="preserve">Bilan des </w:t>
+      </w:r>
       <w:bookmarkEnd w:id="35"/>
-    </w:p>
-    <w:p>
-      <w:pPr>
-        <w:pStyle w:val="Informations"/>
-        <w:numPr>
-          <w:ilvl w:val="5"/>
-          <w:numId w:val="21"/>
-        </w:numPr>
-      </w:pPr>
-      <w:r>
-        <w:t>Historique</w:t>
-      </w:r>
-      <w:r>
-        <w:t xml:space="preserve"> des modifications demandées (ou nécessaires) au</w:t>
-      </w:r>
-      <w:r>
-        <w:t>x</w:t>
-      </w:r>
-      <w:r>
-        <w:t xml:space="preserve"> spécifications détaillé</w:t>
-      </w:r>
-      <w:r>
-        <w:t>es.</w:t>
-      </w:r>
-    </w:p>
-    <w:p>
-      <w:pPr>
-        <w:pStyle w:val="Informations"/>
-        <w:numPr>
-          <w:ilvl w:val="5"/>
-          <w:numId w:val="21"/>
-        </w:numPr>
-      </w:pPr>
-      <w:r>
-        <w:t>Date, raison, description, etc.</w:t>
-      </w:r>
-    </w:p>
-    <w:p>
-      <w:pPr>
-        <w:pStyle w:val="Titre1"/>
-      </w:pPr>
-      <w:bookmarkStart w:id="36" w:name="_Toc532179966"/>
-      <w:bookmarkStart w:id="37" w:name="_Toc165969650"/>
-      <w:bookmarkStart w:id="38" w:name="_Toc198653213"/>
-      <w:r>
-        <w:t>Tests</w:t>
+      <w:r>
+        <w:t>fonctionnalités demandées</w:t>
       </w:r>
       <w:bookmarkEnd w:id="36"/>
+    </w:p>
+    <w:p>
+      <w:pPr>
+        <w:pStyle w:val="Titre2"/>
+      </w:pPr>
+      <w:bookmarkStart w:id="37" w:name="_Toc165969655"/>
+      <w:bookmarkStart w:id="38" w:name="_Toc199251618"/>
+      <w:r>
+        <w:t>Bilan de la planification</w:t>
+      </w:r>
       <w:bookmarkEnd w:id="37"/>
       <w:bookmarkEnd w:id="38"/>
-    </w:p>
-    <w:p>
-      <w:pPr>
-        <w:pStyle w:val="Titre2"/>
-      </w:pPr>
-      <w:bookmarkStart w:id="39" w:name="_Toc532179968"/>
-      <w:bookmarkStart w:id="40" w:name="_Toc165969652"/>
-      <w:bookmarkStart w:id="41" w:name="_Ref308525868"/>
-      <w:bookmarkStart w:id="42" w:name="_Toc198653214"/>
-      <w:r>
-        <w:t>Dossier des tests</w:t>
-      </w:r>
-      <w:bookmarkEnd w:id="39"/>
-      <w:bookmarkEnd w:id="40"/>
-      <w:bookmarkEnd w:id="41"/>
-      <w:bookmarkEnd w:id="42"/>
-    </w:p>
-    <w:p>
-      <w:pPr>
-        <w:pStyle w:val="Informations"/>
-        <w:numPr>
-          <w:ilvl w:val="5"/>
-          <w:numId w:val="22"/>
-        </w:numPr>
-      </w:pPr>
-      <w:r>
-        <w:t>On dresse le bilan des t</w:t>
-      </w:r>
-      <w:r>
-        <w:t>ests effectués (qui, quand, avec quelles données…)</w:t>
-      </w:r>
-      <w:r>
-        <w:t xml:space="preserve"> sous forme de procédure. Lorsque cela est possible, fournir un tableau des tests effectués avec les résultats obtenus et les actions à entreprendre en conséquence</w:t>
-      </w:r>
-      <w:r>
-        <w:t xml:space="preserve"> (et une estimation de leur durée)</w:t>
-      </w:r>
-      <w:r>
-        <w:t>.</w:t>
-      </w:r>
-    </w:p>
-    <w:p>
-      <w:pPr>
-        <w:pStyle w:val="Informations"/>
-        <w:numPr>
-          <w:ilvl w:val="5"/>
-          <w:numId w:val="22"/>
-        </w:numPr>
-      </w:pPr>
-      <w:r>
-        <w:t xml:space="preserve">Si des tests prévus dans la stratégie n'ont pas pu être </w:t>
-      </w:r>
-      <w:r>
-        <w:t>effectués :</w:t>
-      </w:r>
-    </w:p>
-    <w:p>
-      <w:pPr>
-        <w:pStyle w:val="Informations"/>
-        <w:numPr>
-          <w:ilvl w:val="6"/>
-          <w:numId w:val="22"/>
-        </w:numPr>
-      </w:pPr>
-      <w:r>
-        <w:t>raison, décisions, etc.</w:t>
-      </w:r>
-    </w:p>
-    <w:p>
-      <w:pPr>
-        <w:pStyle w:val="Informations"/>
-        <w:numPr>
-          <w:ilvl w:val="5"/>
-          <w:numId w:val="22"/>
-        </w:numPr>
-      </w:pPr>
-      <w:r>
-        <w:t>Liste des bugs répertoriés avec la date de découverte et leur état:</w:t>
-      </w:r>
-    </w:p>
-    <w:p>
-      <w:pPr>
-        <w:pStyle w:val="Informations"/>
-        <w:numPr>
-          <w:ilvl w:val="6"/>
-          <w:numId w:val="22"/>
-        </w:numPr>
-      </w:pPr>
-      <w:r>
-        <w:t>Corrigé</w:t>
-      </w:r>
-      <w:r>
-        <w:t xml:space="preserve">, </w:t>
-      </w:r>
-      <w:r>
-        <w:t>date de correction, corrigé par, etc.</w:t>
-      </w:r>
-    </w:p>
-    <w:p>
-      <w:pPr>
-        <w:pStyle w:val="Titre1"/>
-      </w:pPr>
-      <w:bookmarkStart w:id="43" w:name="_Toc165969653"/>
-      <w:bookmarkStart w:id="44" w:name="_Toc198653215"/>
-      <w:r>
-        <w:t>Conclusion</w:t>
-      </w:r>
-      <w:bookmarkEnd w:id="43"/>
-      <w:bookmarkEnd w:id="44"/>
-    </w:p>
-    <w:p>
-      <w:pPr>
-        <w:pStyle w:val="Titre2"/>
-      </w:pPr>
-      <w:bookmarkStart w:id="45" w:name="_Toc165969654"/>
-      <w:bookmarkStart w:id="46" w:name="_Toc198653216"/>
-      <w:r>
-        <w:t xml:space="preserve">Bilan des </w:t>
-      </w:r>
-      <w:bookmarkEnd w:id="45"/>
-      <w:r>
-        <w:t>fonctionnalités demandées</w:t>
-      </w:r>
-      <w:bookmarkEnd w:id="46"/>
-    </w:p>
-    <w:p>
-      <w:pPr>
-        <w:pStyle w:val="Informations"/>
-        <w:numPr>
-          <w:ilvl w:val="5"/>
-          <w:numId w:val="23"/>
-        </w:numPr>
-      </w:pPr>
-      <w:r>
-        <w:t xml:space="preserve">Il s’agit de reprendre point par point les fonctionnalités décrites dans les spécifications de départ </w:t>
-      </w:r>
-      <w:r>
-        <w:t>et de définir si elles sont atteintes ou pas, et pourquoi.</w:t>
-      </w:r>
-    </w:p>
-    <w:p>
-      <w:pPr>
-        <w:pStyle w:val="Informations"/>
-        <w:numPr>
-          <w:ilvl w:val="5"/>
-          <w:numId w:val="23"/>
-        </w:numPr>
-      </w:pPr>
-      <w:r>
-        <w:t>Si ce n’est pas le cas, estimer</w:t>
-      </w:r>
-      <w:r>
-        <w:t xml:space="preserve"> en « % » ou en « temps supplémentaire » </w:t>
-      </w:r>
-      <w:r>
-        <w:t>le travail qu’il reste à accomplir pour terminer le tout.</w:t>
-      </w:r>
-    </w:p>
-    <w:p>
-      <w:pPr>
-        <w:pStyle w:val="Titre2"/>
-      </w:pPr>
-      <w:bookmarkStart w:id="47" w:name="_Toc165969655"/>
-      <w:bookmarkStart w:id="48" w:name="_Toc198653217"/>
-      <w:r>
-        <w:t>Bilan de la planification</w:t>
-      </w:r>
-      <w:bookmarkEnd w:id="47"/>
-      <w:bookmarkEnd w:id="48"/>
     </w:p>
     <w:p>
       <w:pPr>
@@ -4659,28 +4290,20 @@
         <w:t xml:space="preserve"> projet.</w:t>
       </w:r>
       <w:r>
-        <w:t xml:space="preserve"> Indiquer </w:t>
-      </w:r>
-      <w:proofErr w:type="gramStart"/>
-      <w:r>
-        <w:t>les différence</w:t>
-      </w:r>
-      <w:proofErr w:type="gramEnd"/>
-      <w:r>
-        <w:t xml:space="preserve"> entre les planifications initiales et détaillées avec le journal de travail.</w:t>
+        <w:t xml:space="preserve"> Indiquer les différence entre les planifications initiales et détaillées avec le journal de travail.</w:t>
       </w:r>
     </w:p>
     <w:p>
       <w:pPr>
         <w:pStyle w:val="Titre2"/>
       </w:pPr>
-      <w:bookmarkStart w:id="49" w:name="_Toc165969656"/>
-      <w:bookmarkStart w:id="50" w:name="_Toc198653218"/>
+      <w:bookmarkStart w:id="39" w:name="_Toc165969656"/>
+      <w:bookmarkStart w:id="40" w:name="_Toc199251619"/>
       <w:r>
         <w:t>Bilan personnel</w:t>
       </w:r>
-      <w:bookmarkEnd w:id="49"/>
-      <w:bookmarkEnd w:id="50"/>
+      <w:bookmarkEnd w:id="39"/>
+      <w:bookmarkEnd w:id="40"/>
     </w:p>
     <w:p>
       <w:pPr>
@@ -4782,29 +4405,29 @@
       <w:pPr>
         <w:pStyle w:val="Titre1"/>
       </w:pPr>
-      <w:bookmarkStart w:id="51" w:name="_Toc532179971"/>
-      <w:bookmarkStart w:id="52" w:name="_Toc165969657"/>
-      <w:bookmarkStart w:id="53" w:name="_Toc198653219"/>
+      <w:bookmarkStart w:id="41" w:name="_Toc532179971"/>
+      <w:bookmarkStart w:id="42" w:name="_Toc165969657"/>
+      <w:bookmarkStart w:id="43" w:name="_Toc199251620"/>
       <w:r>
         <w:t>Divers</w:t>
       </w:r>
-      <w:bookmarkEnd w:id="51"/>
-      <w:bookmarkEnd w:id="52"/>
-      <w:bookmarkEnd w:id="53"/>
+      <w:bookmarkEnd w:id="41"/>
+      <w:bookmarkEnd w:id="42"/>
+      <w:bookmarkEnd w:id="43"/>
     </w:p>
     <w:p>
       <w:pPr>
         <w:pStyle w:val="Titre2"/>
       </w:pPr>
-      <w:bookmarkStart w:id="54" w:name="_Toc532179972"/>
-      <w:bookmarkStart w:id="55" w:name="_Toc165969658"/>
-      <w:bookmarkStart w:id="56" w:name="_Toc198653220"/>
+      <w:bookmarkStart w:id="44" w:name="_Toc532179972"/>
+      <w:bookmarkStart w:id="45" w:name="_Toc165969658"/>
+      <w:bookmarkStart w:id="46" w:name="_Toc199251621"/>
       <w:r>
         <w:t>Journal de travail</w:t>
       </w:r>
-      <w:bookmarkEnd w:id="54"/>
-      <w:bookmarkEnd w:id="55"/>
-      <w:bookmarkEnd w:id="56"/>
+      <w:bookmarkEnd w:id="44"/>
+      <w:bookmarkEnd w:id="45"/>
+      <w:bookmarkEnd w:id="46"/>
     </w:p>
     <w:p>
       <w:pPr>
@@ -4840,11 +4463,11 @@
       <w:pPr>
         <w:pStyle w:val="Titre2"/>
       </w:pPr>
-      <w:bookmarkStart w:id="57" w:name="_Toc198653221"/>
+      <w:bookmarkStart w:id="47" w:name="_Toc199251622"/>
       <w:r>
         <w:t>Bibliographie</w:t>
       </w:r>
-      <w:bookmarkEnd w:id="57"/>
+      <w:bookmarkEnd w:id="47"/>
     </w:p>
     <w:p>
       <w:pPr>
@@ -4871,11 +4494,11 @@
       <w:pPr>
         <w:pStyle w:val="Titre2"/>
       </w:pPr>
-      <w:bookmarkStart w:id="58" w:name="_Toc198653222"/>
+      <w:bookmarkStart w:id="48" w:name="_Toc199251623"/>
       <w:r>
         <w:t>Webographie</w:t>
       </w:r>
-      <w:bookmarkEnd w:id="58"/>
+      <w:bookmarkEnd w:id="48"/>
     </w:p>
     <w:p>
       <w:pPr>
@@ -4893,12 +4516,12 @@
       <w:pPr>
         <w:pStyle w:val="Titre1"/>
       </w:pPr>
-      <w:bookmarkStart w:id="59" w:name="_Toc198653223"/>
+      <w:bookmarkStart w:id="49" w:name="_Toc199251624"/>
       <w:r>
         <w:lastRenderedPageBreak/>
         <w:t>Annexes</w:t>
       </w:r>
-      <w:bookmarkEnd w:id="59"/>
+      <w:bookmarkEnd w:id="49"/>
     </w:p>
     <w:p>
       <w:pPr>
@@ -4973,8 +4596,8 @@
       </w:r>
     </w:p>
     <w:sectPr>
-      <w:headerReference w:type="default" r:id="rId23"/>
-      <w:footerReference w:type="default" r:id="rId24"/>
+      <w:headerReference w:type="default" r:id="rId24"/>
+      <w:footerReference w:type="default" r:id="rId25"/>
       <w:pgSz w:w="11906" w:h="16838" w:code="9"/>
       <w:pgMar w:top="1418" w:right="1418" w:bottom="1418" w:left="1418" w:header="709" w:footer="709" w:gutter="0"/>
       <w:cols w:space="708"/>
@@ -5050,7 +4673,6 @@
             </w:rPr>
             <w:t>Auteur</w:t>
           </w:r>
-          <w:proofErr w:type="gramStart"/>
           <w:r>
             <w:rPr>
               <w:rFonts w:cs="Arial"/>
@@ -5063,15 +4685,7 @@
               <w:rFonts w:cs="Arial"/>
               <w:szCs w:val="16"/>
             </w:rPr>
-            <w:t>Alban</w:t>
-          </w:r>
-          <w:proofErr w:type="gramEnd"/>
-          <w:r>
-            <w:rPr>
-              <w:rFonts w:cs="Arial"/>
-              <w:szCs w:val="16"/>
-            </w:rPr>
-            <w:t xml:space="preserve"> Segalen, Antoine Fabre et</w:t>
+            <w:t>Alban Segalen, Antoine Fabre et</w:t>
           </w:r>
           <w:r>
             <w:rPr>
@@ -5396,21 +5010,12 @@
               <w:szCs w:val="16"/>
             </w:rPr>
           </w:pPr>
-          <w:proofErr w:type="gramStart"/>
           <w:r>
             <w:rPr>
               <w:rFonts w:cs="Arial"/>
               <w:szCs w:val="16"/>
             </w:rPr>
-            <w:t>Version:</w:t>
-          </w:r>
-          <w:proofErr w:type="gramEnd"/>
-          <w:r>
-            <w:rPr>
-              <w:rFonts w:cs="Arial"/>
-              <w:szCs w:val="16"/>
-            </w:rPr>
-            <w:t xml:space="preserve"> </w:t>
+            <w:t xml:space="preserve">Version: </w:t>
           </w:r>
           <w:fldSimple w:instr=" REVNUM   \* MERGEFORMAT ">
             <w:r>
@@ -5456,7 +5061,7 @@
               <w:noProof/>
               <w:szCs w:val="16"/>
             </w:rPr>
-            <w:t>20.05.2025 16:48</w:t>
+            <w:t>20.05.2025 17:06</w:t>
           </w:r>
           <w:r>
             <w:rPr>
@@ -5704,7 +5309,7 @@
         <v:path o:extrusionok="f" gradientshapeok="t" o:connecttype="rect"/>
         <o:lock v:ext="edit" aspectratio="t"/>
       </v:shapetype>
-      <v:shape id="_x0000_i1097" type="#_x0000_t75" style="width:12pt;height:12pt" o:bullet="t">
+      <v:shape id="_x0000_i1044" type="#_x0000_t75" style="width:12.25pt;height:12.25pt" o:bullet="t">
         <v:imagedata r:id="rId1" o:title="BD10263_"/>
       </v:shape>
     </w:pict>

</xml_diff>